<commit_message>
Finished a literature review for the Frontiers of robotics research assignment
</commit_message>
<xml_diff>
--- a/Frontiers of Robotics Research/Project/Frontiers literature review report.docx
+++ b/Frontiers of Robotics Research/Project/Frontiers literature review report.docx
@@ -8,6 +8,7 @@
         <w:spacing w:before="5pt" w:beforeAutospacing="1" w:after="5pt" w:afterAutospacing="1"/>
         <w:rPr>
           <w:rFonts w:eastAsia="MS Mincho"/>
+          <w:color w:val="000000" w:themeColor="text1"/>
           <w:kern w:val="48"/>
           <w:sz w:val="48"/>
           <w:szCs w:val="48"/>
@@ -19,6 +20,7 @@
           <w:rFonts w:eastAsia="MS Mincho"/>
           <w:b/>
           <w:bCs/>
+          <w:color w:val="000000" w:themeColor="text1"/>
           <w:kern w:val="48"/>
           <w:sz w:val="48"/>
           <w:szCs w:val="48"/>
@@ -29,42 +31,9 @@
     <w:p>
       <w:pPr>
         <w:pStyle w:val="Author"/>
-        <w:spacing w:before="5pt" w:beforeAutospacing="1" w:after="5pt" w:afterAutospacing="1"/>
-        <w:rPr>
-          <w:sz w:val="16"/>
-          <w:szCs w:val="16"/>
-        </w:rPr>
-      </w:pPr>
-      <w:r>
-        <w:rPr>
-          <w:sz w:val="16"/>
-          <w:szCs w:val="16"/>
-        </w:rPr>
-        <w:t>*</w:t>
-      </w:r>
-      <w:r>
-        <w:rPr>
-          <w:sz w:val="16"/>
-          <w:szCs w:val="16"/>
-        </w:rPr>
-        <w:t>Note: Sub-titles are not captured in Xplore and should not be used</w:t>
-      </w:r>
-    </w:p>
-    <w:p>
-      <w:pPr>
-        <w:pStyle w:val="Author"/>
         <w:spacing w:before="5pt" w:beforeAutospacing="1" w:after="5pt" w:afterAutospacing="1" w:line="6pt" w:lineRule="auto"/>
         <w:rPr>
-          <w:sz w:val="16"/>
-          <w:szCs w:val="16"/>
-        </w:rPr>
-      </w:pPr>
-    </w:p>
-    <w:p>
-      <w:pPr>
-        <w:pStyle w:val="Author"/>
-        <w:spacing w:before="5pt" w:beforeAutospacing="1" w:after="5pt" w:afterAutospacing="1" w:line="6pt" w:lineRule="auto"/>
-        <w:rPr>
+          <w:color w:val="000000" w:themeColor="text1"/>
           <w:sz w:val="16"/>
           <w:szCs w:val="16"/>
         </w:rPr>
@@ -83,162 +52,108 @@
         <w:pStyle w:val="Author"/>
         <w:spacing w:before="5pt" w:beforeAutospacing="1"/>
         <w:rPr>
+          <w:color w:val="000000" w:themeColor="text1"/>
+        </w:rPr>
+      </w:pPr>
+      <w:r>
+        <w:rPr>
+          <w:color w:val="000000" w:themeColor="text1"/>
+        </w:rPr>
+        <w:br w:type="column"/>
+      </w:r>
+      <w:r>
+        <w:rPr>
+          <w:color w:val="000000" w:themeColor="text1"/>
+        </w:rPr>
+        <w:t>line 1: 1</w:t>
+      </w:r>
+      <w:r>
+        <w:rPr>
+          <w:color w:val="000000" w:themeColor="text1"/>
+          <w:vertAlign w:val="superscript"/>
+        </w:rPr>
+        <w:t>st</w:t>
+      </w:r>
+      <w:r>
+        <w:rPr>
+          <w:color w:val="000000" w:themeColor="text1"/>
+        </w:rPr>
+        <w:t xml:space="preserve"> </w:t>
+      </w:r>
+      <w:r>
+        <w:rPr>
+          <w:color w:val="000000" w:themeColor="text1"/>
+        </w:rPr>
+        <w:t>Stephen Rerri-Bekibele</w:t>
+      </w:r>
+      <w:r>
+        <w:rPr>
+          <w:color w:val="000000" w:themeColor="text1"/>
+        </w:rPr>
+        <w:br/>
+      </w:r>
+      <w:r>
+        <w:rPr>
+          <w:color w:val="000000" w:themeColor="text1"/>
+        </w:rPr>
+        <w:t xml:space="preserve">line 2: </w:t>
+      </w:r>
+      <w:r>
+        <w:rPr>
+          <w:i/>
+          <w:color w:val="000000" w:themeColor="text1"/>
+        </w:rPr>
+        <w:t xml:space="preserve">School of Computer Science. University of Lincoln </w:t>
+      </w:r>
+      <w:r>
+        <w:rPr>
+          <w:i/>
+          <w:color w:val="000000" w:themeColor="text1"/>
+        </w:rPr>
+        <w:br/>
+      </w:r>
+      <w:r>
+        <w:rPr>
+          <w:color w:val="000000" w:themeColor="text1"/>
+        </w:rPr>
+        <w:t>line 3: Lincoln, United Kingdom</w:t>
+      </w:r>
+      <w:r>
+        <w:rPr>
+          <w:color w:val="000000" w:themeColor="text1"/>
+        </w:rPr>
+        <w:br/>
+        <w:t>line 4: 16663359@Students.lincoln.ac.uk</w:t>
+      </w:r>
+    </w:p>
+    <w:p>
+      <w:pPr>
+        <w:pStyle w:val="Author"/>
+        <w:spacing w:before="5pt" w:beforeAutospacing="1"/>
+        <w:rPr>
+          <w:color w:val="000000" w:themeColor="text1"/>
+        </w:rPr>
+      </w:pPr>
+      <w:r>
+        <w:rPr>
+          <w:color w:val="000000" w:themeColor="text1"/>
           <w:sz w:val="18"/>
           <w:szCs w:val="18"/>
         </w:rPr>
-      </w:pPr>
-      <w:r>
-        <w:rPr>
-          <w:sz w:val="18"/>
-          <w:szCs w:val="18"/>
-        </w:rPr>
         <w:br w:type="column"/>
       </w:r>
       <w:r>
         <w:rPr>
-          <w:sz w:val="18"/>
-          <w:szCs w:val="18"/>
-        </w:rPr>
-        <w:t>line 1: 1</w:t>
-      </w:r>
-      <w:r>
-        <w:rPr>
-          <w:sz w:val="18"/>
-          <w:szCs w:val="18"/>
-          <w:vertAlign w:val="superscript"/>
-        </w:rPr>
-        <w:t>st</w:t>
-      </w:r>
-      <w:r>
-        <w:rPr>
-          <w:sz w:val="18"/>
-          <w:szCs w:val="18"/>
+          <w:color w:val="000000" w:themeColor="text1"/>
         </w:rPr>
         <w:t xml:space="preserve"> </w:t>
       </w:r>
-      <w:r>
-        <w:rPr>
-          <w:sz w:val="18"/>
-          <w:szCs w:val="18"/>
-        </w:rPr>
-        <w:t>Stephen Rerri-Bekibele</w:t>
-      </w:r>
-      <w:r>
-        <w:rPr>
-          <w:sz w:val="18"/>
-          <w:szCs w:val="18"/>
-        </w:rPr>
-        <w:br/>
-      </w:r>
-      <w:r>
-        <w:rPr>
-          <w:sz w:val="18"/>
-          <w:szCs w:val="18"/>
-        </w:rPr>
-        <w:t xml:space="preserve">line 2: </w:t>
-      </w:r>
-      <w:r>
-        <w:rPr>
-          <w:i/>
-          <w:sz w:val="18"/>
-          <w:szCs w:val="18"/>
-        </w:rPr>
-        <w:t>School of Computer Science</w:t>
-      </w:r>
-      <w:r>
-        <w:rPr>
-          <w:i/>
-          <w:sz w:val="18"/>
-          <w:szCs w:val="18"/>
-        </w:rPr>
-        <w:t xml:space="preserve">. </w:t>
-      </w:r>
-      <w:r>
-        <w:rPr>
-          <w:i/>
-          <w:sz w:val="18"/>
-          <w:szCs w:val="18"/>
-        </w:rPr>
-        <w:t>University of Lincoln</w:t>
-      </w:r>
-      <w:r>
-        <w:rPr>
-          <w:i/>
-          <w:sz w:val="18"/>
-          <w:szCs w:val="18"/>
-        </w:rPr>
-        <w:t xml:space="preserve"> </w:t>
-      </w:r>
-      <w:r>
-        <w:rPr>
-          <w:i/>
-          <w:sz w:val="18"/>
-          <w:szCs w:val="18"/>
-        </w:rPr>
-        <w:br/>
-      </w:r>
-      <w:r>
-        <w:rPr>
-          <w:sz w:val="18"/>
-          <w:szCs w:val="18"/>
-        </w:rPr>
-        <w:t xml:space="preserve">line </w:t>
-      </w:r>
-      <w:r>
-        <w:rPr>
-          <w:sz w:val="18"/>
-          <w:szCs w:val="18"/>
-        </w:rPr>
-        <w:t>3: Lincoln, United Kingdom</w:t>
-      </w:r>
-      <w:r>
-        <w:rPr>
-          <w:sz w:val="18"/>
-          <w:szCs w:val="18"/>
-        </w:rPr>
-        <w:br/>
-        <w:t xml:space="preserve">line </w:t>
-      </w:r>
-      <w:r>
-        <w:rPr>
-          <w:sz w:val="18"/>
-          <w:szCs w:val="18"/>
-        </w:rPr>
-        <w:t>4</w:t>
-      </w:r>
-      <w:r>
-        <w:rPr>
-          <w:sz w:val="18"/>
-          <w:szCs w:val="18"/>
-        </w:rPr>
-        <w:t xml:space="preserve">: </w:t>
-      </w:r>
-      <w:r>
-        <w:rPr>
-          <w:sz w:val="18"/>
-          <w:szCs w:val="18"/>
-        </w:rPr>
-        <w:t>16663359@Students.lincoln.ac.uk</w:t>
-      </w:r>
-    </w:p>
-    <w:p>
-      <w:pPr>
-        <w:pStyle w:val="Author"/>
-        <w:spacing w:before="5pt" w:beforeAutospacing="1"/>
-      </w:pPr>
-      <w:r>
-        <w:rPr>
-          <w:sz w:val="18"/>
-          <w:szCs w:val="18"/>
-        </w:rPr>
-        <w:br w:type="column"/>
-      </w:r>
-      <w:r>
-        <w:t xml:space="preserve"> </w:t>
-      </w:r>
-    </w:p>
-    <w:p>
-      <w:pPr>
+    </w:p>
+    <w:p>
+      <w:pPr>
+        <w:rPr>
+          <w:color w:val="000000" w:themeColor="text1"/>
+        </w:rPr>
         <w:sectPr>
           <w:type w:val="continuous"/>
           <w:pgSz w:w="595.30pt" w:h="841.90pt" w:code="9"/>
@@ -250,6 +165,9 @@
     </w:p>
     <w:p>
       <w:pPr>
+        <w:rPr>
+          <w:color w:val="000000" w:themeColor="text1"/>
+        </w:rPr>
         <w:sectPr>
           <w:type w:val="continuous"/>
           <w:pgSz w:w="595.30pt" w:h="841.90pt" w:code="9"/>
@@ -259,6 +177,9 @@
         </w:sectPr>
       </w:pPr>
       <w:r>
+        <w:rPr>
+          <w:color w:val="000000" w:themeColor="text1"/>
+        </w:rPr>
         <w:br w:type="column"/>
       </w:r>
     </w:p>
@@ -266,6 +187,7 @@
       <w:pPr>
         <w:pStyle w:val="Abstract"/>
         <w:rPr>
+          <w:color w:val="000000" w:themeColor="text1"/>
           <w:lang w:val="en-GB"/>
         </w:rPr>
       </w:pPr>
@@ -273,69 +195,94 @@
         <w:rPr>
           <w:i/>
           <w:iCs/>
+          <w:color w:val="000000" w:themeColor="text1"/>
+          <w:sz w:val="22"/>
+          <w:szCs w:val="22"/>
         </w:rPr>
         <w:t>Abstract</w:t>
       </w:r>
       <w:r>
+        <w:rPr>
+          <w:color w:val="000000" w:themeColor="text1"/>
+          <w:sz w:val="22"/>
+          <w:szCs w:val="22"/>
+        </w:rPr>
         <w:t>—</w:t>
       </w:r>
       <w:r>
+        <w:rPr>
+          <w:color w:val="000000" w:themeColor="text1"/>
+        </w:rPr>
         <w:t xml:space="preserve"> </w:t>
       </w:r>
-      <w:proofErr w:type="gramStart"/>
-      <w:r>
-        <w:rPr>
-          <w:color w:val="70AD47" w:themeColor="accent6"/>
-          <w:lang w:val="en-GB"/>
-        </w:rPr>
-        <w:t>The</w:t>
-      </w:r>
-      <w:proofErr w:type="gramEnd"/>
-      <w:r>
-        <w:rPr>
-          <w:color w:val="70AD47" w:themeColor="accent6"/>
+      <w:r>
+        <w:rPr>
+          <w:color w:val="000000" w:themeColor="text1"/>
+          <w:sz w:val="22"/>
+          <w:szCs w:val="22"/>
+          <w:lang w:val="en-GB"/>
+        </w:rPr>
+        <w:t>the</w:t>
+      </w:r>
+      <w:r>
+        <w:rPr>
+          <w:color w:val="000000" w:themeColor="text1"/>
+          <w:sz w:val="22"/>
+          <w:szCs w:val="22"/>
           <w:lang w:val="en-GB"/>
         </w:rPr>
         <w:t xml:space="preserve"> use of drones in the modern world has been increasing. From the little drones children play with in their backyard and parks to their distant cousins in warfare, movie making, nature observing, and the list continues to increase. As the uses of drones becomes more normalized in everyday life there has been a demand for harsher laws to prevent unlawful uses of our beloved toys</w:t>
       </w:r>
       <w:r>
         <w:rPr>
-          <w:color w:val="70AD47" w:themeColor="accent6"/>
+          <w:color w:val="000000" w:themeColor="text1"/>
+          <w:sz w:val="22"/>
+          <w:szCs w:val="22"/>
           <w:lang w:val="en-GB"/>
         </w:rPr>
         <w:t xml:space="preserve"> (S. McNeal</w:t>
       </w:r>
       <w:r>
         <w:rPr>
-          <w:color w:val="70AD47" w:themeColor="accent6"/>
+          <w:color w:val="000000" w:themeColor="text1"/>
+          <w:sz w:val="22"/>
+          <w:szCs w:val="22"/>
           <w:lang w:val="en-GB"/>
         </w:rPr>
         <w:t xml:space="preserve"> 2015</w:t>
       </w:r>
       <w:r>
         <w:rPr>
-          <w:color w:val="70AD47" w:themeColor="accent6"/>
+          <w:color w:val="000000" w:themeColor="text1"/>
+          <w:sz w:val="22"/>
+          <w:szCs w:val="22"/>
           <w:lang w:val="en-GB"/>
         </w:rPr>
         <w:t>)</w:t>
       </w:r>
       <w:r>
         <w:rPr>
-          <w:color w:val="70AD47" w:themeColor="accent6"/>
+          <w:color w:val="000000" w:themeColor="text1"/>
+          <w:sz w:val="22"/>
+          <w:szCs w:val="22"/>
           <w:lang w:val="en-GB"/>
         </w:rPr>
         <w:t xml:space="preserve">. These laws mean there are restrictions on who can fly certain drones and where drones can be operated. One aim of this research paper is to challenge the question: if we can’t fly the drones, can we make the drones fly themselves and achieve meaningful results? One such application of this question is to design infrastructure that would allow law enforcement agencies </w:t>
       </w:r>
       <w:r>
         <w:rPr>
-          <w:color w:val="70AD47" w:themeColor="accent6"/>
+          <w:color w:val="000000" w:themeColor="text1"/>
+          <w:sz w:val="22"/>
+          <w:szCs w:val="22"/>
           <w:lang w:val="en-GB"/>
         </w:rPr>
         <w:t>and search &amp;</w:t>
       </w:r>
       <w:r>
         <w:rPr>
-          <w:color w:val="70AD47" w:themeColor="accent6"/>
+          <w:color w:val="000000" w:themeColor="text1"/>
+          <w:sz w:val="22"/>
+          <w:szCs w:val="22"/>
           <w:lang w:val="en-GB"/>
         </w:rPr>
         <w:t xml:space="preserve"> rescue agencies to employ the help of autonomous drones with facial recognition for law keeping and searching for people of interest in urban areas.</w:t>
@@ -345,65 +292,158 @@
       <w:pPr>
         <w:pStyle w:val="Keywords"/>
         <w:ind w:firstLine="0pt"/>
-      </w:pPr>
-      <w:r>
+        <w:rPr>
+          <w:color w:val="000000" w:themeColor="text1"/>
+          <w:sz w:val="22"/>
+          <w:szCs w:val="22"/>
+        </w:rPr>
+      </w:pPr>
+      <w:r>
+        <w:rPr>
+          <w:color w:val="000000" w:themeColor="text1"/>
+          <w:sz w:val="22"/>
+          <w:szCs w:val="22"/>
+        </w:rPr>
         <w:t>Keywords—</w:t>
       </w:r>
       <w:r>
+        <w:rPr>
+          <w:color w:val="000000" w:themeColor="text1"/>
+          <w:sz w:val="22"/>
+          <w:szCs w:val="22"/>
+        </w:rPr>
         <w:t>law enforcement</w:t>
       </w:r>
       <w:r>
+        <w:rPr>
+          <w:color w:val="000000" w:themeColor="text1"/>
+          <w:sz w:val="22"/>
+          <w:szCs w:val="22"/>
+        </w:rPr>
         <w:t>,</w:t>
       </w:r>
       <w:r>
+        <w:rPr>
+          <w:color w:val="000000" w:themeColor="text1"/>
+          <w:sz w:val="22"/>
+          <w:szCs w:val="22"/>
+        </w:rPr>
         <w:t xml:space="preserve"> </w:t>
       </w:r>
       <w:r>
+        <w:rPr>
+          <w:color w:val="000000" w:themeColor="text1"/>
+          <w:sz w:val="22"/>
+          <w:szCs w:val="22"/>
+        </w:rPr>
         <w:t>facial recognition</w:t>
       </w:r>
       <w:r>
+        <w:rPr>
+          <w:color w:val="000000" w:themeColor="text1"/>
+          <w:sz w:val="22"/>
+          <w:szCs w:val="22"/>
+        </w:rPr>
         <w:t>,</w:t>
       </w:r>
       <w:r>
+        <w:rPr>
+          <w:color w:val="000000" w:themeColor="text1"/>
+          <w:sz w:val="22"/>
+          <w:szCs w:val="22"/>
+        </w:rPr>
         <w:t xml:space="preserve"> </w:t>
       </w:r>
       <w:r>
+        <w:rPr>
+          <w:color w:val="000000" w:themeColor="text1"/>
+          <w:sz w:val="22"/>
+          <w:szCs w:val="22"/>
+        </w:rPr>
         <w:t>autonomous drones</w:t>
       </w:r>
       <w:r>
+        <w:rPr>
+          <w:color w:val="000000" w:themeColor="text1"/>
+          <w:sz w:val="22"/>
+          <w:szCs w:val="22"/>
+        </w:rPr>
         <w:t>,</w:t>
       </w:r>
       <w:r>
+        <w:rPr>
+          <w:color w:val="000000" w:themeColor="text1"/>
+          <w:sz w:val="22"/>
+          <w:szCs w:val="22"/>
+        </w:rPr>
         <w:t xml:space="preserve"> </w:t>
       </w:r>
       <w:r>
+        <w:rPr>
+          <w:color w:val="000000" w:themeColor="text1"/>
+          <w:sz w:val="22"/>
+          <w:szCs w:val="22"/>
+        </w:rPr>
         <w:t>restrictions</w:t>
       </w:r>
       <w:r>
+        <w:rPr>
+          <w:color w:val="000000" w:themeColor="text1"/>
+          <w:sz w:val="22"/>
+          <w:szCs w:val="22"/>
+        </w:rPr>
         <w:t>,</w:t>
       </w:r>
       <w:r>
+        <w:rPr>
+          <w:color w:val="000000" w:themeColor="text1"/>
+          <w:sz w:val="22"/>
+          <w:szCs w:val="22"/>
+        </w:rPr>
         <w:t xml:space="preserve"> </w:t>
       </w:r>
       <w:r>
+        <w:rPr>
+          <w:color w:val="000000" w:themeColor="text1"/>
+          <w:sz w:val="22"/>
+          <w:szCs w:val="22"/>
+        </w:rPr>
         <w:t>results, infrastructure.</w:t>
       </w:r>
     </w:p>
     <w:p>
       <w:pPr>
         <w:pStyle w:val="Heading1"/>
-      </w:pPr>
-      <w:r>
+        <w:rPr>
+          <w:color w:val="000000" w:themeColor="text1"/>
+          <w:sz w:val="22"/>
+          <w:szCs w:val="22"/>
+        </w:rPr>
+      </w:pPr>
+      <w:r>
+        <w:rPr>
+          <w:color w:val="000000" w:themeColor="text1"/>
+          <w:sz w:val="22"/>
+          <w:szCs w:val="22"/>
+        </w:rPr>
         <w:t>Introduction (</w:t>
       </w:r>
       <w:r>
         <w:rPr>
           <w:rFonts w:eastAsia="MS Mincho"/>
           <w:i/>
+          <w:color w:val="000000" w:themeColor="text1"/>
+          <w:sz w:val="22"/>
+          <w:szCs w:val="22"/>
         </w:rPr>
         <w:t>Heading 1</w:t>
       </w:r>
       <w:r>
+        <w:rPr>
+          <w:color w:val="000000" w:themeColor="text1"/>
+          <w:sz w:val="22"/>
+          <w:szCs w:val="22"/>
+        </w:rPr>
         <w:t>)</w:t>
       </w:r>
     </w:p>
@@ -412,20 +452,26 @@
         <w:pStyle w:val="BodyText"/>
         <w:ind w:firstLine="0pt"/>
         <w:rPr>
-          <w:color w:val="70AD47" w:themeColor="accent6"/>
-          <w:lang w:val="en-GB"/>
-        </w:rPr>
-      </w:pPr>
-      <w:r>
-        <w:rPr>
-          <w:color w:val="70AD47" w:themeColor="accent6"/>
+          <w:color w:val="000000" w:themeColor="text1"/>
+          <w:sz w:val="22"/>
+          <w:szCs w:val="22"/>
+          <w:lang w:val="en-GB"/>
+        </w:rPr>
+      </w:pPr>
+      <w:r>
+        <w:rPr>
+          <w:color w:val="000000" w:themeColor="text1"/>
+          <w:sz w:val="22"/>
+          <w:szCs w:val="22"/>
           <w:lang w:val="en-GB"/>
         </w:rPr>
         <w:t>In this literature review, the use of autonomous drones for surveillance, specifically, the uses of facial recognition software in drones is assessed and ethical and moral reasoning questioned. This is because the use of drones in recent years has become a controversial topic</w:t>
       </w:r>
       <w:r>
         <w:rPr>
-          <w:color w:val="70AD47" w:themeColor="accent6"/>
+          <w:color w:val="000000" w:themeColor="text1"/>
+          <w:sz w:val="22"/>
+          <w:szCs w:val="22"/>
           <w:lang w:val="en-GB"/>
         </w:rPr>
         <w:t xml:space="preserve"> especially when considering their use in warfare as according to a paper by (</w:t>
@@ -433,7 +479,9 @@
       <w:proofErr w:type="spellStart"/>
       <w:r>
         <w:rPr>
-          <w:color w:val="70AD47" w:themeColor="accent6"/>
+          <w:color w:val="000000" w:themeColor="text1"/>
+          <w:sz w:val="22"/>
+          <w:szCs w:val="22"/>
           <w:lang w:val="en-GB"/>
         </w:rPr>
         <w:t>O’Dwyer</w:t>
@@ -441,7 +489,9 @@
       <w:proofErr w:type="spellEnd"/>
       <w:r>
         <w:rPr>
-          <w:color w:val="70AD47" w:themeColor="accent6"/>
+          <w:color w:val="000000" w:themeColor="text1"/>
+          <w:sz w:val="22"/>
+          <w:szCs w:val="22"/>
           <w:lang w:val="en-GB"/>
         </w:rPr>
         <w:t xml:space="preserve"> &amp; </w:t>
@@ -449,7 +499,9 @@
       <w:proofErr w:type="spellStart"/>
       <w:r>
         <w:rPr>
-          <w:color w:val="70AD47" w:themeColor="accent6"/>
+          <w:color w:val="000000" w:themeColor="text1"/>
+          <w:sz w:val="22"/>
+          <w:szCs w:val="22"/>
           <w:lang w:val="en-GB"/>
         </w:rPr>
         <w:t>Coymak</w:t>
@@ -457,154 +509,189 @@
       <w:proofErr w:type="spellEnd"/>
       <w:r>
         <w:rPr>
-          <w:color w:val="70AD47" w:themeColor="accent6"/>
+          <w:color w:val="000000" w:themeColor="text1"/>
+          <w:sz w:val="22"/>
+          <w:szCs w:val="22"/>
           <w:lang w:val="en-GB"/>
         </w:rPr>
         <w:t xml:space="preserve"> 2019), “Armed drones are now a key component of military strategy”</w:t>
       </w:r>
       <w:r>
         <w:rPr>
-          <w:color w:val="70AD47" w:themeColor="accent6"/>
+          <w:color w:val="000000" w:themeColor="text1"/>
+          <w:sz w:val="22"/>
+          <w:szCs w:val="22"/>
           <w:lang w:val="en-GB"/>
         </w:rPr>
         <w:t>.</w:t>
       </w:r>
       <w:r>
         <w:rPr>
-          <w:color w:val="70AD47" w:themeColor="accent6"/>
+          <w:color w:val="000000" w:themeColor="text1"/>
+          <w:sz w:val="22"/>
+          <w:szCs w:val="22"/>
           <w:lang w:val="en-GB"/>
         </w:rPr>
         <w:t xml:space="preserve"> There is a lot of research into drones for warfare but there is less research into drones for domestic surveillance and</w:t>
       </w:r>
       <w:r>
         <w:rPr>
-          <w:color w:val="70AD47" w:themeColor="accent6"/>
+          <w:color w:val="000000" w:themeColor="text1"/>
+          <w:sz w:val="22"/>
+          <w:szCs w:val="22"/>
           <w:lang w:val="en-GB"/>
         </w:rPr>
         <w:t xml:space="preserve"> when </w:t>
       </w:r>
       <w:r>
         <w:rPr>
-          <w:color w:val="70AD47" w:themeColor="accent6"/>
+          <w:color w:val="000000" w:themeColor="text1"/>
+          <w:sz w:val="22"/>
+          <w:szCs w:val="22"/>
           <w:lang w:val="en-GB"/>
         </w:rPr>
         <w:t>domestic surveillance is the case;</w:t>
       </w:r>
       <w:r>
         <w:rPr>
-          <w:color w:val="70AD47" w:themeColor="accent6"/>
-          <w:lang w:val="en-GB"/>
-        </w:rPr>
-        <w:t xml:space="preserve"> “The campaigns mounted by privacy advocates oftentimes make a compelling case about the threat of pervasive surveillance (S. McNeal 2015)</w:t>
-      </w:r>
-      <w:r>
-        <w:rPr>
-          <w:color w:val="70AD47" w:themeColor="accent6"/>
+          <w:color w:val="000000" w:themeColor="text1"/>
+          <w:sz w:val="22"/>
+          <w:szCs w:val="22"/>
+          <w:lang w:val="en-GB"/>
+        </w:rPr>
+        <w:t xml:space="preserve"> “The campaigns mounted by privacy advocates oftentimes make a compelling case about the threat of pervasive surveillance (S. McNeal 2015). The argument that stems from a fear of lack of</w:t>
+      </w:r>
+      <w:r>
+        <w:rPr>
+          <w:color w:val="000000" w:themeColor="text1"/>
+          <w:sz w:val="22"/>
+          <w:szCs w:val="22"/>
+          <w:lang w:val="en-GB"/>
+        </w:rPr>
+        <w:t xml:space="preserve"> privacy. The very privacy that</w:t>
+      </w:r>
+      <w:r>
+        <w:rPr>
+          <w:color w:val="000000" w:themeColor="text1"/>
+          <w:sz w:val="22"/>
+          <w:szCs w:val="22"/>
+          <w:lang w:val="en-GB"/>
+        </w:rPr>
+        <w:t xml:space="preserve"> is already challenged by the use of </w:t>
+      </w:r>
+      <w:r>
+        <w:rPr>
+          <w:color w:val="000000" w:themeColor="text1"/>
+          <w:sz w:val="22"/>
+          <w:szCs w:val="22"/>
+          <w:lang w:val="en-GB"/>
+        </w:rPr>
+        <w:t>CCTV</w:t>
+      </w:r>
+      <w:r>
+        <w:rPr>
+          <w:color w:val="000000" w:themeColor="text1"/>
+          <w:sz w:val="22"/>
+          <w:szCs w:val="22"/>
+          <w:lang w:val="en-GB"/>
+        </w:rPr>
+        <w:t xml:space="preserve"> surveillance systems. My argument to this is</w:t>
+      </w:r>
+      <w:r>
+        <w:rPr>
+          <w:color w:val="000000" w:themeColor="text1"/>
+          <w:sz w:val="22"/>
+          <w:szCs w:val="22"/>
+          <w:lang w:val="en-GB"/>
+        </w:rPr>
+        <w:t xml:space="preserve"> justified by the proved fact</w:t>
+      </w:r>
+      <w:r>
+        <w:rPr>
+          <w:color w:val="000000" w:themeColor="text1"/>
+          <w:sz w:val="22"/>
+          <w:szCs w:val="22"/>
+          <w:lang w:val="en-GB"/>
+        </w:rPr>
+        <w:t xml:space="preserve"> that </w:t>
+      </w:r>
+      <w:r>
+        <w:rPr>
+          <w:color w:val="000000" w:themeColor="text1"/>
+          <w:sz w:val="22"/>
+          <w:szCs w:val="22"/>
+          <w:lang w:val="en-GB"/>
+        </w:rPr>
+        <w:t xml:space="preserve">cameras </w:t>
+      </w:r>
+      <w:r>
+        <w:rPr>
+          <w:color w:val="000000" w:themeColor="text1"/>
+          <w:sz w:val="22"/>
+          <w:szCs w:val="22"/>
+          <w:lang w:val="en-GB"/>
+        </w:rPr>
+        <w:t>“provide</w:t>
+      </w:r>
+      <w:r>
+        <w:rPr>
+          <w:color w:val="000000" w:themeColor="text1"/>
+          <w:sz w:val="22"/>
+          <w:szCs w:val="22"/>
+          <w:lang w:val="en-GB"/>
+        </w:rPr>
+        <w:t xml:space="preserve"> safety and security for the wider law-abiding public</w:t>
+      </w:r>
+      <w:r>
+        <w:rPr>
+          <w:color w:val="000000" w:themeColor="text1"/>
+          <w:sz w:val="22"/>
+          <w:szCs w:val="22"/>
+          <w:lang w:val="en-GB"/>
+        </w:rPr>
+        <w:t xml:space="preserve"> (Muthusenthil B et al </w:t>
+      </w:r>
+      <w:r>
+        <w:rPr>
+          <w:color w:val="000000" w:themeColor="text1"/>
+          <w:sz w:val="22"/>
+          <w:szCs w:val="22"/>
+          <w:lang w:val="en-GB"/>
+        </w:rPr>
+        <w:t>2018)</w:t>
+      </w:r>
+      <w:r>
+        <w:rPr>
+          <w:color w:val="000000" w:themeColor="text1"/>
+          <w:sz w:val="22"/>
+          <w:szCs w:val="22"/>
+          <w:lang w:val="en-GB"/>
+        </w:rPr>
+        <w:t xml:space="preserve"> and I believe drone surveillance would further support this statement</w:t>
+      </w:r>
+      <w:r>
+        <w:rPr>
+          <w:color w:val="000000" w:themeColor="text1"/>
+          <w:sz w:val="22"/>
+          <w:szCs w:val="22"/>
           <w:lang w:val="en-GB"/>
         </w:rPr>
         <w:t>.</w:t>
       </w:r>
       <w:r>
         <w:rPr>
-          <w:color w:val="70AD47" w:themeColor="accent6"/>
-          <w:lang w:val="en-GB"/>
-        </w:rPr>
-        <w:t xml:space="preserve"> The argument that stems from a fear of lack of</w:t>
-      </w:r>
-      <w:r>
-        <w:rPr>
-          <w:color w:val="70AD47" w:themeColor="accent6"/>
-          <w:lang w:val="en-GB"/>
-        </w:rPr>
-        <w:t xml:space="preserve"> privacy. The very privacy that</w:t>
-      </w:r>
-      <w:r>
-        <w:rPr>
-          <w:color w:val="70AD47" w:themeColor="accent6"/>
-          <w:lang w:val="en-GB"/>
-        </w:rPr>
-        <w:t xml:space="preserve"> is already challenged by the use of </w:t>
-      </w:r>
-      <w:r>
-        <w:rPr>
-          <w:color w:val="70AD47" w:themeColor="accent6"/>
-          <w:lang w:val="en-GB"/>
-        </w:rPr>
-        <w:t>CCTV</w:t>
-      </w:r>
-      <w:r>
-        <w:rPr>
-          <w:color w:val="70AD47" w:themeColor="accent6"/>
-          <w:lang w:val="en-GB"/>
-        </w:rPr>
-        <w:t xml:space="preserve"> surveillance systems. My argument to this is</w:t>
-      </w:r>
-      <w:r>
-        <w:rPr>
-          <w:color w:val="70AD47" w:themeColor="accent6"/>
-          <w:lang w:val="en-GB"/>
-        </w:rPr>
-        <w:t xml:space="preserve"> justified by the proved fact</w:t>
-      </w:r>
-      <w:r>
-        <w:rPr>
-          <w:color w:val="70AD47" w:themeColor="accent6"/>
-          <w:lang w:val="en-GB"/>
-        </w:rPr>
-        <w:t xml:space="preserve"> that </w:t>
-      </w:r>
-      <w:r>
-        <w:rPr>
-          <w:color w:val="70AD47" w:themeColor="accent6"/>
-          <w:lang w:val="en-GB"/>
-        </w:rPr>
-        <w:t xml:space="preserve">cameras </w:t>
-      </w:r>
-      <w:r>
-        <w:rPr>
-          <w:color w:val="70AD47" w:themeColor="accent6"/>
-          <w:lang w:val="en-GB"/>
-        </w:rPr>
-        <w:t>“provide</w:t>
-      </w:r>
-      <w:r>
-        <w:rPr>
-          <w:color w:val="70AD47" w:themeColor="accent6"/>
-          <w:lang w:val="en-GB"/>
-        </w:rPr>
-        <w:t xml:space="preserve"> safety and security for the wider law-abiding public</w:t>
-      </w:r>
-      <w:r>
-        <w:rPr>
-          <w:color w:val="70AD47" w:themeColor="accent6"/>
-          <w:lang w:val="en-GB"/>
-        </w:rPr>
-        <w:t xml:space="preserve"> (Muthusenthil B et al 2018)</w:t>
-      </w:r>
-      <w:r>
-        <w:rPr>
-          <w:color w:val="70AD47" w:themeColor="accent6"/>
-          <w:lang w:val="en-GB"/>
-        </w:rPr>
-        <w:t xml:space="preserve"> and I believe drone surveillance would further support this statement</w:t>
-      </w:r>
-      <w:r>
-        <w:rPr>
-          <w:color w:val="70AD47" w:themeColor="accent6"/>
-          <w:lang w:val="en-GB"/>
-        </w:rPr>
-        <w:t>.</w:t>
-      </w:r>
-      <w:r>
-        <w:rPr>
-          <w:color w:val="70AD47" w:themeColor="accent6"/>
+          <w:color w:val="000000" w:themeColor="text1"/>
+          <w:sz w:val="22"/>
+          <w:szCs w:val="22"/>
           <w:lang w:val="en-GB"/>
         </w:rPr>
         <w:t>”</w:t>
       </w:r>
       <w:r>
         <w:rPr>
-          <w:color w:val="70AD47" w:themeColor="accent6"/>
+          <w:color w:val="000000" w:themeColor="text1"/>
+          <w:sz w:val="22"/>
+          <w:szCs w:val="22"/>
           <w:lang w:val="en-GB"/>
         </w:rPr>
         <w:t xml:space="preserve"> </w:t>
@@ -615,34 +702,44 @@
         <w:pStyle w:val="BodyText"/>
         <w:ind w:firstLine="0pt"/>
         <w:rPr>
-          <w:color w:val="70AD47" w:themeColor="accent6"/>
-          <w:lang w:val="en-GB"/>
-        </w:rPr>
-      </w:pPr>
-      <w:r>
-        <w:rPr>
-          <w:color w:val="70AD47" w:themeColor="accent6"/>
+          <w:color w:val="000000" w:themeColor="text1"/>
+          <w:sz w:val="22"/>
+          <w:szCs w:val="22"/>
+          <w:lang w:val="en-GB"/>
+        </w:rPr>
+      </w:pPr>
+      <w:r>
+        <w:rPr>
+          <w:color w:val="000000" w:themeColor="text1"/>
+          <w:sz w:val="22"/>
+          <w:szCs w:val="22"/>
           <w:lang w:val="en-GB"/>
         </w:rPr>
         <w:t>Furthermore</w:t>
       </w:r>
       <w:r>
         <w:rPr>
-          <w:color w:val="70AD47" w:themeColor="accent6"/>
+          <w:color w:val="000000" w:themeColor="text1"/>
+          <w:sz w:val="22"/>
+          <w:szCs w:val="22"/>
           <w:lang w:val="en-GB"/>
         </w:rPr>
         <w:t>,</w:t>
       </w:r>
       <w:r>
         <w:rPr>
-          <w:color w:val="70AD47" w:themeColor="accent6"/>
+          <w:color w:val="000000" w:themeColor="text1"/>
+          <w:sz w:val="22"/>
+          <w:szCs w:val="22"/>
           <w:lang w:val="en-GB"/>
         </w:rPr>
         <w:t xml:space="preserve"> surveillance systems have been proven to significantly reduce crime rates (Brandon C et al), an example case study being Lewisham, UK, at a station car park, in 4 months vehicle crime had reduced by 75% from 24 to 6. Hence the inclusion of surveillance drones is deemed necessary and justifiable</w:t>
       </w:r>
       <w:r>
         <w:rPr>
-          <w:color w:val="70AD47" w:themeColor="accent6"/>
+          <w:color w:val="000000" w:themeColor="text1"/>
+          <w:sz w:val="22"/>
+          <w:szCs w:val="22"/>
           <w:lang w:val="en-GB"/>
         </w:rPr>
         <w:t xml:space="preserve"> as a paper by (</w:t>
@@ -650,7 +747,9 @@
       <w:proofErr w:type="spellStart"/>
       <w:r>
         <w:rPr>
-          <w:color w:val="70AD47" w:themeColor="accent6"/>
+          <w:color w:val="000000" w:themeColor="text1"/>
+          <w:sz w:val="22"/>
+          <w:szCs w:val="22"/>
           <w:lang w:val="en-GB"/>
         </w:rPr>
         <w:t>Dilshad</w:t>
@@ -658,28 +757,36 @@
       <w:proofErr w:type="spellEnd"/>
       <w:r>
         <w:rPr>
-          <w:color w:val="70AD47" w:themeColor="accent6"/>
+          <w:color w:val="000000" w:themeColor="text1"/>
+          <w:sz w:val="22"/>
+          <w:szCs w:val="22"/>
           <w:lang w:val="en-GB"/>
         </w:rPr>
         <w:t>, N.</w:t>
       </w:r>
       <w:r>
         <w:rPr>
-          <w:color w:val="70AD47" w:themeColor="accent6"/>
+          <w:color w:val="000000" w:themeColor="text1"/>
+          <w:sz w:val="22"/>
+          <w:szCs w:val="22"/>
           <w:lang w:val="en-GB"/>
         </w:rPr>
         <w:t xml:space="preserve"> et al)</w:t>
       </w:r>
       <w:r>
         <w:rPr>
-          <w:color w:val="70AD47" w:themeColor="accent6"/>
+          <w:color w:val="000000" w:themeColor="text1"/>
+          <w:sz w:val="22"/>
+          <w:szCs w:val="22"/>
           <w:lang w:val="en-GB"/>
         </w:rPr>
         <w:t xml:space="preserve"> titled “Application and Challenges in Video Surveillance via Drone: A brief Survey” highlights the limitations of CCTV, namely: limited area coverage, no location sharing and lack of tracking capabilities</w:t>
       </w:r>
       <w:r>
         <w:rPr>
-          <w:color w:val="70AD47" w:themeColor="accent6"/>
+          <w:color w:val="000000" w:themeColor="text1"/>
+          <w:sz w:val="22"/>
+          <w:szCs w:val="22"/>
           <w:lang w:val="en-GB"/>
         </w:rPr>
         <w:t>.</w:t>
@@ -689,20 +796,26 @@
       <w:pPr>
         <w:pStyle w:val="BodyText"/>
         <w:rPr>
-          <w:color w:val="70AD47" w:themeColor="accent6"/>
-          <w:lang w:val="en-GB"/>
-        </w:rPr>
-      </w:pPr>
-      <w:r>
-        <w:rPr>
-          <w:color w:val="70AD47" w:themeColor="accent6"/>
+          <w:color w:val="000000" w:themeColor="text1"/>
+          <w:sz w:val="22"/>
+          <w:szCs w:val="22"/>
+          <w:lang w:val="en-GB"/>
+        </w:rPr>
+      </w:pPr>
+      <w:r>
+        <w:rPr>
+          <w:color w:val="000000" w:themeColor="text1"/>
+          <w:sz w:val="22"/>
+          <w:szCs w:val="22"/>
           <w:lang w:val="en-GB"/>
         </w:rPr>
         <w:t>In addition, when considering search and rescue operations, research by</w:t>
       </w:r>
       <w:r>
         <w:rPr>
-          <w:color w:val="70AD47" w:themeColor="accent6"/>
+          <w:color w:val="000000" w:themeColor="text1"/>
+          <w:sz w:val="22"/>
+          <w:szCs w:val="22"/>
           <w:lang w:val="en-GB"/>
         </w:rPr>
         <w:t xml:space="preserve"> (</w:t>
@@ -710,7 +823,9 @@
       <w:proofErr w:type="spellStart"/>
       <w:r>
         <w:rPr>
-          <w:color w:val="70AD47" w:themeColor="accent6"/>
+          <w:color w:val="000000" w:themeColor="text1"/>
+          <w:sz w:val="22"/>
+          <w:szCs w:val="22"/>
           <w:lang w:val="en-GB"/>
         </w:rPr>
         <w:t>Dilshad</w:t>
@@ -718,85 +833,101 @@
       <w:proofErr w:type="spellEnd"/>
       <w:r>
         <w:rPr>
-          <w:color w:val="70AD47" w:themeColor="accent6"/>
+          <w:color w:val="000000" w:themeColor="text1"/>
+          <w:sz w:val="22"/>
+          <w:szCs w:val="22"/>
           <w:lang w:val="en-GB"/>
         </w:rPr>
         <w:t xml:space="preserve">, N. et al) showed that when comparing the efficiency and accuracy of detecting a </w:t>
       </w:r>
       <w:r>
         <w:rPr>
-          <w:color w:val="70AD47" w:themeColor="accent6"/>
+          <w:color w:val="000000" w:themeColor="text1"/>
+          <w:sz w:val="22"/>
+          <w:szCs w:val="22"/>
           <w:lang w:val="en-GB"/>
         </w:rPr>
         <w:t>missing or lost person in an image by UAV quad-copter versus manual visual search by a human, the drone excelled in all 3 main characteristics that were focused on, prevision, recall and speed.</w:t>
       </w:r>
       <w:r>
+        <w:rPr>
+          <w:color w:val="000000" w:themeColor="text1"/>
+          <w:sz w:val="22"/>
+          <w:szCs w:val="22"/>
+        </w:rPr>
         <w:t xml:space="preserve"> </w:t>
       </w:r>
       <w:r>
         <w:rPr>
-          <w:color w:val="70AD47" w:themeColor="accent6"/>
+          <w:color w:val="000000" w:themeColor="text1"/>
+          <w:sz w:val="22"/>
+          <w:szCs w:val="22"/>
           <w:lang w:val="en-GB"/>
         </w:rPr>
         <w:t xml:space="preserve">For evaluation, a total of 49 high-resolution </w:t>
       </w:r>
       <w:r>
         <w:rPr>
-          <w:color w:val="70AD47" w:themeColor="accent6"/>
+          <w:color w:val="000000" w:themeColor="text1"/>
+          <w:sz w:val="22"/>
+          <w:szCs w:val="22"/>
           <w:lang w:val="en-GB"/>
         </w:rPr>
         <w:t>colour</w:t>
       </w:r>
       <w:r>
         <w:rPr>
-          <w:color w:val="70AD47" w:themeColor="accent6"/>
+          <w:color w:val="000000" w:themeColor="text1"/>
+          <w:sz w:val="22"/>
+          <w:szCs w:val="22"/>
           <w:lang w:val="en-GB"/>
         </w:rPr>
         <w:t xml:space="preserve"> images from the HERIDAL dataset were used. This dataset was accumulated from multiple locations in regions of Herzegovina (BiH) and Dalmatia (Croatia) by several UAVs (e.g., DJI Mavic Pro 3 or Phantom 3) on relative elevations of 30m to 60m. The image resolution is about 12 Mega Pixels, i.e., 4256 by 2848 pixels, to be exact, describing enough clarity and details. The experimental results show that the respondents failed to spot all 104 targets in the selected pictures. The average recall and average precision’s were 80.43% and 90.98%, respectively.</w:t>
       </w:r>
-    </w:p>
-    <w:p>
-      <w:pPr>
-        <w:pStyle w:val="BodyText"/>
-        <w:rPr>
-          <w:color w:val="70AD47" w:themeColor="accent6"/>
-          <w:lang w:val="en-GB"/>
-        </w:rPr>
-      </w:pPr>
     </w:p>
     <w:p>
       <w:pPr>
         <w:pStyle w:val="BodyText"/>
         <w:ind w:firstLine="0pt"/>
         <w:rPr>
-          <w:color w:val="70AD47" w:themeColor="accent6"/>
-          <w:lang w:val="en-GB"/>
-        </w:rPr>
-      </w:pPr>
-      <w:r>
-        <w:rPr>
-          <w:color w:val="70AD47" w:themeColor="accent6"/>
+          <w:color w:val="000000" w:themeColor="text1"/>
+          <w:sz w:val="22"/>
+          <w:szCs w:val="22"/>
+          <w:lang w:val="en-GB"/>
+        </w:rPr>
+      </w:pPr>
+      <w:r>
+        <w:rPr>
+          <w:color w:val="000000" w:themeColor="text1"/>
+          <w:sz w:val="22"/>
+          <w:szCs w:val="22"/>
           <w:lang w:val="en-GB"/>
         </w:rPr>
         <w:t>The maximum number of false detection’s was 8, mostly relating to animals, clothes, and several other objects. The manual search took almost 42 minutes for each person. Conversely, automatic search by drones took much less time</w:t>
       </w:r>
       <w:r>
         <w:rPr>
-          <w:color w:val="70AD47" w:themeColor="accent6"/>
+          <w:color w:val="000000" w:themeColor="text1"/>
+          <w:sz w:val="22"/>
+          <w:szCs w:val="22"/>
           <w:lang w:val="en-GB"/>
         </w:rPr>
         <w:t xml:space="preserve"> </w:t>
       </w:r>
       <w:r>
         <w:rPr>
-          <w:color w:val="70AD47" w:themeColor="accent6"/>
+          <w:color w:val="000000" w:themeColor="text1"/>
+          <w:sz w:val="22"/>
+          <w:szCs w:val="22"/>
           <w:lang w:val="en-GB"/>
         </w:rPr>
         <w:t>[6]</w:t>
       </w:r>
       <w:r>
         <w:rPr>
-          <w:color w:val="70AD47" w:themeColor="accent6"/>
+          <w:color w:val="000000" w:themeColor="text1"/>
+          <w:sz w:val="22"/>
+          <w:szCs w:val="22"/>
           <w:lang w:val="en-GB"/>
         </w:rPr>
         <w:t>. This research proves that the technology is there and drones are more than capable of being used for surveillance.</w:t>
@@ -806,21 +937,32 @@
       <w:pPr>
         <w:pStyle w:val="Heading1"/>
         <w:rPr>
-          <w:color w:val="70AD47" w:themeColor="accent6"/>
-        </w:rPr>
-      </w:pPr>
-      <w:r>
-        <w:rPr>
-          <w:color w:val="70AD47" w:themeColor="accent6"/>
-        </w:rPr>
+          <w:color w:val="000000" w:themeColor="text1"/>
+        </w:rPr>
+      </w:pPr>
+      <w:r>
+        <w:rPr>
+          <w:color w:val="000000" w:themeColor="text1"/>
+        </w:rPr>
+        <w:lastRenderedPageBreak/>
         <w:t>Background context</w:t>
       </w:r>
     </w:p>
     <w:p>
       <w:pPr>
         <w:pStyle w:val="Heading2"/>
-      </w:pPr>
-      <w:r>
+        <w:rPr>
+          <w:color w:val="000000" w:themeColor="text1"/>
+          <w:sz w:val="22"/>
+          <w:szCs w:val="22"/>
+        </w:rPr>
+      </w:pPr>
+      <w:r>
+        <w:rPr>
+          <w:color w:val="000000" w:themeColor="text1"/>
+          <w:sz w:val="22"/>
+          <w:szCs w:val="22"/>
+        </w:rPr>
         <w:t>Drones for surveillance</w:t>
       </w:r>
     </w:p>
@@ -828,56 +970,62 @@
       <w:pPr>
         <w:pStyle w:val="BodyText"/>
         <w:rPr>
-          <w:color w:val="70AD47" w:themeColor="accent6"/>
-          <w:lang w:val="en-GB"/>
-        </w:rPr>
-      </w:pPr>
-      <w:r>
-        <w:rPr>
-          <w:color w:val="70AD47" w:themeColor="accent6"/>
+          <w:color w:val="000000" w:themeColor="text1"/>
+          <w:sz w:val="22"/>
+          <w:szCs w:val="22"/>
+          <w:lang w:val="en-GB"/>
+        </w:rPr>
+      </w:pPr>
+      <w:r>
+        <w:rPr>
+          <w:color w:val="000000" w:themeColor="text1"/>
+          <w:sz w:val="22"/>
+          <w:szCs w:val="22"/>
           <w:lang w:val="en-GB"/>
         </w:rPr>
         <w:t>A research paper titled “Design and development of an aircraft type portable drone for surveillance and disaster management” talks about how an autonomous drone was created with a variety of use cases in mind, including but not limited to “surveillance, traffic jam monitoring and disaster management” (Hasan, K.M. et al). The results showed that the proposed drone was capable of cruising at a speed of 45 – 62km/h</w:t>
       </w:r>
       <w:r>
         <w:rPr>
-          <w:color w:val="70AD47" w:themeColor="accent6"/>
+          <w:color w:val="000000" w:themeColor="text1"/>
+          <w:sz w:val="22"/>
+          <w:szCs w:val="22"/>
           <w:lang w:val="en-GB"/>
         </w:rPr>
         <w:t xml:space="preserve"> meaning it would easily following a mobile target in an urban area and i</w:t>
       </w:r>
       <w:r>
         <w:rPr>
-          <w:color w:val="70AD47" w:themeColor="accent6"/>
+          <w:color w:val="000000" w:themeColor="text1"/>
+          <w:sz w:val="22"/>
+          <w:szCs w:val="22"/>
           <w:lang w:val="en-GB"/>
         </w:rPr>
         <w:t>t could transmit</w:t>
       </w:r>
       <w:r>
         <w:rPr>
-          <w:color w:val="70AD47" w:themeColor="accent6"/>
-          <w:lang w:val="en-GB"/>
-        </w:rPr>
-        <w:t xml:space="preserve"> real-time video to the ground control station, making it ideal for surveillance. Of course the drone itself was not inconspicuous meaning a potential target of surveillance would know they were being followed. The audio system of the drone could be used for announcement of emergency messages making it idea in disaster situations such as warning people at beaches during a tsunami or looking for and alerting trapped people during an earthquake or other natural disaster. Furthermore, the drone could carry a payload of 1.8kg meaning it could be used to deliver emergency supplies to people in hard to reach locations during disasters or potentially put out fires with a mobile fire extinguisher. Lastly the drone itself was also </w:t>
-      </w:r>
-      <w:r>
-        <w:rPr>
-          <w:color w:val="70AD47" w:themeColor="accent6"/>
-          <w:lang w:val="en-GB"/>
-        </w:rPr>
-        <w:lastRenderedPageBreak/>
-        <w:t>portable as it fit in a small carrying box making it easy for emergency services to take it with them as standard issue.</w:t>
-      </w:r>
-      <w:r>
-        <w:rPr>
-          <w:color w:val="70AD47" w:themeColor="accent6"/>
+          <w:color w:val="000000" w:themeColor="text1"/>
+          <w:sz w:val="22"/>
+          <w:szCs w:val="22"/>
+          <w:lang w:val="en-GB"/>
+        </w:rPr>
+        <w:t xml:space="preserve"> real-time video to the ground control station, making it ideal for surveillance. Of course the drone itself was not inconspicuous meaning a potential target of surveillance would know they were being followed. The audio system of the drone could be used for announcement of emergency messages making it idea in disaster situations such as warning people at beaches during a tsunami or looking for and alerting trapped people during an earthquake or other natural disaster. Furthermore, the drone could carry a payload of 1.8kg meaning it could be used to deliver emergency supplies to people in hard to reach locations during disasters or potentially put out fires with a mobile fire extinguisher. Lastly the drone itself was also portable as it fit in a small carrying box making it easy for emergency services to take it with them as standard issue.</w:t>
+      </w:r>
+      <w:r>
+        <w:rPr>
+          <w:color w:val="000000" w:themeColor="text1"/>
+          <w:sz w:val="22"/>
+          <w:szCs w:val="22"/>
           <w:lang w:val="en-GB"/>
         </w:rPr>
         <w:t xml:space="preserve"> This could either create a new job role of drone operator in each of the emergency sectors or lead to the development of a company of drone operator contractors that can be hired by the emergency services or the public sector in accordance with law and privacy </w:t>
       </w:r>
       <w:r>
         <w:rPr>
-          <w:color w:val="70AD47" w:themeColor="accent6"/>
+          <w:color w:val="000000" w:themeColor="text1"/>
+          <w:sz w:val="22"/>
+          <w:szCs w:val="22"/>
           <w:lang w:val="en-GB"/>
         </w:rPr>
         <w:t>requirements. The cost of this particular drone was within $700 meaning the average cost of state of the art drones capable of achieving similar results would be ~ the same.</w:t>
@@ -888,47 +1036,61 @@
         <w:pStyle w:val="BodyText"/>
         <w:ind w:firstLine="0pt"/>
         <w:rPr>
-          <w:color w:val="70AD47" w:themeColor="accent6"/>
-        </w:rPr>
-      </w:pPr>
-      <w:r>
-        <w:rPr>
-          <w:color w:val="70AD47" w:themeColor="accent6"/>
+          <w:color w:val="000000" w:themeColor="text1"/>
+          <w:sz w:val="22"/>
+          <w:szCs w:val="22"/>
+        </w:rPr>
+      </w:pPr>
+      <w:r>
+        <w:rPr>
+          <w:color w:val="000000" w:themeColor="text1"/>
+          <w:sz w:val="22"/>
+          <w:szCs w:val="22"/>
           <w:lang w:val="en-GB"/>
         </w:rPr>
         <w:t>Another research project on the use of drones for surveillance was the “Co</w:t>
       </w:r>
       <w:r>
         <w:rPr>
-          <w:color w:val="70AD47" w:themeColor="accent6"/>
+          <w:color w:val="000000" w:themeColor="text1"/>
+          <w:sz w:val="22"/>
+          <w:szCs w:val="22"/>
           <w:lang w:val="en-GB"/>
         </w:rPr>
         <w:t>l</w:t>
       </w:r>
       <w:r>
         <w:rPr>
-          <w:color w:val="70AD47" w:themeColor="accent6"/>
+          <w:color w:val="000000" w:themeColor="text1"/>
+          <w:sz w:val="22"/>
+          <w:szCs w:val="22"/>
           <w:lang w:val="en-GB"/>
         </w:rPr>
         <w:t>laborating</w:t>
       </w:r>
       <w:r>
         <w:rPr>
-          <w:color w:val="70AD47" w:themeColor="accent6"/>
+          <w:color w:val="000000" w:themeColor="text1"/>
+          <w:sz w:val="22"/>
+          <w:szCs w:val="22"/>
           <w:lang w:val="en-GB"/>
         </w:rPr>
         <w:t xml:space="preserve"> miniature drones for surveillance and reconnaissance</w:t>
       </w:r>
       <w:r>
         <w:rPr>
-          <w:color w:val="70AD47" w:themeColor="accent6"/>
+          <w:color w:val="000000" w:themeColor="text1"/>
+          <w:sz w:val="22"/>
+          <w:szCs w:val="22"/>
           <w:lang w:val="en-GB"/>
         </w:rPr>
         <w:t>”</w:t>
       </w:r>
       <w:r>
         <w:rPr>
-          <w:color w:val="70AD47" w:themeColor="accent6"/>
+          <w:color w:val="000000" w:themeColor="text1"/>
+          <w:sz w:val="22"/>
+          <w:szCs w:val="22"/>
           <w:lang w:val="en-GB"/>
         </w:rPr>
         <w:t>. The creation of a swarm of Unmanned Aerial Vehicles for the formation of a drone swarm is discussed.</w:t>
@@ -937,1741 +1099,1200 @@
     <w:p>
       <w:pPr>
         <w:pStyle w:val="Heading2"/>
-      </w:pPr>
-      <w:r>
-        <w:t>Benefits of autonomous drones</w:t>
+        <w:rPr>
+          <w:color w:val="000000" w:themeColor="text1"/>
+        </w:rPr>
+      </w:pPr>
+      <w:r>
+        <w:rPr>
+          <w:color w:val="000000" w:themeColor="text1"/>
+        </w:rPr>
+        <w:t>Public opinion of Autonomous drones</w:t>
+      </w:r>
+    </w:p>
+    <w:p>
+      <w:pPr>
+        <w:jc w:val="both"/>
+        <w:rPr>
+          <w:color w:val="000000" w:themeColor="text1"/>
+          <w:sz w:val="22"/>
+          <w:szCs w:val="22"/>
+        </w:rPr>
+      </w:pPr>
+      <w:r>
+        <w:rPr>
+          <w:color w:val="000000" w:themeColor="text1"/>
+          <w:sz w:val="22"/>
+          <w:szCs w:val="22"/>
+        </w:rPr>
+        <w:t xml:space="preserve">There is a lack of information on attitudes to autonomous drones in the United Kingdom however according to a new study published by (Mariam. M), opinions towards remote drones </w:t>
+      </w:r>
+      <w:r>
+        <w:rPr>
+          <w:color w:val="000000" w:themeColor="text1"/>
+          <w:sz w:val="22"/>
+          <w:szCs w:val="22"/>
+        </w:rPr>
+        <w:t xml:space="preserve">is </w:t>
+      </w:r>
+      <w:r>
+        <w:rPr>
+          <w:color w:val="000000" w:themeColor="text1"/>
+          <w:sz w:val="22"/>
+          <w:szCs w:val="22"/>
+        </w:rPr>
+        <w:t>positive</w:t>
+      </w:r>
+      <w:r>
+        <w:rPr>
+          <w:color w:val="000000" w:themeColor="text1"/>
+          <w:sz w:val="22"/>
+          <w:szCs w:val="22"/>
+        </w:rPr>
+        <w:t xml:space="preserve">. </w:t>
+      </w:r>
+      <w:r>
+        <w:rPr>
+          <w:color w:val="000000" w:themeColor="text1"/>
+          <w:sz w:val="22"/>
+          <w:szCs w:val="22"/>
+        </w:rPr>
+        <w:t xml:space="preserve">The research </w:t>
+      </w:r>
+      <w:r>
+        <w:rPr>
+          <w:color w:val="000000" w:themeColor="text1"/>
+          <w:sz w:val="22"/>
+          <w:szCs w:val="22"/>
+        </w:rPr>
+        <w:t>dubbed</w:t>
+      </w:r>
+      <w:r>
+        <w:rPr>
+          <w:color w:val="000000" w:themeColor="text1"/>
+          <w:sz w:val="22"/>
+          <w:szCs w:val="22"/>
+        </w:rPr>
+        <w:t xml:space="preserve"> “Project </w:t>
+      </w:r>
+      <w:proofErr w:type="spellStart"/>
+      <w:r>
+        <w:rPr>
+          <w:color w:val="000000" w:themeColor="text1"/>
+          <w:sz w:val="22"/>
+          <w:szCs w:val="22"/>
+        </w:rPr>
+        <w:t>XCelerate</w:t>
+      </w:r>
+      <w:proofErr w:type="spellEnd"/>
+      <w:r>
+        <w:rPr>
+          <w:color w:val="000000" w:themeColor="text1"/>
+          <w:sz w:val="22"/>
+          <w:szCs w:val="22"/>
+        </w:rPr>
+        <w:t>” Consortium led by BT</w:t>
+      </w:r>
+      <w:r>
+        <w:rPr>
+          <w:color w:val="000000" w:themeColor="text1"/>
+          <w:sz w:val="22"/>
+          <w:szCs w:val="22"/>
+        </w:rPr>
+        <w:t xml:space="preserve"> </w:t>
+      </w:r>
+      <w:r>
+        <w:rPr>
+          <w:color w:val="000000" w:themeColor="text1"/>
+          <w:sz w:val="22"/>
+          <w:szCs w:val="22"/>
+        </w:rPr>
+        <w:t>[12] and Altitude Angel</w:t>
+      </w:r>
+      <w:r>
+        <w:rPr>
+          <w:color w:val="000000" w:themeColor="text1"/>
+          <w:sz w:val="22"/>
+          <w:szCs w:val="22"/>
+        </w:rPr>
+        <w:t xml:space="preserve"> </w:t>
+      </w:r>
+      <w:r>
+        <w:rPr>
+          <w:color w:val="000000" w:themeColor="text1"/>
+          <w:sz w:val="22"/>
+          <w:szCs w:val="22"/>
+        </w:rPr>
+        <w:t xml:space="preserve">[11] </w:t>
+      </w:r>
+      <w:r>
+        <w:rPr>
+          <w:color w:val="000000" w:themeColor="text1"/>
+          <w:sz w:val="22"/>
+          <w:szCs w:val="22"/>
+        </w:rPr>
+        <w:t xml:space="preserve">showed </w:t>
+      </w:r>
+      <w:r>
+        <w:rPr>
+          <w:color w:val="000000" w:themeColor="text1"/>
+          <w:sz w:val="22"/>
+          <w:szCs w:val="22"/>
+        </w:rPr>
+        <w:t xml:space="preserve">results demonstrating that 68% </w:t>
+      </w:r>
+      <w:r>
+        <w:rPr>
+          <w:color w:val="000000" w:themeColor="text1"/>
+          <w:sz w:val="22"/>
+          <w:szCs w:val="22"/>
+        </w:rPr>
+        <w:t>of the B</w:t>
+      </w:r>
+      <w:r>
+        <w:rPr>
+          <w:color w:val="000000" w:themeColor="text1"/>
+          <w:sz w:val="22"/>
+          <w:szCs w:val="22"/>
+        </w:rPr>
+        <w:t>ritish public believe that drones would positively impact their</w:t>
+      </w:r>
+      <w:r>
+        <w:rPr>
+          <w:color w:val="000000" w:themeColor="text1"/>
+          <w:sz w:val="22"/>
+          <w:szCs w:val="22"/>
+        </w:rPr>
+        <w:t xml:space="preserve"> lives while nearly 49% said they would be optimistic or excited about the potential drone technology holds.</w:t>
+      </w:r>
+    </w:p>
+    <w:p>
+      <w:pPr>
+        <w:rPr>
+          <w:color w:val="000000" w:themeColor="text1"/>
+          <w:sz w:val="22"/>
+          <w:szCs w:val="22"/>
+        </w:rPr>
+      </w:pPr>
+    </w:p>
+    <w:p>
+      <w:pPr>
+        <w:jc w:val="both"/>
+        <w:rPr>
+          <w:color w:val="000000" w:themeColor="text1"/>
+          <w:sz w:val="22"/>
+          <w:szCs w:val="22"/>
+        </w:rPr>
+      </w:pPr>
+      <w:r>
+        <w:rPr>
+          <w:color w:val="000000" w:themeColor="text1"/>
+          <w:sz w:val="22"/>
+          <w:szCs w:val="22"/>
+        </w:rPr>
+        <w:t xml:space="preserve">Furthermore, the research showed that people were hopeful to see drones in riskier jobs such as firefighting (76%) and inspecting infrastructure (70%). Whereas 2/5 of the </w:t>
+      </w:r>
+      <w:r>
+        <w:rPr>
+          <w:color w:val="000000" w:themeColor="text1"/>
+          <w:sz w:val="22"/>
+          <w:szCs w:val="22"/>
+        </w:rPr>
+        <w:t>sample size</w:t>
+      </w:r>
+      <w:r>
+        <w:rPr>
+          <w:color w:val="000000" w:themeColor="text1"/>
+          <w:sz w:val="22"/>
+          <w:szCs w:val="22"/>
+        </w:rPr>
+        <w:t xml:space="preserve"> would like to see drones employ</w:t>
+      </w:r>
+      <w:r>
+        <w:rPr>
+          <w:color w:val="000000" w:themeColor="text1"/>
+          <w:sz w:val="22"/>
+          <w:szCs w:val="22"/>
+        </w:rPr>
+        <w:t>ed</w:t>
+      </w:r>
+      <w:r>
+        <w:rPr>
+          <w:color w:val="000000" w:themeColor="text1"/>
+          <w:sz w:val="22"/>
+          <w:szCs w:val="22"/>
+        </w:rPr>
+        <w:t xml:space="preserve"> in </w:t>
+      </w:r>
+      <w:r>
+        <w:rPr>
+          <w:color w:val="000000" w:themeColor="text1"/>
+          <w:sz w:val="22"/>
+          <w:szCs w:val="22"/>
+        </w:rPr>
+        <w:t>order to extend human capabilities and tackle problems such as tracking criminals (65%) and investigating crimes(73%). These statistics support the implementation of autonomous drones with surveillance capabilities because this would be necessary for the various tasks that people are hopeful to seem them employed in.</w:t>
+      </w:r>
+    </w:p>
+    <w:p>
+      <w:pPr>
+        <w:jc w:val="both"/>
+        <w:rPr>
+          <w:color w:val="000000" w:themeColor="text1"/>
+          <w:sz w:val="22"/>
+          <w:szCs w:val="22"/>
+        </w:rPr>
+      </w:pPr>
+    </w:p>
+    <w:p>
+      <w:pPr>
+        <w:jc w:val="both"/>
+        <w:rPr>
+          <w:color w:val="000000" w:themeColor="text1"/>
+          <w:sz w:val="22"/>
+          <w:szCs w:val="22"/>
+        </w:rPr>
+      </w:pPr>
+      <w:r>
+        <w:rPr>
+          <w:color w:val="000000" w:themeColor="text1"/>
+          <w:sz w:val="22"/>
+          <w:szCs w:val="22"/>
+        </w:rPr>
+        <w:t xml:space="preserve">On the other hand, 38% of the sample size expressed some concerns for the use of drones in the UK with 46% of adults arguing about drone misuse and public safety </w:t>
+      </w:r>
+      <w:r>
+        <w:rPr>
+          <w:color w:val="000000" w:themeColor="text1"/>
+          <w:sz w:val="22"/>
+          <w:szCs w:val="22"/>
+        </w:rPr>
+        <w:t>and another 48% arguing about privacy alongside personal data and private property being</w:t>
+      </w:r>
+      <w:r>
+        <w:rPr>
+          <w:color w:val="000000" w:themeColor="text1"/>
+          <w:sz w:val="22"/>
+          <w:szCs w:val="22"/>
+        </w:rPr>
+        <w:t xml:space="preserve"> the primary concerns. </w:t>
+      </w:r>
+      <w:r>
+        <w:rPr>
+          <w:color w:val="000000" w:themeColor="text1"/>
+          <w:sz w:val="22"/>
+          <w:szCs w:val="22"/>
+        </w:rPr>
+        <w:t>Arguably, according to the results</w:t>
+      </w:r>
+      <w:r>
+        <w:rPr>
+          <w:color w:val="000000" w:themeColor="text1"/>
+          <w:sz w:val="22"/>
+          <w:szCs w:val="22"/>
+        </w:rPr>
+        <w:t>, public</w:t>
+      </w:r>
+      <w:r>
+        <w:rPr>
+          <w:color w:val="000000" w:themeColor="text1"/>
+          <w:sz w:val="22"/>
+          <w:szCs w:val="22"/>
+        </w:rPr>
+        <w:t xml:space="preserve"> opinion could be due to public misconceptions as 47% of the sample size were found to believe that drone usage remains unregulated.</w:t>
+      </w:r>
+    </w:p>
+    <w:p>
+      <w:pPr>
+        <w:jc w:val="both"/>
+        <w:rPr>
+          <w:color w:val="000000" w:themeColor="text1"/>
+          <w:sz w:val="22"/>
+          <w:szCs w:val="22"/>
+        </w:rPr>
+      </w:pPr>
+    </w:p>
+    <w:p>
+      <w:pPr>
+        <w:jc w:val="both"/>
+        <w:rPr>
+          <w:color w:val="000000" w:themeColor="text1"/>
+          <w:sz w:val="22"/>
+          <w:szCs w:val="22"/>
+        </w:rPr>
+      </w:pPr>
+      <w:r>
+        <w:rPr>
+          <w:color w:val="000000" w:themeColor="text1"/>
+          <w:sz w:val="22"/>
+          <w:szCs w:val="22"/>
+        </w:rPr>
+        <w:t xml:space="preserve">It is important to mention that the report is just one part of Project </w:t>
+      </w:r>
+      <w:proofErr w:type="spellStart"/>
+      <w:r>
+        <w:rPr>
+          <w:color w:val="000000" w:themeColor="text1"/>
+          <w:sz w:val="22"/>
+          <w:szCs w:val="22"/>
+        </w:rPr>
+        <w:t>XCelerate’s</w:t>
+      </w:r>
+      <w:proofErr w:type="spellEnd"/>
+      <w:r>
+        <w:rPr>
+          <w:color w:val="000000" w:themeColor="text1"/>
+          <w:sz w:val="22"/>
+          <w:szCs w:val="22"/>
+        </w:rPr>
+        <w:t xml:space="preserve"> broader work on the UK Government’s Future Flight Programme [13] and the findings will be leveraged to inform the consortium’s work in addressing some of the challenges surrounding the public acceptance of drones.</w:t>
+      </w:r>
+    </w:p>
+    <w:p>
+      <w:pPr>
+        <w:jc w:val="both"/>
+        <w:rPr>
+          <w:color w:val="000000" w:themeColor="text1"/>
+          <w:sz w:val="22"/>
+          <w:szCs w:val="22"/>
+        </w:rPr>
+      </w:pPr>
+    </w:p>
+    <w:p>
+      <w:pPr>
+        <w:jc w:val="both"/>
+        <w:rPr>
+          <w:color w:val="000000" w:themeColor="text1"/>
+          <w:sz w:val="22"/>
+          <w:szCs w:val="22"/>
+        </w:rPr>
+      </w:pPr>
+      <w:r>
+        <w:rPr>
+          <w:color w:val="000000" w:themeColor="text1"/>
+          <w:sz w:val="22"/>
+          <w:szCs w:val="22"/>
+        </w:rPr>
+        <w:t>Nonetheless, the results of the research showed how applicable drones can be to daily lives for people in the UK and the purpose of this research is to help make this a reality. That being said, it is clear that there will have to be restrictions on the use of drones</w:t>
+      </w:r>
+      <w:r>
+        <w:rPr>
+          <w:color w:val="000000" w:themeColor="text1"/>
+          <w:sz w:val="22"/>
+          <w:szCs w:val="22"/>
+        </w:rPr>
+        <w:t xml:space="preserve"> for the project to be viable and the use of drones will have to be backed by their application via a reputable agency such as the policy or search and rescue agencies that can justify their use in the public for those who are worried about their privacy being disregarded.</w:t>
+      </w:r>
+      <w:r>
+        <w:rPr>
+          <w:color w:val="000000" w:themeColor="text1"/>
+          <w:sz w:val="22"/>
+          <w:szCs w:val="22"/>
+        </w:rPr>
+        <w:t xml:space="preserve"> </w:t>
       </w:r>
     </w:p>
     <w:p>
       <w:pPr>
         <w:pStyle w:val="Heading2"/>
-      </w:pPr>
-      <w:r>
+        <w:rPr>
+          <w:color w:val="000000" w:themeColor="text1"/>
+          <w:sz w:val="22"/>
+          <w:szCs w:val="22"/>
+        </w:rPr>
+      </w:pPr>
+      <w:r>
+        <w:rPr>
+          <w:color w:val="000000" w:themeColor="text1"/>
+          <w:sz w:val="22"/>
+          <w:szCs w:val="22"/>
+        </w:rPr>
         <w:t>Uses of autonomous drones</w:t>
       </w:r>
     </w:p>
     <w:p>
       <w:pPr>
-        <w:rPr>
-          <w:color w:val="70AD47" w:themeColor="accent6"/>
-        </w:rPr>
-      </w:pPr>
-      <w:r>
-        <w:rPr>
-          <w:color w:val="70AD47" w:themeColor="accent6"/>
+        <w:jc w:val="both"/>
+        <w:rPr>
+          <w:color w:val="000000" w:themeColor="text1"/>
+          <w:sz w:val="22"/>
+          <w:szCs w:val="22"/>
+        </w:rPr>
+      </w:pPr>
+      <w:r>
+        <w:rPr>
+          <w:color w:val="000000" w:themeColor="text1"/>
+          <w:sz w:val="22"/>
+          <w:szCs w:val="22"/>
         </w:rPr>
         <w:t xml:space="preserve">Plenty of research has been carried out on autonomous drones, highlighting their significance as a topic. According to “The use of drones in maritime sector-areas and benefits” by </w:t>
       </w:r>
       <w:r>
         <w:rPr>
           <w:rStyle w:val="highlight"/>
-          <w:color w:val="70AD47" w:themeColor="accent6"/>
+          <w:color w:val="000000" w:themeColor="text1"/>
+          <w:sz w:val="22"/>
+          <w:szCs w:val="22"/>
         </w:rPr>
         <w:t>Krysto</w:t>
       </w:r>
       <w:r>
         <w:rPr>
           <w:rStyle w:val="markedcontent"/>
-          <w:color w:val="70AD47" w:themeColor="accent6"/>
+          <w:color w:val="000000" w:themeColor="text1"/>
+          <w:sz w:val="22"/>
+          <w:szCs w:val="22"/>
         </w:rPr>
         <w:t>sik-Gromadzińska</w:t>
       </w:r>
       <w:r>
         <w:rPr>
-          <w:color w:val="70AD47" w:themeColor="accent6"/>
-        </w:rPr>
-        <w:t>, DNV GL is currently testing autonomous drones with hyperspectral cameras for use in ship tank inspections</w:t>
-      </w:r>
-      <w:r>
-        <w:rPr>
-          <w:color w:val="70AD47" w:themeColor="accent6"/>
-        </w:rPr>
-        <w:t>.</w:t>
-      </w:r>
-      <w:r>
-        <w:rPr>
-          <w:color w:val="70AD47" w:themeColor="accent6"/>
+          <w:color w:val="000000" w:themeColor="text1"/>
+          <w:sz w:val="22"/>
+          <w:szCs w:val="22"/>
+        </w:rPr>
+        <w:t>, DNV GL is currently testing autonomous drones with hyperspectral cameras for use in ship tank inspections.</w:t>
+      </w:r>
+      <w:r>
+        <w:rPr>
+          <w:color w:val="000000" w:themeColor="text1"/>
+          <w:sz w:val="22"/>
+          <w:szCs w:val="22"/>
         </w:rPr>
         <w:t xml:space="preserve"> The paper argues that autonomous drones for inspection in maritime conditions, ensure human safety and operational efficiency during transportation from port to ship and they also reduce the carbon footprint when used over the sea.</w:t>
       </w:r>
     </w:p>
     <w:p>
       <w:pPr>
-        <w:rPr>
-          <w:color w:val="70AD47" w:themeColor="accent6"/>
-        </w:rPr>
-      </w:pPr>
-      <w:r>
-        <w:rPr>
-          <w:color w:val="70AD47" w:themeColor="accent6"/>
+        <w:jc w:val="both"/>
+        <w:rPr>
+          <w:color w:val="000000" w:themeColor="text1"/>
+          <w:sz w:val="22"/>
+          <w:szCs w:val="22"/>
+        </w:rPr>
+      </w:pPr>
+      <w:r>
+        <w:rPr>
+          <w:color w:val="000000" w:themeColor="text1"/>
+          <w:sz w:val="22"/>
+          <w:szCs w:val="22"/>
         </w:rPr>
         <w:t>Other research on autonomous drones include the development of autonomous drones for delivering items that use GNSS with a compass as the main tool; with the aim of delivering medical aid to patients in emergency situations and implementation in agriculture in Indonesia. This research was carried out by (</w:t>
       </w:r>
       <w:proofErr w:type="spellStart"/>
       <w:r>
         <w:rPr>
-          <w:color w:val="70AD47" w:themeColor="accent6"/>
+          <w:color w:val="000000" w:themeColor="text1"/>
+          <w:sz w:val="22"/>
+          <w:szCs w:val="22"/>
         </w:rPr>
         <w:t>Patrik</w:t>
       </w:r>
       <w:proofErr w:type="spellEnd"/>
       <w:r>
         <w:rPr>
-          <w:color w:val="70AD47" w:themeColor="accent6"/>
+          <w:color w:val="000000" w:themeColor="text1"/>
+          <w:sz w:val="22"/>
+          <w:szCs w:val="22"/>
         </w:rPr>
         <w:t xml:space="preserve"> </w:t>
       </w:r>
       <w:proofErr w:type="spellStart"/>
       <w:r>
         <w:rPr>
-          <w:color w:val="70AD47" w:themeColor="accent6"/>
+          <w:color w:val="000000" w:themeColor="text1"/>
+          <w:sz w:val="22"/>
+          <w:szCs w:val="22"/>
         </w:rPr>
         <w:t>Aurello</w:t>
       </w:r>
       <w:proofErr w:type="spellEnd"/>
       <w:r>
         <w:rPr>
-          <w:color w:val="70AD47" w:themeColor="accent6"/>
+          <w:color w:val="000000" w:themeColor="text1"/>
+          <w:sz w:val="22"/>
+          <w:szCs w:val="22"/>
         </w:rPr>
         <w:t xml:space="preserve"> et al)</w:t>
       </w:r>
       <w:r>
         <w:rPr>
-          <w:color w:val="70AD47" w:themeColor="accent6"/>
-        </w:rPr>
-        <w:t xml:space="preserve">. The results demonstrated that the use cases are realistic and very viable as experiments showed that the average of </w:t>
-      </w:r>
-      <w:r>
-        <w:rPr>
-          <w:color w:val="70AD47" w:themeColor="accent6"/>
-        </w:rPr>
-        <w:t>positional deviation of landing position between the actual landing position and the desired landing position in the flight tests of flying from start to goal is 1.1125 m and for the tests that use the algorithm which uses course-over-ground, the positional deviation has average of 2.39 m. Meaning that the technology is there when developing autonomous drone that operate via GNSS.</w:t>
+          <w:color w:val="000000" w:themeColor="text1"/>
+          <w:sz w:val="22"/>
+          <w:szCs w:val="22"/>
+        </w:rPr>
+        <w:t xml:space="preserve">. The results demonstrated that the use cases are realistic and very viable as experiments </w:t>
+      </w:r>
+      <w:r>
+        <w:rPr>
+          <w:color w:val="000000" w:themeColor="text1"/>
+          <w:sz w:val="22"/>
+          <w:szCs w:val="22"/>
+        </w:rPr>
+        <w:lastRenderedPageBreak/>
+        <w:t>showed that the average of positional deviation of landing position between the actual landing position and the desired landing position in the flight tests of flying from start to goal is 1.1125 m and for the tests that use the algorithm which uses course-over-ground, the positional deviation has average of 2.39 m. Meaning that the technology is there when developing autonomous drone that operate via GNSS.</w:t>
       </w:r>
     </w:p>
     <w:p>
       <w:pPr>
         <w:pStyle w:val="Heading1"/>
-        <w:rPr>
-          <w:color w:val="70AD47" w:themeColor="accent6"/>
-        </w:rPr>
-      </w:pPr>
-      <w:r>
-        <w:rPr>
-          <w:color w:val="70AD47" w:themeColor="accent6"/>
-        </w:rPr>
-        <w:t>compare findings with other research</w:t>
-      </w:r>
-    </w:p>
-    <w:p>
-      <w:pPr>
-        <w:pStyle w:val="BodyText"/>
-        <w:rPr>
-          <w:lang w:val="en-GB"/>
-        </w:rPr>
-      </w:pPr>
-      <w:r>
-        <w:rPr>
-          <w:lang w:val="en-GB"/>
-        </w:rPr>
-        <w:t>Talk about facial recognition libraries and what I have found regarding the capabilities, limitations and uses especially environmental and power limitations.</w:t>
-      </w:r>
-    </w:p>
-    <w:p>
-      <w:pPr>
-        <w:pStyle w:val="BodyText"/>
-        <w:rPr>
-          <w:lang w:val="en-GB"/>
-        </w:rPr>
-      </w:pPr>
-      <w:r>
-        <w:rPr>
-          <w:lang w:val="en-GB"/>
-        </w:rPr>
-        <w:t>Compare applications of different surveillance drones</w:t>
-      </w:r>
-    </w:p>
-    <w:p>
-      <w:pPr>
-        <w:pStyle w:val="BodyText"/>
-      </w:pPr>
-    </w:p>
-    <w:p>
-      <w:pPr>
-        <w:pStyle w:val="Heading2"/>
-      </w:pPr>
-      <w:r>
-        <w:t>Abbreviations</w:t>
-      </w:r>
-      <w:r>
-        <w:t xml:space="preserve"> and Acronyms</w:t>
-      </w:r>
-    </w:p>
-    <w:p>
-      <w:pPr>
-        <w:pStyle w:val="BodyText"/>
-      </w:pPr>
-      <w:r>
-        <w:t xml:space="preserve">Define abbreviations and acronyms the first time they are used in the text, even after they have been defined in the abstract. Abbreviations such as IEEE, SI, MKS, CGS, </w:t>
-      </w:r>
-      <w:proofErr w:type="spellStart"/>
-      <w:r>
-        <w:t>sc</w:t>
-      </w:r>
-      <w:proofErr w:type="spellEnd"/>
-      <w:r>
-        <w:t xml:space="preserve">, dc, and </w:t>
-      </w:r>
-      <w:proofErr w:type="spellStart"/>
-      <w:r>
-        <w:t>rms</w:t>
-      </w:r>
-      <w:proofErr w:type="spellEnd"/>
-      <w:r>
-        <w:t xml:space="preserve"> do not have to be defined. Do not use abbreviations in the title or heads unless they are unavoidable.</w:t>
-      </w:r>
-    </w:p>
-    <w:p>
-      <w:pPr>
-        <w:pStyle w:val="Heading2"/>
-      </w:pPr>
-      <w:r>
-        <w:t>Units</w:t>
-      </w:r>
-    </w:p>
-    <w:p>
-      <w:pPr>
-        <w:pStyle w:val="bulletlist"/>
-      </w:pPr>
-      <w:r>
-        <w:t xml:space="preserve">Use </w:t>
-      </w:r>
-      <w:r>
-        <w:t>either</w:t>
-      </w:r>
-      <w:r>
-        <w:t xml:space="preserve"> SI (MKS) or CGS as primary units. (SI units are encouraged.) English units may be used as secondary units (in parentheses). An exception would be the use of English units as identifiers in trade, such as “3.5-inch disk drive”.</w:t>
-      </w:r>
-    </w:p>
-    <w:p>
-      <w:pPr>
-        <w:pStyle w:val="bulletlist"/>
-      </w:pPr>
-      <w:r>
-        <w:t xml:space="preserve">Avoid combining SI and CGS units, such as current in amperes and magnetic field in </w:t>
-      </w:r>
-      <w:proofErr w:type="spellStart"/>
-      <w:r>
-        <w:t>oersteds</w:t>
-      </w:r>
-      <w:proofErr w:type="spellEnd"/>
-      <w:r>
-        <w:t>. This often leads to confusion because equations do not balance dimensionally. If you must use mixed units, clearly state the units for each quantity that you use in an equation.</w:t>
-      </w:r>
-    </w:p>
-    <w:p>
-      <w:pPr>
-        <w:pStyle w:val="bulletlist"/>
-      </w:pPr>
-      <w:r>
-        <w:t>Do not mix complete spellings and abbreviations of units: “</w:t>
-      </w:r>
-      <w:proofErr w:type="spellStart"/>
-      <w:r>
-        <w:t>Wb</w:t>
-      </w:r>
-      <w:proofErr w:type="spellEnd"/>
-      <w:r>
-        <w:t>/m2” or “</w:t>
-      </w:r>
-      <w:proofErr w:type="spellStart"/>
-      <w:r>
-        <w:t>webers</w:t>
-      </w:r>
-      <w:proofErr w:type="spellEnd"/>
-      <w:r>
-        <w:t xml:space="preserve"> per square meter”, not “</w:t>
-      </w:r>
-      <w:proofErr w:type="spellStart"/>
-      <w:r>
-        <w:t>webers</w:t>
-      </w:r>
-      <w:proofErr w:type="spellEnd"/>
-      <w:r>
-        <w:t xml:space="preserve">/m2”.  Spell out units when they appear in text: “. . . a few </w:t>
-      </w:r>
-      <w:proofErr w:type="spellStart"/>
-      <w:r>
-        <w:t>henries</w:t>
-      </w:r>
-      <w:proofErr w:type="spellEnd"/>
-      <w:r>
-        <w:t>”, not “. . . a few H”.</w:t>
-      </w:r>
-    </w:p>
-    <w:p>
-      <w:pPr>
-        <w:pStyle w:val="sponsors"/>
-        <w:framePr w:wrap="auto" w:vAnchor="page" w:hAnchor="page" w:x="45.90pt" w:y="756.05pt"/>
-        <w:ind w:firstLine="14.45pt"/>
-      </w:pPr>
-      <w:r>
-        <w:t>Identif</w:t>
-      </w:r>
-      <w:r>
-        <w:t xml:space="preserve">y applicable </w:t>
-      </w:r>
-      <w:r>
-        <w:t>funding agency</w:t>
-      </w:r>
-      <w:r>
-        <w:t xml:space="preserve"> here. </w:t>
-      </w:r>
-      <w:r>
-        <w:rPr>
-          <w:iCs/>
-        </w:rPr>
-        <w:t>If none, delete this text box</w:t>
-      </w:r>
-      <w:r>
-        <w:rPr>
-          <w:iCs/>
-        </w:rPr>
-        <w:t>.</w:t>
-      </w:r>
-    </w:p>
-    <w:p>
-      <w:pPr>
-        <w:pStyle w:val="bulletlist"/>
-      </w:pPr>
-      <w:r>
-        <w:t xml:space="preserve">Use a zero before decimal points: “0.25”, not “.25”. Use “cm3”, not “cc”. </w:t>
-      </w:r>
-      <w:r>
-        <w:t>(</w:t>
+        <w:jc w:val="both"/>
+        <w:rPr>
+          <w:color w:val="000000" w:themeColor="text1"/>
+          <w:sz w:val="22"/>
+          <w:szCs w:val="22"/>
+        </w:rPr>
+      </w:pPr>
+      <w:r>
+        <w:rPr>
+          <w:color w:val="000000" w:themeColor="text1"/>
+          <w:sz w:val="22"/>
+          <w:szCs w:val="22"/>
+        </w:rPr>
+        <w:t>Findings and conclusion</w:t>
+      </w:r>
+    </w:p>
+    <w:p>
+      <w:pPr>
+        <w:jc w:val="both"/>
+      </w:pPr>
+    </w:p>
+    <w:p>
+      <w:pPr>
+        <w:jc w:val="both"/>
+        <w:rPr>
+          <w:sz w:val="22"/>
+          <w:szCs w:val="22"/>
+        </w:rPr>
+      </w:pPr>
+      <w:r>
+        <w:rPr>
+          <w:sz w:val="22"/>
+          <w:szCs w:val="22"/>
+        </w:rPr>
+        <w:t xml:space="preserve">The results of various research on existing </w:t>
+      </w:r>
+      <w:r>
+        <w:rPr>
+          <w:sz w:val="22"/>
+          <w:szCs w:val="22"/>
+        </w:rPr>
+        <w:t xml:space="preserve">papers shows how controversial the topic of drones is. It is very hard to design a useful drone for surveillance that will not be at the mercy of the public as the drones will have to fly low to the ground at times leaving them vulnerable to malicious actions. </w:t>
+      </w:r>
+    </w:p>
+    <w:p>
+      <w:pPr>
+        <w:jc w:val="both"/>
+        <w:rPr>
+          <w:sz w:val="22"/>
+          <w:szCs w:val="22"/>
+        </w:rPr>
+      </w:pPr>
+    </w:p>
+    <w:p>
+      <w:pPr>
+        <w:jc w:val="both"/>
+        <w:rPr>
+          <w:sz w:val="22"/>
+          <w:szCs w:val="22"/>
+        </w:rPr>
+      </w:pPr>
+      <w:r>
+        <w:rPr>
+          <w:sz w:val="22"/>
+          <w:szCs w:val="22"/>
+        </w:rPr>
+        <w:t xml:space="preserve">Moreover, it is also hard to design a multi-functional drone as the past research in drones show that drones have to be designed as modular in order to be multi-functional in which case a universal standard will be required if the drones will be applicable to various </w:t>
+      </w:r>
+      <w:r>
+        <w:rPr>
+          <w:sz w:val="22"/>
+          <w:szCs w:val="22"/>
+        </w:rPr>
+        <w:t>organizations</w:t>
+      </w:r>
+      <w:r>
+        <w:rPr>
+          <w:sz w:val="22"/>
+          <w:szCs w:val="22"/>
+        </w:rPr>
+        <w:t xml:space="preserve"> as this is the only way they can then be quickly retrofitted as necessary</w:t>
+      </w:r>
+      <w:r>
+        <w:rPr>
+          <w:sz w:val="22"/>
+          <w:szCs w:val="22"/>
+        </w:rPr>
+        <w:t xml:space="preserve"> for each task that is demanded of them.</w:t>
+      </w:r>
+      <w:r>
+        <w:rPr>
+          <w:sz w:val="22"/>
+          <w:szCs w:val="22"/>
+        </w:rPr>
+        <w:t xml:space="preserve"> </w:t>
+      </w:r>
+      <w:r>
+        <w:rPr>
+          <w:sz w:val="22"/>
+          <w:szCs w:val="22"/>
+        </w:rPr>
+        <w:t xml:space="preserve"> </w:t>
+      </w:r>
+    </w:p>
+    <w:p>
+      <w:pPr>
+        <w:jc w:val="both"/>
+        <w:rPr>
+          <w:sz w:val="22"/>
+          <w:szCs w:val="22"/>
+        </w:rPr>
+      </w:pPr>
+    </w:p>
+    <w:p>
+      <w:pPr>
+        <w:jc w:val="both"/>
+        <w:rPr>
+          <w:sz w:val="22"/>
+          <w:szCs w:val="22"/>
+        </w:rPr>
+      </w:pPr>
+      <w:r>
+        <w:rPr>
+          <w:sz w:val="22"/>
+          <w:szCs w:val="22"/>
+        </w:rPr>
+        <w:t>In the context of preserving the drones t</w:t>
+      </w:r>
+      <w:r>
+        <w:rPr>
+          <w:sz w:val="22"/>
+          <w:szCs w:val="22"/>
+        </w:rPr>
+        <w:t>his means the only real way to protect the drones moving forward</w:t>
+      </w:r>
+      <w:r>
+        <w:rPr>
+          <w:sz w:val="22"/>
+          <w:szCs w:val="22"/>
+        </w:rPr>
+        <w:t xml:space="preserve"> and prevent them from vandalism would be</w:t>
+      </w:r>
+      <w:r>
+        <w:rPr>
+          <w:sz w:val="22"/>
+          <w:szCs w:val="22"/>
+        </w:rPr>
+        <w:t xml:space="preserve"> to create laws that protect both the people’s privacy while also ensuring that drones are treated with the same authority and presence of the organizations that they will be created or employed by.</w:t>
+      </w:r>
+    </w:p>
+    <w:p/>
+    <w:p>
+      <w:pPr>
+        <w:pStyle w:val="references"/>
+        <w:rPr>
+          <w:color w:val="000000" w:themeColor="text1"/>
+          <w:sz w:val="22"/>
+          <w:szCs w:val="22"/>
+          <w:lang w:val="en-GB" w:eastAsia="en-GB"/>
+        </w:rPr>
+      </w:pPr>
+      <w:r>
+        <w:rPr>
+          <w:color w:val="000000" w:themeColor="text1"/>
+          <w:sz w:val="22"/>
+          <w:szCs w:val="22"/>
+          <w:lang w:val="en-GB" w:eastAsia="en-GB"/>
+        </w:rPr>
+        <w:t xml:space="preserve">O'dwyer, E. and Ҫoymak, A., 2020. Basic human values and their contexts: A multilevel analysis of support for the use of armed drones in the United States, United Kingdom, and Turkey. </w:t>
       </w:r>
       <w:r>
         <w:rPr>
           <w:i/>
           <w:iCs/>
-        </w:rPr>
-        <w:t>bullet list</w:t>
-      </w:r>
-      <w:r>
-        <w:t>)</w:t>
-      </w:r>
-    </w:p>
-    <w:p>
-      <w:pPr>
-        <w:pStyle w:val="Heading2"/>
-      </w:pPr>
-      <w:r>
-        <w:t>Equations</w:t>
-      </w:r>
-    </w:p>
-    <w:p>
-      <w:pPr>
-        <w:pStyle w:val="BodyText"/>
-      </w:pPr>
-      <w:r>
-        <w:t>The equations are an exception to the prescribed specifications of this template. You will need to determine whether or not your equation should be typed using either the Times New Roman or the Symbol font (please no other font). To create multileveled equations, it may be necessary to treat the equation as a graphic and insert it into the text after your paper is styled.</w:t>
-      </w:r>
-    </w:p>
-    <w:p>
-      <w:pPr>
-        <w:pStyle w:val="BodyText"/>
-        <w:rPr>
-          <w:lang w:val="en-US"/>
-        </w:rPr>
-      </w:pPr>
-      <w:r>
-        <w:t xml:space="preserve">Number equations consecutively. Equation numbers, within parentheses, are to position flush right, as in (1), using a right tab stop. To make your equations more compact, you may use the solidus ( / ), the </w:t>
-      </w:r>
-      <w:proofErr w:type="spellStart"/>
-      <w:r>
-        <w:t>exp</w:t>
-      </w:r>
-      <w:proofErr w:type="spellEnd"/>
-      <w:r>
-        <w:t xml:space="preserve"> function, or appropriate exponents. Italicize Roman symbols for quantities and variables, but not Greek symbols. Use a long dash rather than a hyphen for a minus sign. Punctuate equations with commas or periods when they are part of a sentence, as in</w:t>
-      </w:r>
-      <w:r>
-        <w:rPr>
-          <w:lang w:val="en-US"/>
-        </w:rPr>
-        <w:t>:</w:t>
-      </w:r>
-    </w:p>
-    <w:p>
-      <w:pPr>
-        <w:pStyle w:val="equation"/>
-      </w:pPr>
-      <w:r>
-        <w:tab/>
-      </w:r>
-      <w:r>
-        <w:rPr>
-          <w:rFonts w:ascii="Times New Roman" w:hAnsi="Times New Roman" w:cs="Times New Roman"/>
-          <w:i/>
-        </w:rPr>
-        <w:t>a</w:t>
-      </w:r>
-      <w:r>
-        <w:t></w:t>
-      </w:r>
-      <w:r>
-        <w:t></w:t>
-      </w:r>
-      <w:r>
-        <w:t></w:t>
-      </w:r>
-      <w:r>
-        <w:rPr>
-          <w:rFonts w:ascii="Times New Roman" w:hAnsi="Times New Roman" w:cs="Times New Roman"/>
-          <w:i/>
-        </w:rPr>
-        <w:t>b</w:t>
-      </w:r>
-      <w:r>
-        <w:t></w:t>
-      </w:r>
-      <w:r>
-        <w:t></w:t>
-      </w:r>
-      <w:r>
-        <w:t></w:t>
-      </w:r>
-      <w:r>
-        <w:t></w:t>
-      </w:r>
-      <w:r>
-        <w:t></w:t>
-      </w:r>
-      <w:r>
-        <w:tab/>
-      </w:r>
-      <w:r>
-        <w:t></w:t>
-      </w:r>
-      <w:r>
-        <w:t></w:t>
-      </w:r>
-      <w:r>
-        <w:t></w:t>
-      </w:r>
-    </w:p>
-    <w:p>
-      <w:pPr>
-        <w:pStyle w:val="BodyText"/>
-      </w:pPr>
-      <w:r>
-        <w:t xml:space="preserve">Note that the equation is </w:t>
-      </w:r>
-      <w:proofErr w:type="spellStart"/>
-      <w:r>
-        <w:t>centered</w:t>
-      </w:r>
-      <w:proofErr w:type="spellEnd"/>
-      <w:r>
-        <w:t xml:space="preserve"> using a </w:t>
-      </w:r>
-      <w:proofErr w:type="spellStart"/>
-      <w:r>
-        <w:t>center</w:t>
-      </w:r>
-      <w:proofErr w:type="spellEnd"/>
-      <w:r>
-        <w:t xml:space="preserve"> tab stop. Be sure that the symbols in your equation have been defined before or immediately following the equation. Use “(1)”, not “Eq. (1)” or “equation (1)”, except at the beginning of a sentence: “Equation (1) is . . .”</w:t>
-      </w:r>
-    </w:p>
-    <w:p>
-      <w:pPr>
-        <w:pStyle w:val="Heading2"/>
-      </w:pPr>
-      <w:r>
-        <w:t>Some Common Mistakes</w:t>
-      </w:r>
-    </w:p>
-    <w:p>
-      <w:pPr>
-        <w:pStyle w:val="bulletlist"/>
-      </w:pPr>
-      <w:r>
-        <w:t>The word “data” is plural, not singular.</w:t>
-      </w:r>
-    </w:p>
-    <w:p>
-      <w:pPr>
-        <w:pStyle w:val="bulletlist"/>
-      </w:pPr>
-      <w:r>
-        <w:t xml:space="preserve">The subscript for the permeability of vacuum </w:t>
-      </w:r>
-      <w:r>
-        <w:rPr>
-          <w:rFonts w:ascii="Symbol" w:hAnsi="Symbol" w:cs="Symbol"/>
+          <w:color w:val="000000" w:themeColor="text1"/>
+          <w:sz w:val="22"/>
+          <w:szCs w:val="22"/>
+          <w:lang w:val="en-GB" w:eastAsia="en-GB"/>
+        </w:rPr>
+        <w:t>Political Psychology</w:t>
+      </w:r>
+      <w:r>
+        <w:rPr>
+          <w:color w:val="000000" w:themeColor="text1"/>
+          <w:sz w:val="22"/>
+          <w:szCs w:val="22"/>
+          <w:lang w:val="en-GB" w:eastAsia="en-GB"/>
+        </w:rPr>
+        <w:t xml:space="preserve">, </w:t>
+      </w:r>
+      <w:r>
+        <w:rPr>
           <w:i/>
           <w:iCs/>
-          <w:snapToGrid w:val="0"/>
-        </w:rPr>
-        <w:t></w:t>
-      </w:r>
-      <w:r>
-        <w:rPr>
-          <w:vertAlign w:val="subscript"/>
-        </w:rPr>
-        <w:t>0</w:t>
-      </w:r>
-      <w:r>
-        <w:t>, and other common scientific constants, is zero with subscript formatting, not a lowercase letter “o”.</w:t>
-      </w:r>
-    </w:p>
-    <w:p>
-      <w:pPr>
-        <w:pStyle w:val="bulletlist"/>
-      </w:pPr>
-      <w:r>
-        <w:t xml:space="preserve">In American </w:t>
-      </w:r>
-      <w:r>
-        <w:t>English, commas, semi</w:t>
-      </w:r>
-      <w:r>
-        <w:t>colons, periods, question and exclamation marks are located within quotation marks only when a complete thought or name is cited, such as a title or full quotation. When quotation marks are used, instead of a bold or italic typeface, to highlight a word or phrase, punctuation should appear outside of the quotation marks. A parenthetical phrase or statement at the end of a sentence is punctuated outside of the closing parenthesis (like this). (A parenthetical sentence is punctuated within the parentheses.)</w:t>
-      </w:r>
-    </w:p>
-    <w:p>
-      <w:pPr>
-        <w:pStyle w:val="bulletlist"/>
-      </w:pPr>
-      <w:r>
-        <w:lastRenderedPageBreak/>
-        <w:t>A graph within a graph is an “inset”, not an “insert”. The word alternatively is preferred to the word “alternately” (unless you really mean something that alternates).</w:t>
-      </w:r>
-    </w:p>
-    <w:p>
-      <w:pPr>
-        <w:pStyle w:val="bulletlist"/>
-      </w:pPr>
-      <w:r>
-        <w:t>Do not use the word “essentially” to mean “approximately” or “effectively”.</w:t>
-      </w:r>
-    </w:p>
-    <w:p>
-      <w:pPr>
-        <w:pStyle w:val="bulletlist"/>
-      </w:pPr>
-      <w:r>
-        <w:t>In your paper title, if the words “that uses” can accurately replace the word “using”, capitalize the “u”; if not, keep using lower-cased.</w:t>
-      </w:r>
-    </w:p>
-    <w:p>
-      <w:pPr>
-        <w:pStyle w:val="bulletlist"/>
-      </w:pPr>
-      <w:r>
-        <w:t>Be aware of the different meanings of the homophones “affect” and “effect”, “complement” and “compliment”, “discreet” and “discrete”, “principal” and “principle”.</w:t>
-      </w:r>
-    </w:p>
-    <w:p>
-      <w:pPr>
-        <w:pStyle w:val="bulletlist"/>
-      </w:pPr>
-      <w:r>
-        <w:t>Do not confuse “imply” and “infer”.</w:t>
-      </w:r>
-    </w:p>
-    <w:p>
-      <w:pPr>
-        <w:pStyle w:val="bulletlist"/>
-      </w:pPr>
-      <w:r>
-        <w:t>The prefix “non” is not a word; it should be joined to the word it modifies, usually without a hyphen.</w:t>
-      </w:r>
-    </w:p>
-    <w:p>
-      <w:pPr>
-        <w:pStyle w:val="bulletlist"/>
-      </w:pPr>
-      <w:r>
-        <w:t>There is no period after the “et” in the Latin abbreviation “et al.”.</w:t>
-      </w:r>
-    </w:p>
-    <w:p>
-      <w:pPr>
-        <w:pStyle w:val="bulletlist"/>
-      </w:pPr>
-      <w:r>
-        <w:t>The abbreviation “i.e.” means “that is”, and the abbreviation “e.g.” means “for example”.</w:t>
-      </w:r>
-    </w:p>
-    <w:p>
-      <w:pPr>
-        <w:pStyle w:val="BodyText"/>
-      </w:pPr>
-      <w:r>
-        <w:t>An excellent style manual for science writers is [7].</w:t>
-      </w:r>
-    </w:p>
-    <w:p>
-      <w:pPr>
-        <w:pStyle w:val="Heading1"/>
-      </w:pPr>
-      <w:r>
-        <w:t>Justify experimental method</w:t>
-      </w:r>
-    </w:p>
-    <w:p>
-      <w:pPr>
-        <w:pStyle w:val="BodyText"/>
-      </w:pPr>
-      <w:r>
-        <w:t>After the text edit has been completed, the paper is ready for the template. Duplicate the template file by using the Save As command, and use the naming convention prescribed by your conference for the name of your paper. In this newly created file, highlight all of the contents and import your prepared text file. You are now ready to style your paper; use the scroll down window on the left of the MS Word Formatting toolbar.</w:t>
-      </w:r>
-    </w:p>
-    <w:p>
-      <w:pPr>
-        <w:pStyle w:val="Heading2"/>
-      </w:pPr>
-      <w:r>
-        <w:t>Authors</w:t>
-      </w:r>
-      <w:r>
-        <w:t xml:space="preserve"> and Affiliations</w:t>
-      </w:r>
-    </w:p>
-    <w:p>
-      <w:pPr>
-        <w:pStyle w:val="BodyText"/>
-      </w:pPr>
-      <w:r>
-        <w:rPr>
-          <w:b/>
-        </w:rPr>
-        <w:t xml:space="preserve">The template is </w:t>
-      </w:r>
-      <w:r>
-        <w:rPr>
-          <w:b/>
-        </w:rPr>
-        <w:t>designed</w:t>
-      </w:r>
-      <w:r>
-        <w:rPr>
-          <w:b/>
-          <w:lang w:val="en-US"/>
-        </w:rPr>
-        <w:t xml:space="preserve"> for,</w:t>
-      </w:r>
-      <w:r>
-        <w:rPr>
-          <w:b/>
-        </w:rPr>
-        <w:t xml:space="preserve"> but not limited to</w:t>
-      </w:r>
-      <w:r>
-        <w:rPr>
-          <w:b/>
-          <w:lang w:val="en-US"/>
-        </w:rPr>
-        <w:t>,</w:t>
-      </w:r>
-      <w:r>
-        <w:rPr>
-          <w:b/>
-          <w:lang w:val="en-US"/>
-        </w:rPr>
-        <w:t xml:space="preserve"> </w:t>
-      </w:r>
-      <w:r>
-        <w:rPr>
-          <w:b/>
-          <w:lang w:val="en-US"/>
-        </w:rPr>
-        <w:t>six</w:t>
-      </w:r>
-      <w:r>
-        <w:rPr>
-          <w:b/>
-          <w:lang w:val="en-US"/>
-        </w:rPr>
-        <w:t xml:space="preserve"> authors.</w:t>
-      </w:r>
-      <w:r>
-        <w:rPr>
-          <w:lang w:val="en-US"/>
-        </w:rPr>
-        <w:t xml:space="preserve"> </w:t>
-      </w:r>
-      <w:r>
-        <w:rPr>
-          <w:lang w:val="en-US"/>
-        </w:rPr>
-        <w:t xml:space="preserve">A minimum of one author is required for all conference articles. </w:t>
-      </w:r>
-      <w:r>
-        <w:t>Author names should be listed starting from left to right and then moving down to the next line. This is the author sequence that will be used in future citations and by indexing services.</w:t>
-      </w:r>
-      <w:r>
-        <w:t xml:space="preserve"> </w:t>
-      </w:r>
-      <w:r>
-        <w:t>Names should not be listed in columns nor group by affiliation.</w:t>
-      </w:r>
-      <w:r>
-        <w:rPr>
-          <w:lang w:val="en-US"/>
-        </w:rPr>
-        <w:t xml:space="preserve"> </w:t>
-      </w:r>
-      <w:r>
-        <w:t>Please keep your affiliations as succinct as possible (for example, do not differentiate among departments of the same organization).</w:t>
-      </w:r>
-    </w:p>
-    <w:p>
-      <w:pPr>
-        <w:pStyle w:val="Heading3"/>
-      </w:pPr>
-      <w:r>
-        <w:t xml:space="preserve">For papers with more than six authors: </w:t>
-      </w:r>
-      <w:r>
-        <w:rPr>
-          <w:i w:val="0"/>
-        </w:rPr>
-        <w:t>Add author names horizontally, moving to a third row if needed for more than 8 authors.</w:t>
-      </w:r>
-    </w:p>
-    <w:p>
-      <w:pPr>
-        <w:pStyle w:val="Heading3"/>
-      </w:pPr>
-      <w:r>
-        <w:t xml:space="preserve">For </w:t>
-      </w:r>
-      <w:r>
-        <w:t xml:space="preserve">papers with less than </w:t>
-      </w:r>
-      <w:r>
-        <w:t>six</w:t>
-      </w:r>
-      <w:r>
-        <w:t xml:space="preserve"> authors</w:t>
-      </w:r>
-      <w:r>
-        <w:t xml:space="preserve">: </w:t>
-      </w:r>
-      <w:r>
-        <w:rPr>
-          <w:i w:val="0"/>
-        </w:rPr>
-        <w:t>To change the default, adjust the template as follows.</w:t>
-      </w:r>
-    </w:p>
-    <w:p>
-      <w:pPr>
-        <w:pStyle w:val="Heading4"/>
-      </w:pPr>
-      <w:r>
-        <w:t>Selection</w:t>
-      </w:r>
-      <w:r>
-        <w:t xml:space="preserve">: </w:t>
-      </w:r>
-      <w:r>
-        <w:rPr>
-          <w:i w:val="0"/>
-        </w:rPr>
-        <w:t>Highlight all author and affiliation lines.</w:t>
-      </w:r>
-    </w:p>
-    <w:p>
-      <w:pPr>
-        <w:pStyle w:val="Heading4"/>
-      </w:pPr>
-      <w:r>
-        <w:t>Change number of columns:</w:t>
-      </w:r>
-      <w:r>
-        <w:t xml:space="preserve"> </w:t>
-      </w:r>
-      <w:r>
-        <w:rPr>
-          <w:i w:val="0"/>
-        </w:rPr>
-        <w:t xml:space="preserve">Select the Columns icon from the MS Word Standard toolbar and then select </w:t>
-      </w:r>
-      <w:r>
-        <w:rPr>
-          <w:i w:val="0"/>
-        </w:rPr>
-        <w:t>the correct number of columns</w:t>
-      </w:r>
-      <w:r>
-        <w:rPr>
-          <w:i w:val="0"/>
-        </w:rPr>
-        <w:t xml:space="preserve"> from the selection palette.</w:t>
-      </w:r>
-    </w:p>
-    <w:p>
-      <w:pPr>
-        <w:pStyle w:val="Heading4"/>
-        <w:rPr>
-          <w:i w:val="0"/>
-        </w:rPr>
-      </w:pPr>
-      <w:r>
-        <w:t xml:space="preserve">Deletion: </w:t>
-      </w:r>
-      <w:r>
-        <w:rPr>
-          <w:i w:val="0"/>
-        </w:rPr>
-        <w:t xml:space="preserve">Delete the author and affiliation lines for the </w:t>
-      </w:r>
-      <w:r>
-        <w:rPr>
-          <w:i w:val="0"/>
-        </w:rPr>
-        <w:t>extra authors.</w:t>
-      </w:r>
-    </w:p>
-    <w:p>
-      <w:pPr>
-        <w:jc w:val="start"/>
+          <w:color w:val="000000" w:themeColor="text1"/>
+          <w:sz w:val="22"/>
+          <w:szCs w:val="22"/>
+          <w:lang w:val="en-GB" w:eastAsia="en-GB"/>
+        </w:rPr>
+        <w:t>41</w:t>
+      </w:r>
+      <w:r>
+        <w:rPr>
+          <w:color w:val="000000" w:themeColor="text1"/>
+          <w:sz w:val="22"/>
+          <w:szCs w:val="22"/>
+          <w:lang w:val="en-GB" w:eastAsia="en-GB"/>
+        </w:rPr>
+        <w:t>(2), pp.249-264.</w:t>
+      </w:r>
+    </w:p>
+    <w:p>
+      <w:pPr>
+        <w:pStyle w:val="references"/>
+        <w:rPr>
+          <w:color w:val="000000" w:themeColor="text1"/>
+          <w:sz w:val="22"/>
+          <w:szCs w:val="22"/>
+          <w:lang w:val="en-GB" w:eastAsia="en-GB"/>
+        </w:rPr>
+      </w:pPr>
+      <w:r>
+        <w:rPr>
+          <w:color w:val="000000" w:themeColor="text1"/>
+          <w:sz w:val="22"/>
+          <w:szCs w:val="22"/>
+          <w:lang w:val="en-GB" w:eastAsia="en-GB"/>
+        </w:rPr>
+        <w:t xml:space="preserve">McNeal, G.S., 2014. Drones and aerial surveillance: Considerations for legislators. </w:t>
+      </w:r>
+      <w:r>
         <w:rPr>
           <w:i/>
           <w:iCs/>
-          <w:noProof/>
-        </w:rPr>
-      </w:pPr>
-    </w:p>
-    <w:p>
-      <w:pPr>
-        <w:pStyle w:val="Heading2"/>
-      </w:pPr>
-      <w:r>
-        <w:t>Identify</w:t>
-      </w:r>
-      <w:r>
-        <w:t xml:space="preserve"> the Headings</w:t>
-      </w:r>
-    </w:p>
-    <w:p>
-      <w:pPr>
-        <w:pStyle w:val="BodyText"/>
-      </w:pPr>
-      <w:r>
-        <w:t>Headings, or heads, are organizational devices that guide the reader through your paper. There are two types: component heads and text heads.</w:t>
-      </w:r>
-    </w:p>
-    <w:p>
-      <w:pPr>
-        <w:pStyle w:val="BodyText"/>
-      </w:pPr>
-      <w:r>
-        <w:t>Component heads identify the different components of your paper and are not topically subordinate to each other. Examples include Acknowledgments and References and, for these, the correct style to use is “Heading 5”. Use “figure caption” for your Figure captions, and “table head” for your table title. Run-in heads, such as “Abstract”, will require you to apply a style (in this case, italic) in addition to the style provided by the drop down menu to differentiate the head from the text.</w:t>
-      </w:r>
-    </w:p>
-    <w:p>
-      <w:pPr>
-        <w:pStyle w:val="BodyText"/>
-      </w:pPr>
-      <w:r>
-        <w:t>Text heads organize the topics on a relational, hierarchical basis. For example, the paper title is the primary text head because all subsequent material relates and elaborates on this one topic. If there are two or more sub-topics, the next level head (uppercase Roman numerals) should be used and, conversely, if there are not at least two sub-topics, then no subheads should be introduced. Styles named “Heading 1”, “Heading 2”, “Heading 3”, and “Heading 4” are prescribed.</w:t>
-      </w:r>
-    </w:p>
-    <w:p>
-      <w:pPr>
-        <w:pStyle w:val="Heading2"/>
-      </w:pPr>
-      <w:r>
-        <w:t>Figures and Tables</w:t>
-      </w:r>
-    </w:p>
-    <w:p>
-      <w:pPr>
-        <w:pStyle w:val="Heading4"/>
-      </w:pPr>
-      <w:r>
-        <w:t xml:space="preserve"> </w:t>
-      </w:r>
-      <w:r>
-        <w:t xml:space="preserve">Positioning Figures and Tables: </w:t>
-      </w:r>
-      <w:r>
-        <w:rPr>
-          <w:i w:val="0"/>
-        </w:rPr>
-        <w:t>Place figures and tables at the top and bottom of columns. Avoid placing them in the middle of columns. Large figures and tables may span across both columns. Figure captions should be below the figures; table heads should appear above the tables. Insert figures and tables after they are cited in the text. Use the abbreviation “Fig. 1”, even at the beginning of a sentence.</w:t>
-      </w:r>
-    </w:p>
-    <w:p>
-      <w:pPr>
-        <w:pStyle w:val="tablehead"/>
-      </w:pPr>
-      <w:r>
-        <w:t>Table Type Styles</w:t>
-      </w:r>
-    </w:p>
-    <w:tbl>
-      <w:tblPr>
-        <w:tblW w:w="0pt" w:type="dxa"/>
-        <w:jc w:val="center"/>
-        <w:tblBorders>
-          <w:top w:val="single" w:sz="2" w:space="0" w:color="auto"/>
-          <w:start w:val="single" w:sz="2" w:space="0" w:color="auto"/>
-          <w:bottom w:val="single" w:sz="2" w:space="0" w:color="auto"/>
-          <w:end w:val="single" w:sz="2" w:space="0" w:color="auto"/>
-          <w:insideH w:val="single" w:sz="2" w:space="0" w:color="auto"/>
-          <w:insideV w:val="single" w:sz="2" w:space="0" w:color="auto"/>
-        </w:tblBorders>
-        <w:tblLayout w:type="fixed"/>
-        <w:tblLook w:firstRow="0" w:lastRow="0" w:firstColumn="0" w:lastColumn="0" w:noHBand="0" w:noVBand="0"/>
-      </w:tblPr>
-      <w:tblGrid>
-        <w:gridCol w:w="720"/>
-        <w:gridCol w:w="2340"/>
-        <w:gridCol w:w="900"/>
-        <w:gridCol w:w="900"/>
-      </w:tblGrid>
-      <w:tr>
-        <w:trPr>
-          <w:cantSplit/>
-          <w:trHeight w:val="240"/>
-          <w:tblHeader/>
-          <w:jc w:val="center"/>
-        </w:trPr>
-        <w:tc>
-          <w:tcPr>
-            <w:tcW w:w="36pt" w:type="dxa"/>
-            <w:vMerge w:val="restart"/>
-            <w:vAlign w:val="center"/>
-          </w:tcPr>
-          <w:p>
-            <w:pPr>
-              <w:pStyle w:val="tablecolhead"/>
-            </w:pPr>
-            <w:r>
-              <w:t>Table Head</w:t>
-            </w:r>
-          </w:p>
-        </w:tc>
-        <w:tc>
-          <w:tcPr>
-            <w:tcW w:w="207pt" w:type="dxa"/>
-            <w:gridSpan w:val="3"/>
-            <w:vAlign w:val="center"/>
-          </w:tcPr>
-          <w:p>
-            <w:pPr>
-              <w:pStyle w:val="tablecolhead"/>
-            </w:pPr>
-            <w:r>
-              <w:t>Table Column Head</w:t>
-            </w:r>
-          </w:p>
-        </w:tc>
-      </w:tr>
-      <w:tr>
-        <w:trPr>
-          <w:cantSplit/>
-          <w:trHeight w:val="240"/>
-          <w:tblHeader/>
-          <w:jc w:val="center"/>
-        </w:trPr>
-        <w:tc>
-          <w:tcPr>
-            <w:tcW w:w="36pt" w:type="dxa"/>
-            <w:vMerge/>
-          </w:tcPr>
-          <w:p>
-            <w:pPr>
-              <w:rPr>
-                <w:sz w:val="16"/>
-                <w:szCs w:val="16"/>
-              </w:rPr>
-            </w:pPr>
-          </w:p>
-        </w:tc>
-        <w:tc>
-          <w:tcPr>
-            <w:tcW w:w="117pt" w:type="dxa"/>
-            <w:vAlign w:val="center"/>
-          </w:tcPr>
-          <w:p>
-            <w:pPr>
-              <w:pStyle w:val="tablecolsubhead"/>
-            </w:pPr>
-            <w:r>
-              <w:t>Table column subhead</w:t>
-            </w:r>
-          </w:p>
-        </w:tc>
-        <w:tc>
-          <w:tcPr>
-            <w:tcW w:w="45pt" w:type="dxa"/>
-            <w:vAlign w:val="center"/>
-          </w:tcPr>
-          <w:p>
-            <w:pPr>
-              <w:pStyle w:val="tablecolsubhead"/>
-            </w:pPr>
-            <w:r>
-              <w:t>Subhead</w:t>
-            </w:r>
-          </w:p>
-        </w:tc>
-        <w:tc>
-          <w:tcPr>
-            <w:tcW w:w="45pt" w:type="dxa"/>
-            <w:vAlign w:val="center"/>
-          </w:tcPr>
-          <w:p>
-            <w:pPr>
-              <w:pStyle w:val="tablecolsubhead"/>
-            </w:pPr>
-            <w:r>
-              <w:t>Subhead</w:t>
-            </w:r>
-          </w:p>
-        </w:tc>
-      </w:tr>
-      <w:tr>
-        <w:trPr>
-          <w:trHeight w:val="320"/>
-          <w:jc w:val="center"/>
-        </w:trPr>
-        <w:tc>
-          <w:tcPr>
-            <w:tcW w:w="36pt" w:type="dxa"/>
-            <w:vAlign w:val="center"/>
-          </w:tcPr>
-          <w:p>
-            <w:pPr>
-              <w:pStyle w:val="tablecopy"/>
-              <w:rPr>
-                <w:sz w:val="8"/>
-                <w:szCs w:val="8"/>
-              </w:rPr>
-            </w:pPr>
-            <w:r>
-              <w:t>copy</w:t>
-            </w:r>
-          </w:p>
-        </w:tc>
-        <w:tc>
-          <w:tcPr>
-            <w:tcW w:w="117pt" w:type="dxa"/>
-            <w:vAlign w:val="center"/>
-          </w:tcPr>
-          <w:p>
-            <w:pPr>
-              <w:pStyle w:val="tablecopy"/>
-            </w:pPr>
-            <w:r>
-              <w:t>More table copy</w:t>
-            </w:r>
-            <w:r>
-              <w:rPr>
-                <w:vertAlign w:val="superscript"/>
-              </w:rPr>
-              <w:t>a</w:t>
-            </w:r>
-          </w:p>
-        </w:tc>
-        <w:tc>
-          <w:tcPr>
-            <w:tcW w:w="45pt" w:type="dxa"/>
-            <w:vAlign w:val="center"/>
-          </w:tcPr>
-          <w:p>
-            <w:pPr>
-              <w:rPr>
-                <w:sz w:val="16"/>
-                <w:szCs w:val="16"/>
-              </w:rPr>
-            </w:pPr>
-          </w:p>
-        </w:tc>
-        <w:tc>
-          <w:tcPr>
-            <w:tcW w:w="45pt" w:type="dxa"/>
-            <w:vAlign w:val="center"/>
-          </w:tcPr>
-          <w:p>
-            <w:pPr>
-              <w:rPr>
-                <w:sz w:val="16"/>
-                <w:szCs w:val="16"/>
-              </w:rPr>
-            </w:pPr>
-          </w:p>
-        </w:tc>
-      </w:tr>
-    </w:tbl>
-    <w:p>
-      <w:pPr>
-        <w:pStyle w:val="tablefootnote"/>
-      </w:pPr>
-      <w:r>
-        <w:t xml:space="preserve">Sample </w:t>
-      </w:r>
-      <w:r>
-        <w:t>of</w:t>
-      </w:r>
-      <w:r>
-        <w:t xml:space="preserve"> a </w:t>
-      </w:r>
-      <w:r>
-        <w:t>Table</w:t>
-      </w:r>
-      <w:r>
-        <w:t xml:space="preserve"> </w:t>
-      </w:r>
-      <w:r>
-        <w:t>footnote</w:t>
-      </w:r>
-      <w:r>
-        <w:t xml:space="preserve">. </w:t>
-      </w:r>
-      <w:r>
-        <w:t>(</w:t>
-      </w:r>
-      <w:r>
-        <w:rPr>
-          <w:i/>
-        </w:rPr>
-        <w:t>Table footnote</w:t>
-      </w:r>
-      <w:r>
-        <w:t>)</w:t>
-      </w:r>
-    </w:p>
-    <w:p>
-      <w:pPr>
-        <w:pStyle w:val="figurecaption"/>
-      </w:pPr>
-      <w:r>
-        <w:t xml:space="preserve">Example of a figure </w:t>
-      </w:r>
-      <w:r>
-        <w:t>caption</w:t>
-      </w:r>
-      <w:r>
-        <w:t xml:space="preserve">. </w:t>
-      </w:r>
-      <w:r>
-        <w:rPr>
-          <w:iCs/>
-        </w:rPr>
-        <w:t>(</w:t>
+          <w:color w:val="000000" w:themeColor="text1"/>
+          <w:sz w:val="22"/>
+          <w:szCs w:val="22"/>
+          <w:lang w:val="en-GB" w:eastAsia="en-GB"/>
+        </w:rPr>
+        <w:t>Brookings Institution: The Robots Are Coming: The Project on Civilian Robotics</w:t>
+      </w:r>
+      <w:r>
+        <w:rPr>
+          <w:color w:val="000000" w:themeColor="text1"/>
+          <w:sz w:val="22"/>
+          <w:szCs w:val="22"/>
+          <w:lang w:val="en-GB" w:eastAsia="en-GB"/>
+        </w:rPr>
+        <w:t>.</w:t>
+      </w:r>
+    </w:p>
+    <w:p>
+      <w:pPr>
+        <w:pStyle w:val="references"/>
+        <w:rPr>
+          <w:color w:val="000000" w:themeColor="text1"/>
+          <w:sz w:val="22"/>
+          <w:szCs w:val="22"/>
+          <w:lang w:val="en-GB" w:eastAsia="en-GB"/>
+        </w:rPr>
+      </w:pPr>
+      <w:r>
+        <w:rPr>
+          <w:color w:val="000000" w:themeColor="text1"/>
+          <w:sz w:val="22"/>
+          <w:szCs w:val="22"/>
+          <w:lang w:val="en-GB" w:eastAsia="en-GB"/>
+        </w:rPr>
+        <w:t xml:space="preserve">Muthusenthil, B. and Kim, H.S., 2018. CCTV Surveillance System, attacks and design goals. </w:t>
       </w:r>
       <w:r>
         <w:rPr>
           <w:i/>
           <w:iCs/>
-        </w:rPr>
-        <w:t>figure caption</w:t>
-      </w:r>
-      <w:r>
-        <w:rPr>
-          <w:iCs/>
-        </w:rPr>
-        <w:t>)</w:t>
-      </w:r>
-    </w:p>
-    <w:p>
-      <w:pPr>
-        <w:pStyle w:val="BodyText"/>
-      </w:pPr>
-      <w:r>
-        <w:t>Figure Labels: Use 8 point Times New Roman for Figure labels. Use words rather than symbols or abbreviations when writing Figure axis labels to avoid confusing the reader. As an example, write the quantity “Magnetization”, or “Magnetization, M”, not just “M”. If including units in the label, present them within parentheses. Do not label axes only with units. In the example, write “Magnetization (A/m)” or “Magnetization {A[m(1)]}”, not just “A/m”. Do not label axes</w:t>
-      </w:r>
-      <w:r>
-        <w:t xml:space="preserve"> </w:t>
-      </w:r>
-      <w:r>
-        <w:t>with a ratio of quantities and units. For example, write “Temperature (K)”, not “Temperature/K”.</w:t>
-      </w:r>
-    </w:p>
-    <w:p>
-      <w:pPr>
-        <w:pStyle w:val="Heading1"/>
-        <w:rPr>
-          <w:lang w:val="en-GB"/>
-        </w:rPr>
-      </w:pPr>
-      <w:r>
-        <w:rPr>
-          <w:lang w:val="en-GB"/>
-        </w:rPr>
-        <w:t>cOMMUNICATE THE PROJECT’S SCIENTIFIC NOVELTY BY FRAMING A RESEARCH GAP</w:t>
-      </w:r>
-    </w:p>
-    <w:p>
-      <w:pPr>
-        <w:pStyle w:val="Heading5"/>
-      </w:pPr>
-      <w:r>
-        <w:t>Acknowledgment</w:t>
-      </w:r>
-      <w:r>
-        <w:t xml:space="preserve"> </w:t>
+          <w:color w:val="000000" w:themeColor="text1"/>
+          <w:sz w:val="22"/>
+          <w:szCs w:val="22"/>
+          <w:lang w:val="en-GB" w:eastAsia="en-GB"/>
+        </w:rPr>
+        <w:t>International Journal of Electrical and Computer Engineering</w:t>
+      </w:r>
+      <w:r>
+        <w:rPr>
+          <w:color w:val="000000" w:themeColor="text1"/>
+          <w:sz w:val="22"/>
+          <w:szCs w:val="22"/>
+          <w:lang w:val="en-GB" w:eastAsia="en-GB"/>
+        </w:rPr>
+        <w:t xml:space="preserve">, </w:t>
       </w:r>
       <w:r>
         <w:rPr>
           <w:i/>
           <w:iCs/>
-        </w:rPr>
-        <w:t>(</w:t>
+          <w:color w:val="000000" w:themeColor="text1"/>
+          <w:sz w:val="22"/>
+          <w:szCs w:val="22"/>
+          <w:lang w:val="en-GB" w:eastAsia="en-GB"/>
+        </w:rPr>
+        <w:t>8</w:t>
+      </w:r>
+      <w:r>
+        <w:rPr>
+          <w:color w:val="000000" w:themeColor="text1"/>
+          <w:sz w:val="22"/>
+          <w:szCs w:val="22"/>
+          <w:lang w:val="en-GB" w:eastAsia="en-GB"/>
+        </w:rPr>
+        <w:t>(4), p.2072.</w:t>
+      </w:r>
+    </w:p>
+    <w:p>
+      <w:pPr>
+        <w:pStyle w:val="references"/>
+        <w:rPr>
+          <w:color w:val="000000" w:themeColor="text1"/>
+          <w:sz w:val="22"/>
+          <w:szCs w:val="22"/>
+          <w:lang w:val="en-GB" w:eastAsia="en-GB"/>
+        </w:rPr>
+      </w:pPr>
+      <w:r>
+        <w:rPr>
+          <w:color w:val="000000" w:themeColor="text1"/>
+          <w:sz w:val="22"/>
+          <w:szCs w:val="22"/>
+          <w:lang w:val="en-GB" w:eastAsia="en-GB"/>
+        </w:rPr>
+        <w:t xml:space="preserve">Welsh, B.C. and Farrington, D.P., 2008. Effects of closed circuit television surveillance on crime. </w:t>
       </w:r>
       <w:r>
         <w:rPr>
           <w:i/>
           <w:iCs/>
-          <w:smallCaps w:val="0"/>
-        </w:rPr>
-        <w:t>Heading 5</w:t>
+          <w:color w:val="000000" w:themeColor="text1"/>
+          <w:sz w:val="22"/>
+          <w:szCs w:val="22"/>
+          <w:lang w:val="en-GB" w:eastAsia="en-GB"/>
+        </w:rPr>
+        <w:t>Campbell systematic reviews</w:t>
+      </w:r>
+      <w:r>
+        <w:rPr>
+          <w:color w:val="000000" w:themeColor="text1"/>
+          <w:sz w:val="22"/>
+          <w:szCs w:val="22"/>
+          <w:lang w:val="en-GB" w:eastAsia="en-GB"/>
+        </w:rPr>
+        <w:t xml:space="preserve">, </w:t>
       </w:r>
       <w:r>
         <w:rPr>
           <w:i/>
           <w:iCs/>
-        </w:rPr>
-        <w:t>)</w:t>
-      </w:r>
-    </w:p>
-    <w:p>
-      <w:pPr>
-        <w:pStyle w:val="BodyText"/>
-      </w:pPr>
-      <w:r>
-        <w:t>The preferred spelling of the word “acknowledgment” in America is without an “e” after the “g</w:t>
-      </w:r>
-      <w:r>
-        <w:t>”. Avoid the stilted expression “</w:t>
-      </w:r>
-      <w:r>
-        <w:rPr>
-          <w:lang w:val="en-US"/>
-        </w:rPr>
-        <w:t>o</w:t>
-      </w:r>
-      <w:proofErr w:type="spellStart"/>
-      <w:r>
-        <w:t>ne</w:t>
-      </w:r>
-      <w:proofErr w:type="spellEnd"/>
-      <w:r>
-        <w:t xml:space="preserve"> of us (R. B. G.) thanks </w:t>
-      </w:r>
-      <w:r>
-        <w:t>...</w:t>
-      </w:r>
-      <w:r>
-        <w:rPr>
-          <w:lang w:val="en-US"/>
-        </w:rPr>
-        <w:t xml:space="preserve">”.  </w:t>
-      </w:r>
-      <w:r>
-        <w:t>Instead, try “R. B. G. thanks</w:t>
-      </w:r>
-      <w:r>
-        <w:t>...</w:t>
-      </w:r>
-      <w:r>
-        <w:t>”.</w:t>
-      </w:r>
-      <w:r>
-        <w:rPr>
-          <w:lang w:val="en-US"/>
-        </w:rPr>
-        <w:t xml:space="preserve"> </w:t>
-      </w:r>
-      <w:r>
-        <w:t>Put spons</w:t>
-      </w:r>
-      <w:r>
-        <w:t>or acknowledgments in the unnum</w:t>
-      </w:r>
-      <w:r>
-        <w:t>bered footnote on the first page.</w:t>
-      </w:r>
-    </w:p>
-    <w:p>
-      <w:pPr>
-        <w:pStyle w:val="Heading5"/>
-      </w:pPr>
-      <w:r>
-        <w:t>References</w:t>
-      </w:r>
-    </w:p>
-    <w:p>
-      <w:pPr>
-        <w:pStyle w:val="BodyText"/>
-      </w:pPr>
-      <w:r>
-        <w:t xml:space="preserve">The template will number citations consecutively within brackets [1]. The sentence punctuation follows the bracket [2]. </w:t>
-      </w:r>
-      <w:r>
-        <w:lastRenderedPageBreak/>
-        <w:t>Refer simply to the reference number, as in [3]—do not use “Ref. [3]” or “reference [3]” except at the beginning of a sentence: “Reference [3] was the first</w:t>
-      </w:r>
-      <w:r>
-        <w:rPr>
-          <w:lang w:val="en-US"/>
-        </w:rPr>
-        <w:t xml:space="preserve"> </w:t>
-      </w:r>
-      <w:r>
-        <w:t>...</w:t>
-      </w:r>
-      <w:r>
-        <w:t>”</w:t>
-      </w:r>
-    </w:p>
-    <w:p>
-      <w:pPr>
-        <w:pStyle w:val="BodyText"/>
-      </w:pPr>
-      <w:r>
-        <w:t>Number footnotes separately in superscripts. Place the actual footnote at the bottom of the column in which it was cited. Do not put footnotes in the</w:t>
-      </w:r>
-      <w:r>
-        <w:rPr>
-          <w:lang w:val="en-US"/>
-        </w:rPr>
-        <w:t xml:space="preserve"> abstract or</w:t>
-      </w:r>
-      <w:r>
-        <w:t xml:space="preserve"> reference list. Use letters for table footnotes.</w:t>
-      </w:r>
-    </w:p>
-    <w:p>
-      <w:pPr>
-        <w:pStyle w:val="BodyText"/>
-      </w:pPr>
-      <w:r>
-        <w:t>Unless there are six au</w:t>
-      </w:r>
-      <w:r>
-        <w:t>thors or more give all authors</w:t>
-      </w:r>
-      <w:r>
-        <w:rPr>
-          <w:lang w:val="en-US"/>
-        </w:rPr>
-        <w:t xml:space="preserve">’ </w:t>
-      </w:r>
-      <w:r>
-        <w:t>names; do not use “et al.”. Papers that have not been published, even if they have been submitted for publication, should be cited as “unpublished” [4]. Papers that have been accepted for publication should be cited as “in press” [5]. Capitalize only the first word in a paper title, except for proper nouns and element symbols.</w:t>
-      </w:r>
-    </w:p>
-    <w:p>
-      <w:pPr>
-        <w:pStyle w:val="BodyText"/>
-      </w:pPr>
-      <w:r>
-        <w:t xml:space="preserve">For </w:t>
-      </w:r>
-      <w:r>
-        <w:t>papers</w:t>
-      </w:r>
-      <w:r>
-        <w:t xml:space="preserve"> published in translation journals, please give the English citation first, followed by the original foreign-language citation [6].</w:t>
-      </w:r>
-    </w:p>
-    <w:p>
-      <w:pPr>
-        <w:rPr>
-          <w:color w:val="70AD47" w:themeColor="accent6"/>
-        </w:rPr>
-      </w:pPr>
+          <w:color w:val="000000" w:themeColor="text1"/>
+          <w:sz w:val="22"/>
+          <w:szCs w:val="22"/>
+          <w:lang w:val="en-GB" w:eastAsia="en-GB"/>
+        </w:rPr>
+        <w:t>4</w:t>
+      </w:r>
+      <w:r>
+        <w:rPr>
+          <w:color w:val="000000" w:themeColor="text1"/>
+          <w:sz w:val="22"/>
+          <w:szCs w:val="22"/>
+          <w:lang w:val="en-GB" w:eastAsia="en-GB"/>
+        </w:rPr>
+        <w:t>(1), pp.1-73.</w:t>
+      </w:r>
     </w:p>
     <w:p>
       <w:pPr>
         <w:pStyle w:val="references"/>
         <w:rPr>
-          <w:color w:val="70AD47" w:themeColor="accent6"/>
+          <w:color w:val="000000" w:themeColor="text1"/>
+          <w:sz w:val="22"/>
+          <w:szCs w:val="22"/>
           <w:lang w:val="en-GB" w:eastAsia="en-GB"/>
         </w:rPr>
       </w:pPr>
       <w:r>
         <w:rPr>
-          <w:color w:val="70AD47" w:themeColor="accent6"/>
+          <w:color w:val="000000" w:themeColor="text1"/>
+          <w:sz w:val="22"/>
+          <w:szCs w:val="22"/>
           <w:lang w:val="en-GB" w:eastAsia="en-GB"/>
         </w:rPr>
-        <w:t xml:space="preserve">O'dwyer, E. and Ҫoymak, A., 2020. Basic human values and their contexts: A multilevel analysis of support for the use of armed drones in the United States, United Kingdom, and Turkey. </w:t>
+        <w:t xml:space="preserve">Dilshad, N., Hwang, J., Song, J. and Sung, N., 2020, October. Applications and challenges in video surveillance via drone: A brief survey. In </w:t>
       </w:r>
       <w:r>
         <w:rPr>
           <w:i/>
           <w:iCs/>
-          <w:color w:val="70AD47" w:themeColor="accent6"/>
+          <w:color w:val="000000" w:themeColor="text1"/>
+          <w:sz w:val="22"/>
+          <w:szCs w:val="22"/>
           <w:lang w:val="en-GB" w:eastAsia="en-GB"/>
         </w:rPr>
-        <w:t>Political Psychology</w:t>
-      </w:r>
-      <w:r>
-        <w:rPr>
-          <w:color w:val="70AD47" w:themeColor="accent6"/>
+        <w:t>2020 International Conference on Information and Communication Technology Convergence (ICTC)</w:t>
+      </w:r>
+      <w:r>
+        <w:rPr>
+          <w:color w:val="000000" w:themeColor="text1"/>
+          <w:sz w:val="22"/>
+          <w:szCs w:val="22"/>
           <w:lang w:val="en-GB" w:eastAsia="en-GB"/>
         </w:rPr>
-        <w:t xml:space="preserve">, </w:t>
+        <w:t xml:space="preserve"> (pp. 728-732). IEEE.</w:t>
+      </w:r>
+    </w:p>
+    <w:p>
+      <w:pPr>
+        <w:pStyle w:val="references"/>
+        <w:rPr>
+          <w:color w:val="000000" w:themeColor="text1"/>
+          <w:sz w:val="22"/>
+          <w:szCs w:val="22"/>
+          <w:lang w:val="en-GB" w:eastAsia="en-GB"/>
+        </w:rPr>
+      </w:pPr>
+      <w:r>
+        <w:rPr>
+          <w:color w:val="000000" w:themeColor="text1"/>
+          <w:sz w:val="22"/>
+          <w:szCs w:val="22"/>
+          <w:lang w:val="en-GB" w:eastAsia="en-GB"/>
+        </w:rPr>
+        <w:t xml:space="preserve">Marušić, Ž., Zelenika, D., Marušić, T. and Gotovac, S., 2019, June. Visual search on aerial imagery as support for finding lost persons. In </w:t>
       </w:r>
       <w:r>
         <w:rPr>
           <w:i/>
           <w:iCs/>
-          <w:color w:val="70AD47" w:themeColor="accent6"/>
+          <w:color w:val="000000" w:themeColor="text1"/>
+          <w:sz w:val="22"/>
+          <w:szCs w:val="22"/>
           <w:lang w:val="en-GB" w:eastAsia="en-GB"/>
         </w:rPr>
-        <w:t>41</w:t>
-      </w:r>
-      <w:r>
-        <w:rPr>
-          <w:color w:val="70AD47" w:themeColor="accent6"/>
+        <w:t>2019 8th Mediterranean Conference on Embedded Computing (MECO)</w:t>
+      </w:r>
+      <w:r>
+        <w:rPr>
+          <w:color w:val="000000" w:themeColor="text1"/>
+          <w:sz w:val="22"/>
+          <w:szCs w:val="22"/>
           <w:lang w:val="en-GB" w:eastAsia="en-GB"/>
         </w:rPr>
-        <w:t>(2), pp.249-264.</w:t>
+        <w:t xml:space="preserve"> (pp. 1-4). IEEE.</w:t>
       </w:r>
     </w:p>
     <w:p>
       <w:pPr>
         <w:pStyle w:val="references"/>
         <w:rPr>
-          <w:color w:val="70AD47" w:themeColor="accent6"/>
+          <w:color w:val="000000" w:themeColor="text1"/>
+          <w:sz w:val="22"/>
+          <w:szCs w:val="22"/>
           <w:lang w:val="en-GB" w:eastAsia="en-GB"/>
         </w:rPr>
       </w:pPr>
       <w:r>
         <w:rPr>
-          <w:color w:val="70AD47" w:themeColor="accent6"/>
+          <w:color w:val="000000" w:themeColor="text1"/>
+          <w:sz w:val="22"/>
+          <w:szCs w:val="22"/>
           <w:lang w:val="en-GB" w:eastAsia="en-GB"/>
         </w:rPr>
-        <w:t xml:space="preserve">McNeal, G.S., 2014. Drones and aerial surveillance: Considerations for legislators. </w:t>
+        <w:t xml:space="preserve">Krystosik-Gromadzińska, A., 2021. The use of drones in the maritime sector–areas and benefits. </w:t>
       </w:r>
       <w:r>
         <w:rPr>
           <w:i/>
           <w:iCs/>
-          <w:color w:val="70AD47" w:themeColor="accent6"/>
+          <w:color w:val="000000" w:themeColor="text1"/>
+          <w:sz w:val="22"/>
+          <w:szCs w:val="22"/>
           <w:lang w:val="en-GB" w:eastAsia="en-GB"/>
         </w:rPr>
-        <w:t xml:space="preserve">Brookings Institution: The Robots Are Coming: The Project </w:t>
+        <w:t>Zeszyty Naukowe Akademii Morskiej w Szczecinie</w:t>
+      </w:r>
+      <w:r>
+        <w:rPr>
+          <w:color w:val="000000" w:themeColor="text1"/>
+          <w:sz w:val="22"/>
+          <w:szCs w:val="22"/>
+          <w:lang w:val="en-GB" w:eastAsia="en-GB"/>
+        </w:rPr>
+        <w:t>, p.16.</w:t>
+      </w:r>
+    </w:p>
+    <w:p>
+      <w:pPr>
+        <w:pStyle w:val="references"/>
+        <w:rPr>
+          <w:color w:val="000000" w:themeColor="text1"/>
+          <w:sz w:val="22"/>
+          <w:szCs w:val="22"/>
+          <w:lang w:val="en-GB" w:eastAsia="en-GB"/>
+        </w:rPr>
+      </w:pPr>
+      <w:r>
+        <w:rPr>
+          <w:color w:val="000000" w:themeColor="text1"/>
+          <w:sz w:val="22"/>
+          <w:szCs w:val="22"/>
+          <w:lang w:val="en-GB" w:eastAsia="en-GB"/>
+        </w:rPr>
+        <w:t xml:space="preserve">Patrik, A., Utama, G., Gunawan, A.A.S., Chowanda, A., Suroso, J.S., Shofiyanti, R. and Budiharto, W., 2019. GNSS-based navigation systems of autonomous drone for delivering items. </w:t>
       </w:r>
       <w:r>
         <w:rPr>
           <w:i/>
           <w:iCs/>
-          <w:color w:val="70AD47" w:themeColor="accent6"/>
+          <w:color w:val="000000" w:themeColor="text1"/>
+          <w:sz w:val="22"/>
+          <w:szCs w:val="22"/>
           <w:lang w:val="en-GB" w:eastAsia="en-GB"/>
         </w:rPr>
-        <w:t>on Civilian Robotics</w:t>
-      </w:r>
-      <w:r>
-        <w:rPr>
-          <w:color w:val="70AD47" w:themeColor="accent6"/>
+        <w:t>Journal of Big Data</w:t>
+      </w:r>
+      <w:r>
+        <w:rPr>
+          <w:color w:val="000000" w:themeColor="text1"/>
+          <w:sz w:val="22"/>
+          <w:szCs w:val="22"/>
           <w:lang w:val="en-GB" w:eastAsia="en-GB"/>
         </w:rPr>
-        <w:t>.</w:t>
-      </w:r>
-    </w:p>
-    <w:p>
-      <w:pPr>
-        <w:pStyle w:val="references"/>
-        <w:rPr>
-          <w:lang w:val="en-GB" w:eastAsia="en-GB"/>
-        </w:rPr>
-      </w:pPr>
-      <w:r>
-        <w:rPr>
-          <w:color w:val="70AD47" w:themeColor="accent6"/>
-          <w:lang w:val="en-GB" w:eastAsia="en-GB"/>
-        </w:rPr>
-        <w:t xml:space="preserve">Muthusenthil, B. and Kim, H.S., 2018. CCTV Surveillance System, attacks and design goals. </w:t>
+        <w:t xml:space="preserve">, </w:t>
       </w:r>
       <w:r>
         <w:rPr>
           <w:i/>
           <w:iCs/>
-          <w:color w:val="70AD47" w:themeColor="accent6"/>
+          <w:color w:val="000000" w:themeColor="text1"/>
+          <w:sz w:val="22"/>
+          <w:szCs w:val="22"/>
           <w:lang w:val="en-GB" w:eastAsia="en-GB"/>
         </w:rPr>
-        <w:t>International Journal of Electrical and Computer Engineering</w:t>
-      </w:r>
-      <w:r>
-        <w:rPr>
-          <w:color w:val="70AD47" w:themeColor="accent6"/>
+        <w:t>6</w:t>
+      </w:r>
+      <w:r>
+        <w:rPr>
+          <w:color w:val="000000" w:themeColor="text1"/>
+          <w:sz w:val="22"/>
+          <w:szCs w:val="22"/>
           <w:lang w:val="en-GB" w:eastAsia="en-GB"/>
         </w:rPr>
-        <w:t xml:space="preserve">, </w:t>
+        <w:t>(1), pp.1-14.</w:t>
+      </w:r>
+    </w:p>
+    <w:p>
+      <w:pPr>
+        <w:pStyle w:val="references"/>
+        <w:rPr>
+          <w:color w:val="000000" w:themeColor="text1"/>
+          <w:sz w:val="22"/>
+          <w:szCs w:val="22"/>
+          <w:lang w:val="en-GB" w:eastAsia="en-GB"/>
+        </w:rPr>
+      </w:pPr>
+      <w:r>
+        <w:rPr>
+          <w:color w:val="000000" w:themeColor="text1"/>
+          <w:sz w:val="22"/>
+          <w:szCs w:val="22"/>
+        </w:rPr>
+        <w:t xml:space="preserve">Hasan, K.M., Newaz, S.S. and Ahsan, M.S., 2018. Design and development of an aircraft type portable drone for surveillance and disaster management. </w:t>
       </w:r>
       <w:r>
         <w:rPr>
           <w:i/>
           <w:iCs/>
-          <w:color w:val="70AD47" w:themeColor="accent6"/>
+          <w:color w:val="000000" w:themeColor="text1"/>
+          <w:sz w:val="22"/>
+          <w:szCs w:val="22"/>
+        </w:rPr>
+        <w:t>International Journal of Intelligent Unmanned Systems</w:t>
+      </w:r>
+    </w:p>
+    <w:p>
+      <w:pPr>
+        <w:pStyle w:val="references"/>
+        <w:rPr>
+          <w:color w:val="000000" w:themeColor="text1"/>
+          <w:sz w:val="22"/>
+          <w:szCs w:val="22"/>
           <w:lang w:val="en-GB" w:eastAsia="en-GB"/>
         </w:rPr>
-        <w:t>8</w:t>
-      </w:r>
-      <w:r>
-        <w:rPr>
-          <w:color w:val="70AD47" w:themeColor="accent6"/>
+      </w:pPr>
+      <w:r>
+        <w:rPr>
+          <w:color w:val="000000" w:themeColor="text1"/>
+          <w:sz w:val="22"/>
+          <w:szCs w:val="22"/>
           <w:lang w:val="en-GB" w:eastAsia="en-GB"/>
         </w:rPr>
-        <w:t>(4), p.2072</w:t>
-      </w:r>
-      <w:r>
-        <w:rPr>
+        <w:t>Mariam, M., 2021. Public Perception of Drones in the UK: 68% See Positive Impact</w:t>
+      </w:r>
+    </w:p>
+    <w:p>
+      <w:pPr>
+        <w:pStyle w:val="references"/>
+        <w:rPr>
+          <w:color w:val="000000" w:themeColor="text1"/>
+          <w:sz w:val="22"/>
+          <w:szCs w:val="22"/>
           <w:lang w:val="en-GB" w:eastAsia="en-GB"/>
         </w:rPr>
-        <w:t>.</w:t>
+      </w:pPr>
+      <w:r>
+        <w:rPr>
+          <w:color w:val="000000" w:themeColor="text1"/>
+          <w:sz w:val="22"/>
+          <w:szCs w:val="22"/>
+          <w:lang w:val="en-GB" w:eastAsia="en-GB"/>
+        </w:rPr>
+        <w:t>Altitude Angel. 2020, The home of Unified Traffic Management</w:t>
       </w:r>
     </w:p>
     <w:p>
       <w:pPr>
         <w:pStyle w:val="references"/>
         <w:rPr>
+          <w:color w:val="000000" w:themeColor="text1"/>
+          <w:sz w:val="22"/>
+          <w:szCs w:val="22"/>
           <w:lang w:val="en-GB" w:eastAsia="en-GB"/>
         </w:rPr>
       </w:pPr>
       <w:r>
         <w:rPr>
-          <w:color w:val="70AD47" w:themeColor="accent6"/>
+          <w:color w:val="000000" w:themeColor="text1"/>
+          <w:sz w:val="22"/>
+          <w:szCs w:val="22"/>
           <w:lang w:val="en-GB" w:eastAsia="en-GB"/>
         </w:rPr>
-        <w:t xml:space="preserve">Welsh, B.C. and Farrington, D.P., 2008. Effects of </w:t>
-      </w:r>
-      <w:r>
-        <w:rPr>
-          <w:color w:val="70AD47" w:themeColor="accent6"/>
+        <w:t>BT, 2022, Broadband for today that’s ready for tomorrow</w:t>
+      </w:r>
+    </w:p>
+    <w:p>
+      <w:pPr>
+        <w:pStyle w:val="references"/>
+        <w:rPr>
+          <w:color w:val="000000" w:themeColor="text1"/>
+          <w:sz w:val="22"/>
+          <w:szCs w:val="22"/>
           <w:lang w:val="en-GB" w:eastAsia="en-GB"/>
         </w:rPr>
-        <w:t xml:space="preserve">closed circuit television surveillance on crime. </w:t>
-      </w:r>
-      <w:r>
-        <w:rPr>
-          <w:i/>
-          <w:iCs/>
-          <w:color w:val="70AD47" w:themeColor="accent6"/>
-          <w:lang w:val="en-GB" w:eastAsia="en-GB"/>
-        </w:rPr>
-        <w:t>Campbell systematic reviews</w:t>
-      </w:r>
-      <w:r>
-        <w:rPr>
-          <w:color w:val="70AD47" w:themeColor="accent6"/>
-          <w:lang w:val="en-GB" w:eastAsia="en-GB"/>
-        </w:rPr>
-        <w:t xml:space="preserve">, </w:t>
-      </w:r>
-      <w:r>
-        <w:rPr>
-          <w:i/>
-          <w:iCs/>
-          <w:color w:val="70AD47" w:themeColor="accent6"/>
-          <w:lang w:val="en-GB" w:eastAsia="en-GB"/>
-        </w:rPr>
-        <w:t>4</w:t>
-      </w:r>
-      <w:r>
-        <w:rPr>
-          <w:color w:val="70AD47" w:themeColor="accent6"/>
-          <w:lang w:val="en-GB" w:eastAsia="en-GB"/>
-        </w:rPr>
-        <w:t>(1), pp.1-73</w:t>
-      </w:r>
-      <w:r>
-        <w:rPr>
-          <w:lang w:val="en-GB" w:eastAsia="en-GB"/>
-        </w:rPr>
-        <w:t>.</w:t>
-      </w:r>
-    </w:p>
-    <w:p>
-      <w:pPr>
-        <w:pStyle w:val="references"/>
-        <w:rPr>
-          <w:color w:val="70AD47" w:themeColor="accent6"/>
-          <w:lang w:val="en-GB" w:eastAsia="en-GB"/>
-        </w:rPr>
-      </w:pPr>
-      <w:r>
-        <w:rPr>
-          <w:color w:val="70AD47" w:themeColor="accent6"/>
-          <w:lang w:val="en-GB" w:eastAsia="en-GB"/>
-        </w:rPr>
-        <w:t xml:space="preserve">Dilshad, N., Hwang, J., Song, J. and Sung, N., 2020, October. Applications and challenges in video surveillance via drone: A brief survey. In </w:t>
-      </w:r>
-      <w:r>
-        <w:rPr>
-          <w:i/>
-          <w:iCs/>
-          <w:color w:val="70AD47" w:themeColor="accent6"/>
-          <w:lang w:val="en-GB" w:eastAsia="en-GB"/>
-        </w:rPr>
-        <w:t>2020 International Conference on Information and Communication Technology Convergence (ICTC)</w:t>
-      </w:r>
-      <w:r>
-        <w:rPr>
-          <w:color w:val="70AD47" w:themeColor="accent6"/>
-          <w:lang w:val="en-GB" w:eastAsia="en-GB"/>
-        </w:rPr>
-        <w:t xml:space="preserve"> (pp. 728-732). IEEE.</w:t>
-      </w:r>
-    </w:p>
-    <w:p>
-      <w:pPr>
-        <w:pStyle w:val="references"/>
-        <w:rPr>
-          <w:lang w:val="en-GB" w:eastAsia="en-GB"/>
-        </w:rPr>
-      </w:pPr>
-      <w:r>
-        <w:rPr>
-          <w:color w:val="70AD47" w:themeColor="accent6"/>
-          <w:lang w:val="en-GB" w:eastAsia="en-GB"/>
-        </w:rPr>
-        <w:t xml:space="preserve">Marušić, Ž., Zelenika, D., Marušić, T. and Gotovac, S., 2019, June. Visual search on aerial imagery as support for finding lost persons. In </w:t>
-      </w:r>
-      <w:r>
-        <w:rPr>
-          <w:i/>
-          <w:iCs/>
-          <w:color w:val="70AD47" w:themeColor="accent6"/>
-          <w:lang w:val="en-GB" w:eastAsia="en-GB"/>
-        </w:rPr>
-        <w:t>2019 8th Mediterranean Conference on Embedded Computing (MECO)</w:t>
-      </w:r>
-      <w:r>
-        <w:rPr>
-          <w:color w:val="70AD47" w:themeColor="accent6"/>
-          <w:lang w:val="en-GB" w:eastAsia="en-GB"/>
-        </w:rPr>
-        <w:t xml:space="preserve"> (pp. 1-4). IEEE</w:t>
-      </w:r>
-      <w:r>
-        <w:rPr>
-          <w:lang w:val="en-GB" w:eastAsia="en-GB"/>
-        </w:rPr>
-        <w:t>.</w:t>
-      </w:r>
-    </w:p>
-    <w:p>
-      <w:pPr>
-        <w:pStyle w:val="references"/>
-        <w:rPr>
-          <w:color w:val="70AD47" w:themeColor="accent6"/>
-          <w:lang w:val="en-GB" w:eastAsia="en-GB"/>
-        </w:rPr>
-      </w:pPr>
-      <w:r>
-        <w:rPr>
-          <w:color w:val="70AD47" w:themeColor="accent6"/>
-          <w:lang w:val="en-GB" w:eastAsia="en-GB"/>
-        </w:rPr>
-        <w:t xml:space="preserve">Krystosik-Gromadzińska, A., 2021. The use of drones in the maritime sector–areas and benefits. </w:t>
-      </w:r>
-      <w:r>
-        <w:rPr>
-          <w:i/>
-          <w:iCs/>
-          <w:color w:val="70AD47" w:themeColor="accent6"/>
-          <w:lang w:val="en-GB" w:eastAsia="en-GB"/>
-        </w:rPr>
-        <w:t>Zeszyty Naukowe Akademii Morskiej w Szczecinie</w:t>
-      </w:r>
-      <w:r>
-        <w:rPr>
-          <w:color w:val="70AD47" w:themeColor="accent6"/>
-          <w:lang w:val="en-GB" w:eastAsia="en-GB"/>
-        </w:rPr>
-        <w:t>, p.16.</w:t>
-      </w:r>
-    </w:p>
-    <w:p>
-      <w:pPr>
-        <w:pStyle w:val="references"/>
-        <w:rPr>
-          <w:color w:val="70AD47" w:themeColor="accent6"/>
-          <w:lang w:val="en-GB" w:eastAsia="en-GB"/>
-        </w:rPr>
-      </w:pPr>
-      <w:r>
-        <w:rPr>
-          <w:color w:val="70AD47" w:themeColor="accent6"/>
-          <w:lang w:val="en-GB" w:eastAsia="en-GB"/>
-        </w:rPr>
-        <w:t xml:space="preserve">Patrik, A., Utama, G., Gunawan, A.A.S., Chowanda, A., Suroso, J.S., Shofiyanti, R. and Budiharto, W., 2019. GNSS-based navigation systems of autonomous drone for delivering items. </w:t>
-      </w:r>
-      <w:r>
-        <w:rPr>
-          <w:i/>
-          <w:iCs/>
-          <w:color w:val="70AD47" w:themeColor="accent6"/>
-          <w:lang w:val="en-GB" w:eastAsia="en-GB"/>
-        </w:rPr>
-        <w:t>Journal of Big Data</w:t>
-      </w:r>
-      <w:r>
-        <w:rPr>
-          <w:color w:val="70AD47" w:themeColor="accent6"/>
-          <w:lang w:val="en-GB" w:eastAsia="en-GB"/>
-        </w:rPr>
-        <w:t xml:space="preserve">, </w:t>
-      </w:r>
-      <w:r>
-        <w:rPr>
-          <w:i/>
-          <w:iCs/>
-          <w:color w:val="70AD47" w:themeColor="accent6"/>
-          <w:lang w:val="en-GB" w:eastAsia="en-GB"/>
-        </w:rPr>
-        <w:t>6</w:t>
-      </w:r>
-      <w:r>
-        <w:rPr>
-          <w:color w:val="70AD47" w:themeColor="accent6"/>
-          <w:lang w:val="en-GB" w:eastAsia="en-GB"/>
-        </w:rPr>
-        <w:t>(1), pp.1-14.</w:t>
-      </w:r>
-    </w:p>
-    <w:p>
-      <w:pPr>
-        <w:pStyle w:val="references"/>
-        <w:rPr>
-          <w:color w:val="70AD47" w:themeColor="accent6"/>
-          <w:lang w:val="en-GB" w:eastAsia="en-GB"/>
-        </w:rPr>
-      </w:pPr>
-      <w:r>
-        <w:rPr>
-          <w:color w:val="70AD47" w:themeColor="accent6"/>
-        </w:rPr>
-        <w:t xml:space="preserve">Hasan, K.M., Newaz, S.S. and Ahsan, M.S., 2018. Design and development of an aircraft type portable drone for surveillance and disaster management. </w:t>
-      </w:r>
-      <w:r>
-        <w:rPr>
-          <w:i/>
-          <w:iCs/>
-          <w:color w:val="70AD47" w:themeColor="accent6"/>
-        </w:rPr>
-        <w:t>International Journal of Intelligent Unmanned Systems</w:t>
-      </w:r>
-    </w:p>
-    <w:p>
-      <w:pPr>
-        <w:pStyle w:val="references"/>
-        <w:rPr>
-          <w:color w:val="70AD47" w:themeColor="accent6"/>
-          <w:lang w:val="en-GB" w:eastAsia="en-GB"/>
-        </w:rPr>
-      </w:pPr>
+      </w:pPr>
+      <w:r>
+        <w:rPr>
+          <w:color w:val="000000" w:themeColor="text1"/>
+          <w:sz w:val="22"/>
+          <w:szCs w:val="22"/>
+        </w:rPr>
+        <w:t>Zhongming, Z., Linong, L., Xiaona, Y., Wangqiang, Z. and Wei, L., 2019. Future of flight challenge is given go-ahead.</w:t>
+      </w:r>
     </w:p>
     <w:p>
       <w:pPr>
@@ -2681,6 +2302,9 @@
           <w:numId w:val="0"/>
         </w:numPr>
         <w:ind w:start="18pt" w:hanging="18pt"/>
+        <w:rPr>
+          <w:color w:val="000000" w:themeColor="text1"/>
+        </w:rPr>
       </w:pPr>
     </w:p>
     <w:p>
@@ -2697,7 +2321,7 @@
           <w:rFonts w:eastAsia="SimSun"/>
           <w:b/>
           <w:noProof w:val="0"/>
-          <w:color w:val="FF0000"/>
+          <w:color w:val="000000" w:themeColor="text1"/>
           <w:spacing w:val="-1"/>
           <w:sz w:val="20"/>
           <w:szCs w:val="20"/>
@@ -2716,7 +2340,7 @@
           <w:rFonts w:eastAsia="SimSun"/>
           <w:b/>
           <w:noProof w:val="0"/>
-          <w:color w:val="FF0000"/>
+          <w:color w:val="000000" w:themeColor="text1"/>
           <w:spacing w:val="-1"/>
           <w:sz w:val="20"/>
           <w:szCs w:val="20"/>
@@ -2729,7 +2353,7 @@
           <w:rFonts w:eastAsia="SimSun"/>
           <w:b/>
           <w:noProof w:val="0"/>
-          <w:color w:val="FF0000"/>
+          <w:color w:val="000000" w:themeColor="text1"/>
           <w:spacing w:val="-1"/>
           <w:sz w:val="20"/>
           <w:szCs w:val="20"/>
@@ -2742,7 +2366,7 @@
           <w:rFonts w:eastAsia="SimSun"/>
           <w:b/>
           <w:noProof w:val="0"/>
-          <w:color w:val="FF0000"/>
+          <w:color w:val="000000" w:themeColor="text1"/>
           <w:spacing w:val="-1"/>
           <w:sz w:val="20"/>
           <w:szCs w:val="20"/>
@@ -2752,19 +2376,26 @@
       </w:r>
     </w:p>
     <w:p>
+      <w:pPr>
+        <w:rPr>
+          <w:color w:val="000000" w:themeColor="text1"/>
+        </w:rPr>
+      </w:pPr>
       <w:r>
         <w:rPr>
           <w:noProof/>
+          <w:color w:val="000000" w:themeColor="text1"/>
           <w:lang w:val="en-GB" w:eastAsia="en-GB"/>
         </w:rPr>
+        <w:lastRenderedPageBreak/>
         <w:drawing>
-          <wp:anchor distT="45720" distB="45720" distL="114300" distR="114300" simplePos="0" relativeHeight="251659776" behindDoc="0" locked="0" layoutInCell="1" allowOverlap="1" wp14:anchorId="783CBC65" wp14:editId="707A586D">
+          <wp:anchor distT="45720" distB="45720" distL="114300" distR="114300" simplePos="0" relativeHeight="251659776" behindDoc="0" locked="0" layoutInCell="1" allowOverlap="1" wp14:anchorId="783CBC65" wp14:editId="74130F6D">
             <wp:simplePos x="0" y="0"/>
-            <wp:positionH relativeFrom="column">
-              <wp:posOffset>1204595</wp:posOffset>
+            <wp:positionH relativeFrom="margin">
+              <wp:align>left</wp:align>
             </wp:positionH>
             <wp:positionV relativeFrom="paragraph">
-              <wp:posOffset>0</wp:posOffset>
+              <wp:posOffset>1538605</wp:posOffset>
             </wp:positionV>
             <wp:extent cx="5038725" cy="2876550"/>
             <wp:effectExtent l="0" t="0" r="28575" b="19050"/>
@@ -2808,10 +2439,10 @@
                             <w:lang w:val="en-GB" w:eastAsia="en-GB"/>
                           </w:rPr>
                           <w:drawing>
-                            <wp:inline distT="0" distB="0" distL="0" distR="0" wp14:anchorId="0DF30BFE" wp14:editId="792943B8">
-                              <wp:extent cx="4898302" cy="2800350"/>
+                            <wp:inline distT="0" distB="0" distL="0" distR="0" wp14:anchorId="3FE08D1A" wp14:editId="7F225B58">
+                              <wp:extent cx="4846955" cy="2771304"/>
                               <wp:effectExtent l="0" t="0" r="0" b="0"/>
-                              <wp:docPr id="2" name="Picture 2"/>
+                              <wp:docPr id="3" name="Picture 3"/>
                               <wp:cNvGraphicFramePr>
                                 <a:graphicFrameLocks xmlns:a="http://purl.oclc.org/ooxml/drawingml/main" noChangeAspect="1"/>
                               </wp:cNvGraphicFramePr>
@@ -2831,7 +2462,7 @@
                                     <pic:spPr>
                                       <a:xfrm>
                                         <a:off x="0" y="0"/>
-                                        <a:ext cx="4913045" cy="2808778"/>
+                                        <a:ext cx="4846955" cy="2771304"/>
                                       </a:xfrm>
                                       <a:prstGeom prst="rect">
                                         <a:avLst/>
@@ -2864,6 +2495,7 @@
       <w:r>
         <w:rPr>
           <w:noProof/>
+          <w:color w:val="000000" w:themeColor="text1"/>
           <w:lang w:val="en-GB" w:eastAsia="en-GB"/>
         </w:rPr>
         <w:drawing>
@@ -5531,7 +5163,7 @@
 </file>
 
 <file path=customXml/itemProps1.xml><?xml version="1.0" encoding="utf-8"?>
-<ds:datastoreItem xmlns:ds="http://purl.oclc.org/ooxml/officeDocument/customXml" ds:itemID="{A7449C61-E3F2-415D-AF22-216D18278119}">
+<ds:datastoreItem xmlns:ds="http://purl.oclc.org/ooxml/officeDocument/customXml" ds:itemID="{8434AB2D-3267-4991-8D5C-840D366B3C7D}">
   <ds:schemaRefs>
     <ds:schemaRef ds:uri="http://schemas.openxmlformats.org/officeDocument/2006/bibliography"/>
   </ds:schemaRefs>

</xml_diff>

<commit_message>
Finished working on Literature review and Project Poster for Frontiers of Robotics Research
</commit_message>
<xml_diff>
--- a/Frontiers of Robotics Research/Project/Frontiers literature review report.docx
+++ b/Frontiers of Robotics Research/Project/Frontiers literature review report.docx
@@ -18,7 +18,6 @@
       <w:r>
         <w:rPr>
           <w:rFonts w:eastAsia="MS Mincho"/>
-          <w:b/>
           <w:bCs/>
           <w:color w:val="000000" w:themeColor="text1"/>
           <w:kern w:val="48"/>
@@ -27,15 +26,29 @@
         </w:rPr>
         <w:t>Designing an autonomous drone infrastructure for surveillance</w:t>
       </w:r>
+      <w:r>
+        <w:rPr>
+          <w:rFonts w:eastAsia="MS Mincho"/>
+          <w:color w:val="000000" w:themeColor="text1"/>
+          <w:kern w:val="48"/>
+          <w:sz w:val="48"/>
+          <w:szCs w:val="48"/>
+          <w:lang w:val="en-GB"/>
+        </w:rPr>
+        <w:t xml:space="preserve"> with facial recognition</w:t>
+      </w:r>
     </w:p>
     <w:p>
       <w:pPr>
         <w:pStyle w:val="Author"/>
-        <w:spacing w:before="5pt" w:beforeAutospacing="1" w:after="5pt" w:afterAutospacing="1" w:line="6pt" w:lineRule="auto"/>
-        <w:rPr>
-          <w:color w:val="000000" w:themeColor="text1"/>
-          <w:sz w:val="16"/>
-          <w:szCs w:val="16"/>
+        <w:spacing w:before="5pt" w:beforeAutospacing="1" w:after="5pt" w:afterAutospacing="1"/>
+        <w:rPr>
+          <w:rFonts w:eastAsia="MS Mincho"/>
+          <w:color w:val="000000" w:themeColor="text1"/>
+          <w:kern w:val="48"/>
+          <w:sz w:val="48"/>
+          <w:szCs w:val="48"/>
+          <w:lang w:val="en-GB"/>
         </w:rPr>
         <w:sectPr>
           <w:footerReference w:type="first" r:id="rId8"/>
@@ -46,12 +59,71 @@
           <w:docGrid w:linePitch="360"/>
         </w:sectPr>
       </w:pPr>
+      <w:r>
+        <w:rPr>
+          <w:rFonts w:eastAsia="MS Mincho"/>
+          <w:color w:val="000000" w:themeColor="text1"/>
+          <w:kern w:val="48"/>
+          <w:sz w:val="48"/>
+          <w:szCs w:val="48"/>
+          <w:lang w:val="en-GB" w:eastAsia="en-GB"/>
+        </w:rPr>
+        <w:drawing>
+          <wp:inline distT="0" distB="0" distL="0" distR="0" wp14:anchorId="366E7DD9" wp14:editId="4C8663DC">
+            <wp:extent cx="1304925" cy="1314450"/>
+            <wp:effectExtent l="0" t="0" r="9525" b="0"/>
+            <wp:docPr id="1" name="Picture 1" descr="C:\Users\Computing\AppData\Local\Microsoft\Windows\INetCache\Content.MSO\8ECA6872.tmp"/>
+            <wp:cNvGraphicFramePr>
+              <a:graphicFrameLocks xmlns:a="http://purl.oclc.org/ooxml/drawingml/main" noChangeAspect="1"/>
+            </wp:cNvGraphicFramePr>
+            <a:graphic xmlns:a="http://purl.oclc.org/ooxml/drawingml/main">
+              <a:graphicData uri="http://purl.oclc.org/ooxml/drawingml/picture">
+                <pic:pic xmlns:pic="http://purl.oclc.org/ooxml/drawingml/picture">
+                  <pic:nvPicPr>
+                    <pic:cNvPr id="0" name="Picture 1" descr="C:\Users\Computing\AppData\Local\Microsoft\Windows\INetCache\Content.MSO\8ECA6872.tmp"/>
+                    <pic:cNvPicPr>
+                      <a:picLocks noChangeAspect="1" noChangeArrowheads="1"/>
+                    </pic:cNvPicPr>
+                  </pic:nvPicPr>
+                  <pic:blipFill>
+                    <a:blip r:embed="rId9">
+                      <a:extLst>
+                        <a:ext uri="{28A0092B-C50C-407E-A947-70E740481C1C}">
+                          <a14:useLocalDpi xmlns:a14="http://schemas.microsoft.com/office/drawing/2010/main" val="0"/>
+                        </a:ext>
+                      </a:extLst>
+                    </a:blip>
+                    <a:srcRect/>
+                    <a:stretch>
+                      <a:fillRect/>
+                    </a:stretch>
+                  </pic:blipFill>
+                  <pic:spPr bwMode="auto">
+                    <a:xfrm>
+                      <a:off x="0" y="0"/>
+                      <a:ext cx="1304925" cy="1314450"/>
+                    </a:xfrm>
+                    <a:prstGeom prst="rect">
+                      <a:avLst/>
+                    </a:prstGeom>
+                    <a:noFill/>
+                    <a:ln>
+                      <a:noFill/>
+                    </a:ln>
+                  </pic:spPr>
+                </pic:pic>
+              </a:graphicData>
+            </a:graphic>
+          </wp:inline>
+        </w:drawing>
+      </w:r>
     </w:p>
     <w:p>
       <w:pPr>
         <w:pStyle w:val="Author"/>
         <w:spacing w:before="5pt" w:beforeAutospacing="1"/>
         <w:rPr>
+          <w:i/>
           <w:color w:val="000000" w:themeColor="text1"/>
         </w:rPr>
       </w:pPr>
@@ -65,29 +137,53 @@
         <w:rPr>
           <w:color w:val="000000" w:themeColor="text1"/>
         </w:rPr>
-        <w:t>line 1: 1</w:t>
-      </w:r>
-      <w:r>
-        <w:rPr>
-          <w:color w:val="000000" w:themeColor="text1"/>
-          <w:vertAlign w:val="superscript"/>
-        </w:rPr>
-        <w:t>st</w:t>
-      </w:r>
-      <w:r>
-        <w:rPr>
+        <w:t>Stephen Rerri-Bekibele</w:t>
+      </w:r>
+      <w:r>
+        <w:rPr>
+          <w:color w:val="000000" w:themeColor="text1"/>
+        </w:rPr>
+        <w:br/>
+      </w:r>
+      <w:r>
+        <w:rPr>
+          <w:i/>
+          <w:color w:val="000000" w:themeColor="text1"/>
+        </w:rPr>
+        <w:t>School of Computer Science.</w:t>
+      </w:r>
+      <w:r>
+        <w:rPr>
+          <w:i/>
+          <w:color w:val="000000" w:themeColor="text1"/>
+        </w:rPr>
+        <w:br/>
+        <w:t xml:space="preserve">College of Science      </w:t>
+      </w:r>
+      <w:r>
+        <w:rPr>
+          <w:i/>
+          <w:color w:val="000000" w:themeColor="text1"/>
+        </w:rPr>
+        <w:t xml:space="preserve">  </w:t>
+      </w:r>
+      <w:r>
+        <w:rPr>
+          <w:i/>
           <w:color w:val="000000" w:themeColor="text1"/>
         </w:rPr>
         <w:t xml:space="preserve"> </w:t>
       </w:r>
       <w:r>
         <w:rPr>
-          <w:color w:val="000000" w:themeColor="text1"/>
-        </w:rPr>
-        <w:t>Stephen Rerri-Bekibele</w:t>
-      </w:r>
-      <w:r>
-        <w:rPr>
+          <w:i/>
+          <w:color w:val="000000" w:themeColor="text1"/>
+        </w:rPr>
+        <w:t xml:space="preserve">University of Lincoln </w:t>
+      </w:r>
+      <w:r>
+        <w:rPr>
+          <w:i/>
           <w:color w:val="000000" w:themeColor="text1"/>
         </w:rPr>
         <w:br/>
@@ -96,34 +192,27 @@
         <w:rPr>
           <w:color w:val="000000" w:themeColor="text1"/>
         </w:rPr>
-        <w:t xml:space="preserve">line 2: </w:t>
-      </w:r>
-      <w:r>
-        <w:rPr>
-          <w:i/>
-          <w:color w:val="000000" w:themeColor="text1"/>
-        </w:rPr>
-        <w:t xml:space="preserve">School of Computer Science. University of Lincoln </w:t>
-      </w:r>
-      <w:r>
-        <w:rPr>
-          <w:i/>
-          <w:color w:val="000000" w:themeColor="text1"/>
-        </w:rPr>
-        <w:br/>
-      </w:r>
-      <w:r>
-        <w:rPr>
-          <w:color w:val="000000" w:themeColor="text1"/>
-        </w:rPr>
-        <w:t>line 3: Lincoln, United Kingdom</w:t>
-      </w:r>
-      <w:r>
-        <w:rPr>
-          <w:color w:val="000000" w:themeColor="text1"/>
-        </w:rPr>
-        <w:br/>
-        <w:t>line 4: 16663359@Students.lincoln.ac.uk</w:t>
+        <w:t>Lincoln, United Kingdom</w:t>
+      </w:r>
+      <w:r>
+        <w:rPr>
+          <w:color w:val="000000" w:themeColor="text1"/>
+        </w:rPr>
+        <w:t xml:space="preserve"> </w:t>
+      </w:r>
+      <w:hyperlink r:id="rId10" w:history="1">
+        <w:r>
+          <w:rPr>
+            <w:rStyle w:val="Hyperlink"/>
+          </w:rPr>
+          <w:t>16663359@students.lincoln.ac.uk</w:t>
+        </w:r>
+      </w:hyperlink>
+      <w:r>
+        <w:rPr>
+          <w:color w:val="000000" w:themeColor="text1"/>
+        </w:rPr>
+        <w:t xml:space="preserve">                                 Supervisor: Dr Miao Yu</w:t>
       </w:r>
     </w:p>
     <w:p>
@@ -148,6 +237,20 @@
         </w:rPr>
         <w:t xml:space="preserve"> </w:t>
       </w:r>
+    </w:p>
+    <w:p>
+      <w:pPr>
+        <w:rPr>
+          <w:color w:val="000000" w:themeColor="text1"/>
+        </w:rPr>
+        <w:sectPr>
+          <w:type w:val="continuous"/>
+          <w:pgSz w:w="595.30pt" w:h="841.90pt" w:code="9"/>
+          <w:pgMar w:top="36pt" w:right="36pt" w:bottom="36pt" w:left="36pt" w:header="36pt" w:footer="36pt" w:gutter="0pt"/>
+          <w:cols w:num="3" w:space="36pt"/>
+          <w:docGrid w:linePitch="360"/>
+        </w:sectPr>
+      </w:pPr>
     </w:p>
     <w:p>
       <w:pPr>
@@ -162,20 +265,6 @@
           <w:docGrid w:linePitch="360"/>
         </w:sectPr>
       </w:pPr>
-    </w:p>
-    <w:p>
-      <w:pPr>
-        <w:rPr>
-          <w:color w:val="000000" w:themeColor="text1"/>
-        </w:rPr>
-        <w:sectPr>
-          <w:type w:val="continuous"/>
-          <w:pgSz w:w="595.30pt" w:h="841.90pt" w:code="9"/>
-          <w:pgMar w:top="22.50pt" w:right="44.65pt" w:bottom="72pt" w:left="44.65pt" w:header="36pt" w:footer="36pt" w:gutter="0pt"/>
-          <w:cols w:num="3" w:space="36pt"/>
-          <w:docGrid w:linePitch="360"/>
-        </w:sectPr>
-      </w:pPr>
       <w:r>
         <w:rPr>
           <w:color w:val="000000" w:themeColor="text1"/>
@@ -426,25 +515,7 @@
           <w:sz w:val="22"/>
           <w:szCs w:val="22"/>
         </w:rPr>
-        <w:t>Introduction (</w:t>
-      </w:r>
-      <w:r>
-        <w:rPr>
-          <w:rFonts w:eastAsia="MS Mincho"/>
-          <w:i/>
-          <w:color w:val="000000" w:themeColor="text1"/>
-          <w:sz w:val="22"/>
-          <w:szCs w:val="22"/>
-        </w:rPr>
-        <w:t>Heading 1</w:t>
-      </w:r>
-      <w:r>
-        <w:rPr>
-          <w:color w:val="000000" w:themeColor="text1"/>
-          <w:sz w:val="22"/>
-          <w:szCs w:val="22"/>
-        </w:rPr>
-        <w:t>)</w:t>
+        <w:t xml:space="preserve">Introduction </w:t>
       </w:r>
     </w:p>
     <w:p>
@@ -492,7 +563,16 @@
           <w:szCs w:val="22"/>
           <w:lang w:val="en-GB"/>
         </w:rPr>
-        <w:t xml:space="preserve"> There is a lot of research into drones for warfare but there is less research into drones for domestic surveillance and</w:t>
+        <w:t xml:space="preserve"> There is a lot of research into drones for warfare but there is less research into drones for </w:t>
+      </w:r>
+      <w:r>
+        <w:rPr>
+          <w:color w:val="000000" w:themeColor="text1"/>
+          <w:sz w:val="22"/>
+          <w:szCs w:val="22"/>
+          <w:lang w:val="en-GB"/>
+        </w:rPr>
+        <w:t>domestic surveillance and</w:t>
       </w:r>
       <w:r>
         <w:rPr>
@@ -609,16 +689,7 @@
           <w:szCs w:val="22"/>
           <w:lang w:val="en-GB"/>
         </w:rPr>
-        <w:t xml:space="preserve"> (Muthusenthil B et al </w:t>
-      </w:r>
-      <w:r>
-        <w:rPr>
-          <w:color w:val="000000" w:themeColor="text1"/>
-          <w:sz w:val="22"/>
-          <w:szCs w:val="22"/>
-          <w:lang w:val="en-GB"/>
-        </w:rPr>
-        <w:t>2018)</w:t>
+        <w:t xml:space="preserve"> (Muthusenthil B et al 2018)</w:t>
       </w:r>
       <w:r>
         <w:rPr>
@@ -811,7 +882,17 @@
           <w:szCs w:val="22"/>
           <w:lang w:val="en-GB"/>
         </w:rPr>
-        <w:t xml:space="preserve"> images from the HERIDAL dataset were used. This dataset was accumulated from multiple locations in regions of Herzegovina (BiH) and Dalmatia (Croatia) by several UAVs (e.g., DJI Mavic Pro 3 or Phantom 3) on relative elevations of 30m to 60m. The image resolution is about 12 Mega Pixels, i.e., 4256 by 2848 pixels, to be exact, describing enough clarity and details. The experimental results show that the respondents failed to spot all 104 targets in the selected pictures. The average recall and average precision’s were 80.43% and 90.98%, respectively.</w:t>
+        <w:t xml:space="preserve"> images from the HERIDAL dataset were used. This dataset was accumulated from multiple locations in regions of Herzegovina (BiH) and Dalmatia (Croatia) by several UAVs (e.g., DJI Mavic Pro 3 or Phantom 3) on relative elevations of 30m to 60m. The image resolution is about </w:t>
+      </w:r>
+      <w:r>
+        <w:rPr>
+          <w:color w:val="000000" w:themeColor="text1"/>
+          <w:sz w:val="22"/>
+          <w:szCs w:val="22"/>
+          <w:lang w:val="en-GB"/>
+        </w:rPr>
+        <w:lastRenderedPageBreak/>
+        <w:t>12 Mega Pixels, i.e., 4256 by 2848 pixels, to be exact, describing enough clarity and details. The experimental results show that the respondents failed to spot all 104 targets in the selected pictures. The average recall and average precision’s were 80.43% and 90.98%, respectively.</w:t>
       </w:r>
     </w:p>
     <w:p>
@@ -873,7 +954,6 @@
         <w:rPr>
           <w:color w:val="000000" w:themeColor="text1"/>
         </w:rPr>
-        <w:lastRenderedPageBreak/>
         <w:t>Background context</w:t>
       </w:r>
     </w:p>
@@ -1054,7 +1134,15 @@
           <w:sz w:val="22"/>
           <w:szCs w:val="22"/>
         </w:rPr>
-        <w:t xml:space="preserve">There is a lack of information on attitudes to autonomous drones in the United Kingdom however according to a new study published by (Mariam. M), opinions towards remote drones </w:t>
+        <w:t xml:space="preserve">There is a lack of information on attitudes to autonomous drones in the United Kingdom however </w:t>
+      </w:r>
+      <w:r>
+        <w:rPr>
+          <w:color w:val="000000" w:themeColor="text1"/>
+          <w:sz w:val="22"/>
+          <w:szCs w:val="22"/>
+        </w:rPr>
+        <w:t xml:space="preserve">according to a new study published by (Mariam. M), opinions towards remote drones </w:t>
       </w:r>
       <w:r>
         <w:rPr>
@@ -1233,15 +1321,7 @@
           <w:sz w:val="22"/>
           <w:szCs w:val="22"/>
         </w:rPr>
-        <w:t xml:space="preserve"> in </w:t>
-      </w:r>
-      <w:r>
-        <w:rPr>
-          <w:color w:val="000000" w:themeColor="text1"/>
-          <w:sz w:val="22"/>
-          <w:szCs w:val="22"/>
-        </w:rPr>
-        <w:t>order to extend human capabilities and tackle problems such as tracking criminals (65%) and investigating crimes(73%). These statistics support the implementation of autonomous drones with surveillance capabilities because this would be necessary for the various tasks that people are hopeful to seem them employed in.</w:t>
+        <w:t xml:space="preserve"> in order to extend human capabilities and tackle problems such as tracking criminals (65%) and investigating crimes(73%). These statistics support the implementation of autonomous drones with surveillance capabilities because this would be necessary for the various tasks that people are hopeful to seem them employed in.</w:t>
       </w:r>
     </w:p>
     <w:p>
@@ -1451,7 +1531,16 @@
           <w:sz w:val="22"/>
           <w:szCs w:val="22"/>
         </w:rPr>
-        <w:t xml:space="preserve"> The paper argues that autonomous drones for inspection in maritime conditions, ensure human safety and operational efficiency during transportation from port to ship and they also reduce the carbon footprint when used over the sea.</w:t>
+        <w:t xml:space="preserve"> </w:t>
+      </w:r>
+      <w:r>
+        <w:rPr>
+          <w:color w:val="000000" w:themeColor="text1"/>
+          <w:sz w:val="22"/>
+          <w:szCs w:val="22"/>
+        </w:rPr>
+        <w:lastRenderedPageBreak/>
+        <w:t>The paper argues that autonomous drones for inspection in maritime conditions, ensure human safety and operational efficiency during transportation from port to ship and they also reduce the carbon footprint when used over the sea.</w:t>
       </w:r>
     </w:p>
     <w:p>
@@ -1477,41 +1566,77 @@
           <w:sz w:val="22"/>
           <w:szCs w:val="22"/>
         </w:rPr>
-        <w:t xml:space="preserve">. The results demonstrated that the use cases are realistic and very viable as experiments </w:t>
-      </w:r>
-      <w:r>
-        <w:rPr>
-          <w:color w:val="000000" w:themeColor="text1"/>
-          <w:sz w:val="22"/>
-          <w:szCs w:val="22"/>
-        </w:rPr>
-        <w:lastRenderedPageBreak/>
-        <w:t>showed that the average of positional deviation of landing position between the actual landing position and the desired landing position in the flight tests of flying from start to goal is 1.1125 m and for the tests that use the algorithm which uses course-over-ground, the positional deviation has average of 2.39 m. Meaning that the technology is there when developing autonomous drone that operate via GNSS.</w:t>
-      </w:r>
+        <w:t>. The results demonstrated that the use cases are realistic and very viable as experiments showed that the average of positional deviation of landing position between the actual landing position and the desired landing position in the flight tests of flying from start to goal is 1.1125 m and for the tests that use the algorithm which uses course-over-ground, the positional deviation has average of 2.39 m. Meaning that the technology is there when developing autonomous drone that operate via GNSS.</w:t>
+      </w:r>
+    </w:p>
+    <w:p>
+      <w:pPr>
+        <w:jc w:val="both"/>
+        <w:rPr>
+          <w:color w:val="000000" w:themeColor="text1"/>
+          <w:sz w:val="22"/>
+          <w:szCs w:val="22"/>
+        </w:rPr>
+      </w:pPr>
     </w:p>
     <w:p>
       <w:pPr>
         <w:pStyle w:val="Heading1"/>
+      </w:pPr>
+      <w:r>
+        <w:t>Alternarive research methods</w:t>
+      </w:r>
+    </w:p>
+    <w:p>
+      <w:r>
+        <w:t>Asides from running experiments in simulation with the drone and using Virtual machines to simulate a raspberry pi communicating with a host device such as a phone or computer observations on the interaction between people and the drone will also be taken. These observations will be used to analyze public response to drones for surveillance asides from their feedback in a survey which could also be a viable option for gathering support for justification of the use of drones for surveillance. It would be interesting to see if people’s response to the surveys also matched their responses to an implementation of an autonomous drone surveilling an area.</w:t>
+      </w:r>
+    </w:p>
+    <w:p>
+      <w:pPr>
+        <w:pStyle w:val="Heading1"/>
+        <w:rPr>
+          <w:color w:val="000000" w:themeColor="text1"/>
+          <w:sz w:val="22"/>
+          <w:szCs w:val="22"/>
+        </w:rPr>
+      </w:pPr>
+      <w:r>
+        <w:rPr>
+          <w:color w:val="000000" w:themeColor="text1"/>
+          <w:sz w:val="22"/>
+          <w:szCs w:val="22"/>
+        </w:rPr>
+        <w:t>Findings and conclusion</w:t>
+      </w:r>
+    </w:p>
+    <w:p>
+      <w:pPr>
         <w:jc w:val="both"/>
-        <w:rPr>
-          <w:color w:val="000000" w:themeColor="text1"/>
-          <w:sz w:val="22"/>
-          <w:szCs w:val="22"/>
-        </w:rPr>
-      </w:pPr>
-      <w:r>
-        <w:rPr>
-          <w:color w:val="000000" w:themeColor="text1"/>
-          <w:sz w:val="22"/>
-          <w:szCs w:val="22"/>
-        </w:rPr>
-        <w:t>Findings and conclusion</w:t>
-      </w:r>
+      </w:pPr>
     </w:p>
     <w:p>
       <w:pPr>
         <w:jc w:val="both"/>
-      </w:pPr>
+        <w:rPr>
+          <w:sz w:val="22"/>
+          <w:szCs w:val="22"/>
+        </w:rPr>
+      </w:pPr>
+      <w:r>
+        <w:rPr>
+          <w:sz w:val="22"/>
+          <w:szCs w:val="22"/>
+        </w:rPr>
+        <w:t xml:space="preserve">The results of various research on existing </w:t>
+      </w:r>
+      <w:r>
+        <w:rPr>
+          <w:sz w:val="22"/>
+          <w:szCs w:val="22"/>
+        </w:rPr>
+        <w:t xml:space="preserve">papers shows how controversial the topic of drones is. It is very hard to design a useful drone for surveillance that will not be at the mercy of the public as the drones will have to fly low to the ground at times leaving them vulnerable to malicious actions. </w:t>
+      </w:r>
     </w:p>
     <w:p>
       <w:pPr>
@@ -1521,20 +1646,6 @@
           <w:szCs w:val="22"/>
         </w:rPr>
       </w:pPr>
-      <w:r>
-        <w:rPr>
-          <w:sz w:val="22"/>
-          <w:szCs w:val="22"/>
-        </w:rPr>
-        <w:t xml:space="preserve">The results of various research on existing </w:t>
-      </w:r>
-      <w:r>
-        <w:rPr>
-          <w:sz w:val="22"/>
-          <w:szCs w:val="22"/>
-        </w:rPr>
-        <w:t xml:space="preserve">papers shows how controversial the topic of drones is. It is very hard to design a useful drone for surveillance that will not be at the mercy of the public as the drones will have to fly low to the ground at times leaving them vulnerable to malicious actions. </w:t>
-      </w:r>
     </w:p>
     <w:p>
       <w:pPr>
@@ -1544,6 +1655,55 @@
           <w:szCs w:val="22"/>
         </w:rPr>
       </w:pPr>
+      <w:r>
+        <w:rPr>
+          <w:sz w:val="22"/>
+          <w:szCs w:val="22"/>
+        </w:rPr>
+        <w:t xml:space="preserve">Moreover, it is also hard to design a multi-functional drone as the past research in drones show that drones have to be designed as modular in order to be multi-functional in which case a universal standard will be required if the drones will be applicable to various </w:t>
+      </w:r>
+      <w:r>
+        <w:rPr>
+          <w:sz w:val="22"/>
+          <w:szCs w:val="22"/>
+        </w:rPr>
+        <w:t>organizations</w:t>
+      </w:r>
+      <w:r>
+        <w:rPr>
+          <w:sz w:val="22"/>
+          <w:szCs w:val="22"/>
+        </w:rPr>
+        <w:t xml:space="preserve"> as this is the only way they can then be </w:t>
+      </w:r>
+      <w:r>
+        <w:rPr>
+          <w:sz w:val="22"/>
+          <w:szCs w:val="22"/>
+        </w:rPr>
+        <w:t>quickly retrofitted as necessary</w:t>
+      </w:r>
+      <w:r>
+        <w:rPr>
+          <w:sz w:val="22"/>
+          <w:szCs w:val="22"/>
+        </w:rPr>
+        <w:t xml:space="preserve"> for each task that is demanded of them.</w:t>
+      </w:r>
+      <w:r>
+        <w:rPr>
+          <w:sz w:val="22"/>
+          <w:szCs w:val="22"/>
+        </w:rPr>
+        <w:t xml:space="preserve"> </w:t>
+      </w:r>
+      <w:r>
+        <w:rPr>
+          <w:sz w:val="22"/>
+          <w:szCs w:val="22"/>
+        </w:rPr>
+        <w:t xml:space="preserve"> </w:t>
+      </w:r>
     </w:p>
     <w:p>
       <w:pPr>
@@ -1553,48 +1713,6 @@
           <w:szCs w:val="22"/>
         </w:rPr>
       </w:pPr>
-      <w:r>
-        <w:rPr>
-          <w:sz w:val="22"/>
-          <w:szCs w:val="22"/>
-        </w:rPr>
-        <w:t xml:space="preserve">Moreover, it is also hard to design a multi-functional drone as the past research in drones show that drones have to be designed as modular in order to be multi-functional in which case a universal standard will be required if the drones will be applicable to various </w:t>
-      </w:r>
-      <w:r>
-        <w:rPr>
-          <w:sz w:val="22"/>
-          <w:szCs w:val="22"/>
-        </w:rPr>
-        <w:t>organizations</w:t>
-      </w:r>
-      <w:r>
-        <w:rPr>
-          <w:sz w:val="22"/>
-          <w:szCs w:val="22"/>
-        </w:rPr>
-        <w:t xml:space="preserve"> as this is the only way they can then be quickly retrofitted as necessary</w:t>
-      </w:r>
-      <w:r>
-        <w:rPr>
-          <w:sz w:val="22"/>
-          <w:szCs w:val="22"/>
-        </w:rPr>
-        <w:t xml:space="preserve"> for each task that is demanded of them.</w:t>
-      </w:r>
-      <w:r>
-        <w:rPr>
-          <w:sz w:val="22"/>
-          <w:szCs w:val="22"/>
-        </w:rPr>
-        <w:t xml:space="preserve"> </w:t>
-      </w:r>
-      <w:r>
-        <w:rPr>
-          <w:sz w:val="22"/>
-          <w:szCs w:val="22"/>
-        </w:rPr>
-        <w:t xml:space="preserve"> </w:t>
-      </w:r>
     </w:p>
     <w:p>
       <w:pPr>
@@ -1604,28 +1722,47 @@
           <w:szCs w:val="22"/>
         </w:rPr>
       </w:pPr>
-    </w:p>
-    <w:p>
-      <w:pPr>
-        <w:jc w:val="both"/>
-        <w:rPr>
-          <w:sz w:val="22"/>
-          <w:szCs w:val="22"/>
-        </w:rPr>
-      </w:pPr>
-      <w:r>
-        <w:rPr>
-          <w:sz w:val="22"/>
-          <w:szCs w:val="22"/>
-        </w:rPr>
-        <w:t>In the context of preserving the drones t</w:t>
-      </w:r>
-      <w:r>
-        <w:rPr>
-          <w:sz w:val="22"/>
-          <w:szCs w:val="22"/>
-        </w:rPr>
-        <w:t>his means the only real way to protect the drones moving forward</w:t>
+      <w:r>
+        <w:rPr>
+          <w:sz w:val="22"/>
+          <w:szCs w:val="22"/>
+        </w:rPr>
+        <w:t>Furthermore, i</w:t>
+      </w:r>
+      <w:r>
+        <w:rPr>
+          <w:sz w:val="22"/>
+          <w:szCs w:val="22"/>
+        </w:rPr>
+        <w:t>n the co</w:t>
+      </w:r>
+      <w:r>
+        <w:rPr>
+          <w:sz w:val="22"/>
+          <w:szCs w:val="22"/>
+        </w:rPr>
+        <w:t>ntext of preserving the drones</w:t>
+      </w:r>
+      <w:r>
+        <w:rPr>
+          <w:sz w:val="22"/>
+          <w:szCs w:val="22"/>
+        </w:rPr>
+        <w:t xml:space="preserve"> the only real way to protect th</w:t>
+      </w:r>
+      <w:r>
+        <w:rPr>
+          <w:sz w:val="22"/>
+          <w:szCs w:val="22"/>
+        </w:rPr>
+        <w:t>e collective</w:t>
+      </w:r>
+      <w:r>
+        <w:rPr>
+          <w:sz w:val="22"/>
+          <w:szCs w:val="22"/>
+        </w:rPr>
+        <w:t xml:space="preserve"> moving forward</w:t>
       </w:r>
       <w:r>
         <w:rPr>
@@ -1639,7 +1776,35 @@
           <w:sz w:val="22"/>
           <w:szCs w:val="22"/>
         </w:rPr>
-        <w:t xml:space="preserve"> to create laws that protect both the people’s privacy while also ensuring that drones are treated with the same authority and presence of the organizations that they will be created or employed by.</w:t>
+        <w:t xml:space="preserve"> to c</w:t>
+      </w:r>
+      <w:r>
+        <w:rPr>
+          <w:sz w:val="22"/>
+          <w:szCs w:val="22"/>
+        </w:rPr>
+        <w:t>reate laws that protect both</w:t>
+      </w:r>
+      <w:r>
+        <w:rPr>
+          <w:sz w:val="22"/>
+          <w:szCs w:val="22"/>
+        </w:rPr>
+        <w:t xml:space="preserve"> people’s privacy while also ensuring that drones are treated with the same authority and presence of the organizations that they will be created </w:t>
+      </w:r>
+      <w:r>
+        <w:rPr>
+          <w:sz w:val="22"/>
+          <w:szCs w:val="22"/>
+        </w:rPr>
+        <w:t xml:space="preserve">for </w:t>
+      </w:r>
+      <w:r>
+        <w:rPr>
+          <w:sz w:val="22"/>
+          <w:szCs w:val="22"/>
+        </w:rPr>
+        <w:t>or employed by.</w:t>
       </w:r>
     </w:p>
     <w:p/>
@@ -1660,16 +1825,7 @@
           <w:szCs w:val="22"/>
           <w:lang w:val="en-GB" w:eastAsia="en-GB"/>
         </w:rPr>
-        <w:t xml:space="preserve">O'dwyer, E. and Ҫoymak, A., 2020. Basic human values and their contexts: A multilevel analysis of support for the use of armed drones in the United </w:t>
-      </w:r>
-      <w:r>
-        <w:rPr>
-          <w:color w:val="000000" w:themeColor="text1"/>
-          <w:sz w:val="22"/>
-          <w:szCs w:val="22"/>
-          <w:lang w:val="en-GB" w:eastAsia="en-GB"/>
-        </w:rPr>
-        <w:t xml:space="preserve">States, United Kingdom, and Turkey. </w:t>
+        <w:t xml:space="preserve">O'dwyer, E. and Ҫoymak, A., 2020. Basic human values and their contexts: A multilevel analysis of support for the use of armed drones in the United States, United Kingdom, and Turkey. </w:t>
       </w:r>
       <w:r>
         <w:rPr>
@@ -2214,116 +2370,6 @@
           <w:color w:val="000000" w:themeColor="text1"/>
         </w:rPr>
       </w:pPr>
-      <w:r>
-        <w:rPr>
-          <w:noProof/>
-          <w:color w:val="000000" w:themeColor="text1"/>
-          <w:lang w:val="en-GB" w:eastAsia="en-GB"/>
-        </w:rPr>
-        <w:drawing>
-          <wp:anchor distT="45720" distB="45720" distL="114300" distR="114300" simplePos="0" relativeHeight="251659776" behindDoc="0" locked="0" layoutInCell="1" allowOverlap="1" wp14:anchorId="783CBC65" wp14:editId="74130F6D">
-            <wp:simplePos x="0" y="0"/>
-            <wp:positionH relativeFrom="margin">
-              <wp:align>left</wp:align>
-            </wp:positionH>
-            <wp:positionV relativeFrom="paragraph">
-              <wp:posOffset>1538605</wp:posOffset>
-            </wp:positionV>
-            <wp:extent cx="5038725" cy="2876550"/>
-            <wp:effectExtent l="0" t="0" r="28575" b="19050"/>
-            <wp:wrapSquare wrapText="bothSides"/>
-            <wp:docPr id="217" name="Text Box 2"/>
-            <wp:cNvGraphicFramePr>
-              <a:graphicFrameLocks xmlns:a="http://purl.oclc.org/ooxml/drawingml/main"/>
-            </wp:cNvGraphicFramePr>
-            <a:graphic xmlns:a="http://purl.oclc.org/ooxml/drawingml/main">
-              <a:graphicData uri="http://schemas.microsoft.com/office/word/2010/wordprocessingShape">
-                <wp:wsp>
-                  <wp:cNvSpPr txBox="1">
-                    <a:spLocks noChangeArrowheads="1"/>
-                  </wp:cNvSpPr>
-                  <wp:spPr bwMode="auto">
-                    <a:xfrm>
-                      <a:off x="0" y="0"/>
-                      <a:ext cx="5038725" cy="2876550"/>
-                    </a:xfrm>
-                    <a:prstGeom prst="rect">
-                      <a:avLst/>
-                    </a:prstGeom>
-                    <a:solidFill>
-                      <a:srgbClr val="FFFFFF"/>
-                    </a:solidFill>
-                    <a:ln w="9525">
-                      <a:solidFill>
-                        <a:srgbClr val="000000"/>
-                      </a:solidFill>
-                      <a:miter lim="800%"/>
-                      <a:headEnd/>
-                      <a:tailEnd/>
-                    </a:ln>
-                  </wp:spPr>
-                  <wp:txbx>
-                    <wne:txbxContent>
-                      <w:p>
-                        <w:r>
-                          <w:rPr>
-                            <w:noProof/>
-                            <w:lang w:val="en-GB" w:eastAsia="en-GB"/>
-                          </w:rPr>
-                          <w:drawing>
-                            <wp:inline distT="0" distB="0" distL="0" distR="0" wp14:anchorId="0C1B0BD7" wp14:editId="464B6891">
-                              <wp:extent cx="4948077" cy="2828925"/>
-                              <wp:effectExtent l="0" t="0" r="5080" b="0"/>
-                              <wp:docPr id="3" name="Picture 3"/>
-                              <wp:cNvGraphicFramePr>
-                                <a:graphicFrameLocks xmlns:a="http://purl.oclc.org/ooxml/drawingml/main" noChangeAspect="1"/>
-                              </wp:cNvGraphicFramePr>
-                              <a:graphic xmlns:a="http://purl.oclc.org/ooxml/drawingml/main">
-                                <a:graphicData uri="http://purl.oclc.org/ooxml/drawingml/picture">
-                                  <pic:pic xmlns:pic="http://purl.oclc.org/ooxml/drawingml/picture">
-                                    <pic:nvPicPr>
-                                      <pic:cNvPr id="1" name=""/>
-                                      <pic:cNvPicPr/>
-                                    </pic:nvPicPr>
-                                    <pic:blipFill>
-                                      <a:blip r:embed="rId9"/>
-                                      <a:stretch>
-                                        <a:fillRect/>
-                                      </a:stretch>
-                                    </pic:blipFill>
-                                    <pic:spPr>
-                                      <a:xfrm>
-                                        <a:off x="0" y="0"/>
-                                        <a:ext cx="4973483" cy="2843450"/>
-                                      </a:xfrm>
-                                      <a:prstGeom prst="rect">
-                                        <a:avLst/>
-                                      </a:prstGeom>
-                                    </pic:spPr>
-                                  </pic:pic>
-                                </a:graphicData>
-                              </a:graphic>
-                            </wp:inline>
-                          </w:drawing>
-                        </w:r>
-                      </w:p>
-                    </wne:txbxContent>
-                  </wp:txbx>
-                  <wp:bodyPr rot="0" vert="horz" wrap="square" lIns="91440" tIns="45720" rIns="91440" bIns="45720" anchor="t" anchorCtr="0">
-                    <a:noAutofit/>
-                  </wp:bodyPr>
-                </wp:wsp>
-              </a:graphicData>
-            </a:graphic>
-            <wp14:sizeRelH relativeFrom="margin">
-              <wp14:pctWidth>0%</wp14:pctWidth>
-            </wp14:sizeRelH>
-            <wp14:sizeRelV relativeFrom="margin">
-              <wp14:pctHeight>0%</wp14:pctHeight>
-            </wp14:sizeRelV>
-          </wp:anchor>
-        </w:drawing>
-      </w:r>
     </w:p>
     <w:sectPr>
       <w:type w:val="continuous"/>
@@ -4627,6 +4673,15 @@
     <w:basedOn w:val="DefaultParagraphFont"/>
     <w:rsid w:val="000D50D8"/>
   </w:style>
+  <w:style w:type="character" w:styleId="Hyperlink">
+    <w:name w:val="Hyperlink"/>
+    <w:basedOn w:val="DefaultParagraphFont"/>
+    <w:rsid w:val="008A6D54"/>
+    <w:rPr>
+      <w:color w:val="0563C1" w:themeColor="hyperlink"/>
+      <w:u w:val="single"/>
+    </w:rPr>
+  </w:style>
 </w:styles>
 </file>
 
@@ -4896,7 +4951,7 @@
 </file>
 
 <file path=customXml/itemProps1.xml><?xml version="1.0" encoding="utf-8"?>
-<ds:datastoreItem xmlns:ds="http://purl.oclc.org/ooxml/officeDocument/customXml" ds:itemID="{14BF2DEF-D9A9-4795-9C23-0472FC1F4701}">
+<ds:datastoreItem xmlns:ds="http://purl.oclc.org/ooxml/officeDocument/customXml" ds:itemID="{E6C0D8CC-788D-4C58-8E03-2E6F1312F68F}">
   <ds:schemaRefs>
     <ds:schemaRef ds:uri="http://schemas.openxmlformats.org/officeDocument/2006/bibliography"/>
   </ds:schemaRefs>

</xml_diff>